<commit_message>
upload of week 7 Assessment
</commit_message>
<xml_diff>
--- a/WeeklyAssignement/Week 7 Assessment.docx
+++ b/WeeklyAssignement/Week 7 Assessment.docx
@@ -222,23 +222,7 @@
                 <w:rStyle w:val="fontstyle21"/>
                 <w:rFonts w:ascii="Times New Roman" w:hAnsi="Times New Roman" w:cs="Times New Roman"/>
               </w:rPr>
-              <w:t xml:space="preserve">Operating system threads are managed by </w:t>
-            </w:r>
-            <w:proofErr w:type="spellStart"/>
-            <w:r>
-              <w:rPr>
-                <w:rStyle w:val="fontstyle21"/>
-                <w:rFonts w:ascii="Times New Roman" w:hAnsi="Times New Roman" w:cs="Times New Roman"/>
-              </w:rPr>
-              <w:t>kernal</w:t>
-            </w:r>
-            <w:proofErr w:type="spellEnd"/>
-            <w:r>
-              <w:rPr>
-                <w:rStyle w:val="fontstyle21"/>
-                <w:rFonts w:ascii="Times New Roman" w:hAnsi="Times New Roman" w:cs="Times New Roman"/>
-              </w:rPr>
-              <w:t>.</w:t>
+              <w:t>Operating system threads are managed by kernal.</w:t>
             </w:r>
           </w:p>
         </w:tc>
@@ -644,23 +628,7 @@
                 <w:rStyle w:val="fontstyle21"/>
                 <w:rFonts w:ascii="Times New Roman" w:hAnsi="Times New Roman" w:cs="Times New Roman"/>
               </w:rPr>
-              <w:t xml:space="preserve">They are </w:t>
-            </w:r>
-            <w:proofErr w:type="spellStart"/>
-            <w:r>
-              <w:rPr>
-                <w:rStyle w:val="fontstyle21"/>
-                <w:rFonts w:ascii="Times New Roman" w:hAnsi="Times New Roman" w:cs="Times New Roman"/>
-              </w:rPr>
-              <w:t>preemptively</w:t>
-            </w:r>
-            <w:proofErr w:type="spellEnd"/>
-            <w:r>
-              <w:rPr>
-                <w:rStyle w:val="fontstyle21"/>
-                <w:rFonts w:ascii="Times New Roman" w:hAnsi="Times New Roman" w:cs="Times New Roman"/>
-              </w:rPr>
-              <w:t xml:space="preserve"> scheduled.</w:t>
+              <w:t>They are preemptively scheduled.</w:t>
             </w:r>
           </w:p>
         </w:tc>
@@ -695,23 +663,7 @@
                 <w:rStyle w:val="fontstyle21"/>
                 <w:rFonts w:ascii="Times New Roman" w:hAnsi="Times New Roman" w:cs="Times New Roman"/>
               </w:rPr>
-              <w:t xml:space="preserve">They have fasted </w:t>
-            </w:r>
-            <w:proofErr w:type="spellStart"/>
-            <w:r>
-              <w:rPr>
-                <w:rStyle w:val="fontstyle21"/>
-                <w:rFonts w:ascii="Times New Roman" w:hAnsi="Times New Roman" w:cs="Times New Roman"/>
-              </w:rPr>
-              <w:t>startup</w:t>
-            </w:r>
-            <w:proofErr w:type="spellEnd"/>
-            <w:r>
-              <w:rPr>
-                <w:rStyle w:val="fontstyle21"/>
-                <w:rFonts w:ascii="Times New Roman" w:hAnsi="Times New Roman" w:cs="Times New Roman"/>
-              </w:rPr>
-              <w:t xml:space="preserve"> time than threads.</w:t>
+              <w:t>They have fasted startup time than threads.</w:t>
             </w:r>
           </w:p>
         </w:tc>
@@ -741,23 +693,7 @@
                 <w:rStyle w:val="fontstyle21"/>
                 <w:rFonts w:ascii="Times New Roman" w:hAnsi="Times New Roman" w:cs="Times New Roman"/>
               </w:rPr>
-              <w:t xml:space="preserve">They have slow </w:t>
-            </w:r>
-            <w:proofErr w:type="spellStart"/>
-            <w:r>
-              <w:rPr>
-                <w:rStyle w:val="fontstyle21"/>
-                <w:rFonts w:ascii="Times New Roman" w:hAnsi="Times New Roman" w:cs="Times New Roman"/>
-              </w:rPr>
-              <w:t>startup</w:t>
-            </w:r>
-            <w:proofErr w:type="spellEnd"/>
-            <w:r>
-              <w:rPr>
-                <w:rStyle w:val="fontstyle21"/>
-                <w:rFonts w:ascii="Times New Roman" w:hAnsi="Times New Roman" w:cs="Times New Roman"/>
-              </w:rPr>
-              <w:t xml:space="preserve"> time than goroutines.</w:t>
+              <w:t>They have slow startup time than goroutines.</w:t>
             </w:r>
           </w:p>
         </w:tc>
@@ -960,14 +896,7 @@
           <w:rStyle w:val="fontstyle21"/>
           <w:rFonts w:ascii="Times New Roman" w:hAnsi="Times New Roman" w:cs="Times New Roman"/>
         </w:rPr>
-        <w:t>Go modules</w:t>
-      </w:r>
-      <w:r>
-        <w:rPr>
-          <w:rStyle w:val="fontstyle21"/>
-          <w:rFonts w:ascii="Times New Roman" w:hAnsi="Times New Roman" w:cs="Times New Roman"/>
-        </w:rPr>
-        <w:t xml:space="preserve"> or go.mod</w:t>
+        <w:t>Go modules or go.mod</w:t>
       </w:r>
       <w:r>
         <w:rPr>
@@ -981,14 +910,7 @@
           <w:rStyle w:val="fontstyle21"/>
           <w:rFonts w:ascii="Times New Roman" w:hAnsi="Times New Roman" w:cs="Times New Roman"/>
         </w:rPr>
-        <w:t>is used which</w:t>
-      </w:r>
-      <w:r>
-        <w:rPr>
-          <w:rStyle w:val="fontstyle21"/>
-          <w:rFonts w:ascii="Times New Roman" w:hAnsi="Times New Roman" w:cs="Times New Roman"/>
-        </w:rPr>
-        <w:t xml:space="preserve"> is one of many package managers to deal with dependencies in Go.</w:t>
+        <w:t>is used which is one of many package managers to deal with dependencies in Go.</w:t>
       </w:r>
       <w:r>
         <w:rPr>
@@ -1165,23 +1087,7 @@
           <w:rStyle w:val="fontstyle21"/>
           <w:rFonts w:ascii="Times New Roman" w:hAnsi="Times New Roman" w:cs="Times New Roman"/>
         </w:rPr>
-        <w:t xml:space="preserve"> are the methods used to handle errors in </w:t>
-      </w:r>
-      <w:proofErr w:type="spellStart"/>
-      <w:r>
-        <w:rPr>
-          <w:rStyle w:val="fontstyle21"/>
-          <w:rFonts w:ascii="Times New Roman" w:hAnsi="Times New Roman" w:cs="Times New Roman"/>
-        </w:rPr>
-        <w:t>GoLang</w:t>
-      </w:r>
-      <w:proofErr w:type="spellEnd"/>
-      <w:r>
-        <w:rPr>
-          <w:rStyle w:val="fontstyle21"/>
-          <w:rFonts w:ascii="Times New Roman" w:hAnsi="Times New Roman" w:cs="Times New Roman"/>
-        </w:rPr>
-        <w:t>.</w:t>
+        <w:t xml:space="preserve"> are the methods used to handle errors in GoLang.</w:t>
       </w:r>
       <w:r>
         <w:rPr>
@@ -1320,7 +1226,6 @@
         </w:rPr>
         <w:t xml:space="preserve">Q7. Describe the difference between </w:t>
       </w:r>
-      <w:proofErr w:type="spellStart"/>
       <w:proofErr w:type="gramStart"/>
       <w:r>
         <w:rPr>
@@ -1331,7 +1236,6 @@
         </w:rPr>
         <w:t>sync.Mutex</w:t>
       </w:r>
-      <w:proofErr w:type="spellEnd"/>
       <w:proofErr w:type="gramEnd"/>
       <w:r>
         <w:rPr>
@@ -1340,27 +1244,7 @@
           <w:sz w:val="28"/>
           <w:szCs w:val="28"/>
         </w:rPr>
-        <w:t xml:space="preserve"> and </w:t>
-      </w:r>
-      <w:proofErr w:type="spellStart"/>
-      <w:r>
-        <w:rPr>
-          <w:rStyle w:val="fontstyle21"/>
-          <w:rFonts w:ascii="Times New Roman" w:hAnsi="Times New Roman" w:cs="Times New Roman"/>
-          <w:sz w:val="28"/>
-          <w:szCs w:val="28"/>
-        </w:rPr>
-        <w:t>sync.RWMutex</w:t>
-      </w:r>
-      <w:proofErr w:type="spellEnd"/>
-      <w:r>
-        <w:rPr>
-          <w:rStyle w:val="fontstyle21"/>
-          <w:rFonts w:ascii="Times New Roman" w:hAnsi="Times New Roman" w:cs="Times New Roman"/>
-          <w:sz w:val="28"/>
-          <w:szCs w:val="28"/>
-        </w:rPr>
-        <w:t>?</w:t>
+        <w:t xml:space="preserve"> and sync.RWMutex?</w:t>
       </w:r>
     </w:p>
     <w:p>
@@ -1398,16 +1282,7 @@
           <w:sz w:val="28"/>
           <w:szCs w:val="28"/>
         </w:rPr>
-        <w:t>M</w:t>
-      </w:r>
-      <w:r>
-        <w:rPr>
-          <w:rStyle w:val="fontstyle21"/>
-          <w:rFonts w:ascii="Times New Roman" w:hAnsi="Times New Roman" w:cs="Times New Roman"/>
-          <w:sz w:val="28"/>
-          <w:szCs w:val="28"/>
-        </w:rPr>
-        <w:t>utex</w:t>
+        <w:t>Mutex</w:t>
       </w:r>
       <w:r>
         <w:rPr>
@@ -1550,27 +1425,7 @@
           <w:szCs w:val="28"/>
           <w:lang w:eastAsia="en-US"/>
         </w:rPr>
-        <w:t>R</w:t>
-      </w:r>
-      <w:r>
-        <w:rPr>
-          <w:rStyle w:val="fontstyle21"/>
-          <w:rFonts w:ascii="Times New Roman" w:eastAsiaTheme="minorHAnsi" w:hAnsi="Times New Roman" w:cs="Times New Roman"/>
-          <w:sz w:val="28"/>
-          <w:szCs w:val="28"/>
-          <w:lang w:eastAsia="en-US"/>
-        </w:rPr>
-        <w:t>ead write lock</w:t>
-      </w:r>
-      <w:r>
-        <w:rPr>
-          <w:rStyle w:val="fontstyle21"/>
-          <w:rFonts w:ascii="Times New Roman" w:eastAsiaTheme="minorHAnsi" w:hAnsi="Times New Roman" w:cs="Times New Roman"/>
-          <w:sz w:val="28"/>
-          <w:szCs w:val="28"/>
-          <w:lang w:eastAsia="en-US"/>
-        </w:rPr>
-        <w:t>:</w:t>
+        <w:t>Read write lock:</w:t>
       </w:r>
     </w:p>
     <w:p>
@@ -2019,7 +1874,6 @@
         </w:rPr>
         <w:t>GO has a sort package that provides utility primitives for the sorting of slices and user-defined types. Any collection can be sorted by the Sort function of sort package of GO it if implements the </w:t>
       </w:r>
-      <w:proofErr w:type="spellStart"/>
       <w:proofErr w:type="gramStart"/>
       <w:r>
         <w:rPr>
@@ -2028,7 +1882,6 @@
         </w:rPr>
         <w:t>sort.Interface</w:t>
       </w:r>
-      <w:proofErr w:type="spellEnd"/>
       <w:proofErr w:type="gramEnd"/>
       <w:r>
         <w:rPr>
@@ -2160,51 +2013,222 @@
           <w:rStyle w:val="fontstyle21"/>
           <w:rFonts w:ascii="Times New Roman" w:hAnsi="Times New Roman" w:cs="Times New Roman"/>
         </w:rPr>
-        <w:t>import "</w:t>
-      </w:r>
-      <w:proofErr w:type="spellStart"/>
-      <w:r>
-        <w:rPr>
-          <w:rStyle w:val="fontstyle21"/>
-          <w:rFonts w:ascii="Times New Roman" w:hAnsi="Times New Roman" w:cs="Times New Roman"/>
-        </w:rPr>
-        <w:t>fmt</w:t>
-      </w:r>
-      <w:proofErr w:type="spellEnd"/>
-      <w:r>
-        <w:rPr>
-          <w:rStyle w:val="fontstyle21"/>
-          <w:rFonts w:ascii="Times New Roman" w:hAnsi="Times New Roman" w:cs="Times New Roman"/>
-        </w:rPr>
-        <w:t>"</w:t>
-      </w:r>
-    </w:p>
-    <w:p>
-      <w:pPr>
-        <w:spacing w:after="0" w:line="285" w:lineRule="atLeast"/>
-        <w:rPr>
-          <w:rStyle w:val="fontstyle21"/>
-          <w:rFonts w:ascii="Times New Roman" w:hAnsi="Times New Roman" w:cs="Times New Roman"/>
-        </w:rPr>
-      </w:pPr>
-    </w:p>
-    <w:p>
-      <w:pPr>
-        <w:spacing w:after="0" w:line="285" w:lineRule="atLeast"/>
-        <w:rPr>
-          <w:rStyle w:val="fontstyle21"/>
-          <w:rFonts w:ascii="Times New Roman" w:hAnsi="Times New Roman" w:cs="Times New Roman"/>
-        </w:rPr>
-      </w:pPr>
-      <w:proofErr w:type="spellStart"/>
-      <w:r>
-        <w:rPr>
-          <w:rStyle w:val="fontstyle21"/>
-          <w:rFonts w:ascii="Times New Roman" w:hAnsi="Times New Roman" w:cs="Times New Roman"/>
-        </w:rPr>
-        <w:t>func</w:t>
-      </w:r>
-      <w:proofErr w:type="spellEnd"/>
+        <w:t>import "fmt"</w:t>
+      </w:r>
+    </w:p>
+    <w:p>
+      <w:pPr>
+        <w:spacing w:after="0" w:line="285" w:lineRule="atLeast"/>
+        <w:rPr>
+          <w:rStyle w:val="fontstyle21"/>
+          <w:rFonts w:ascii="Times New Roman" w:hAnsi="Times New Roman" w:cs="Times New Roman"/>
+        </w:rPr>
+      </w:pPr>
+    </w:p>
+    <w:p>
+      <w:pPr>
+        <w:spacing w:after="0" w:line="285" w:lineRule="atLeast"/>
+        <w:rPr>
+          <w:rStyle w:val="fontstyle21"/>
+          <w:rFonts w:ascii="Times New Roman" w:hAnsi="Times New Roman" w:cs="Times New Roman"/>
+        </w:rPr>
+      </w:pPr>
+      <w:r>
+        <w:rPr>
+          <w:rStyle w:val="fontstyle21"/>
+          <w:rFonts w:ascii="Times New Roman" w:hAnsi="Times New Roman" w:cs="Times New Roman"/>
+        </w:rPr>
+        <w:t xml:space="preserve">func </w:t>
+      </w:r>
+      <w:proofErr w:type="gramStart"/>
+      <w:r>
+        <w:rPr>
+          <w:rStyle w:val="fontstyle21"/>
+          <w:rFonts w:ascii="Times New Roman" w:hAnsi="Times New Roman" w:cs="Times New Roman"/>
+        </w:rPr>
+        <w:t>main(</w:t>
+      </w:r>
+      <w:proofErr w:type="gramEnd"/>
+      <w:r>
+        <w:rPr>
+          <w:rStyle w:val="fontstyle21"/>
+          <w:rFonts w:ascii="Times New Roman" w:hAnsi="Times New Roman" w:cs="Times New Roman"/>
+        </w:rPr>
+        <w:t>) {</w:t>
+      </w:r>
+    </w:p>
+    <w:p>
+      <w:pPr>
+        <w:spacing w:after="0" w:line="285" w:lineRule="atLeast"/>
+        <w:rPr>
+          <w:rStyle w:val="fontstyle21"/>
+          <w:rFonts w:ascii="Times New Roman" w:hAnsi="Times New Roman" w:cs="Times New Roman"/>
+        </w:rPr>
+      </w:pPr>
+      <w:r>
+        <w:rPr>
+          <w:rStyle w:val="fontstyle21"/>
+          <w:rFonts w:ascii="Times New Roman" w:hAnsi="Times New Roman" w:cs="Times New Roman"/>
+        </w:rPr>
+        <w:t xml:space="preserve">    x, </w:t>
+      </w:r>
+      <w:proofErr w:type="gramStart"/>
+      <w:r>
+        <w:rPr>
+          <w:rStyle w:val="fontstyle21"/>
+          <w:rFonts w:ascii="Times New Roman" w:hAnsi="Times New Roman" w:cs="Times New Roman"/>
+        </w:rPr>
+        <w:t>y :</w:t>
+      </w:r>
+      <w:proofErr w:type="gramEnd"/>
+      <w:r>
+        <w:rPr>
+          <w:rStyle w:val="fontstyle21"/>
+          <w:rFonts w:ascii="Times New Roman" w:hAnsi="Times New Roman" w:cs="Times New Roman"/>
+        </w:rPr>
+        <w:t>= 10, 20</w:t>
+      </w:r>
+    </w:p>
+    <w:p>
+      <w:pPr>
+        <w:spacing w:after="0" w:line="285" w:lineRule="atLeast"/>
+        <w:rPr>
+          <w:rStyle w:val="fontstyle21"/>
+          <w:rFonts w:ascii="Times New Roman" w:hAnsi="Times New Roman" w:cs="Times New Roman"/>
+        </w:rPr>
+      </w:pPr>
+      <w:r>
+        <w:rPr>
+          <w:rStyle w:val="fontstyle21"/>
+          <w:rFonts w:ascii="Times New Roman" w:hAnsi="Times New Roman" w:cs="Times New Roman"/>
+        </w:rPr>
+        <w:t xml:space="preserve">    </w:t>
+      </w:r>
+      <w:proofErr w:type="gramStart"/>
+      <w:r>
+        <w:rPr>
+          <w:rStyle w:val="fontstyle21"/>
+          <w:rFonts w:ascii="Times New Roman" w:hAnsi="Times New Roman" w:cs="Times New Roman"/>
+        </w:rPr>
+        <w:t>fmt.Println</w:t>
+      </w:r>
+      <w:proofErr w:type="gramEnd"/>
+      <w:r>
+        <w:rPr>
+          <w:rStyle w:val="fontstyle21"/>
+          <w:rFonts w:ascii="Times New Roman" w:hAnsi="Times New Roman" w:cs="Times New Roman"/>
+        </w:rPr>
+        <w:t>("Before swapping x:", x, "y:", y)</w:t>
+      </w:r>
+    </w:p>
+    <w:p>
+      <w:pPr>
+        <w:spacing w:after="0" w:line="285" w:lineRule="atLeast"/>
+        <w:rPr>
+          <w:rStyle w:val="fontstyle21"/>
+          <w:rFonts w:ascii="Times New Roman" w:hAnsi="Times New Roman" w:cs="Times New Roman"/>
+        </w:rPr>
+      </w:pPr>
+      <w:r>
+        <w:rPr>
+          <w:rStyle w:val="fontstyle21"/>
+          <w:rFonts w:ascii="Times New Roman" w:hAnsi="Times New Roman" w:cs="Times New Roman"/>
+        </w:rPr>
+        <w:t>    x, y = y, x</w:t>
+      </w:r>
+    </w:p>
+    <w:p>
+      <w:pPr>
+        <w:spacing w:after="0" w:line="285" w:lineRule="atLeast"/>
+        <w:rPr>
+          <w:rStyle w:val="fontstyle21"/>
+          <w:rFonts w:ascii="Times New Roman" w:hAnsi="Times New Roman" w:cs="Times New Roman"/>
+        </w:rPr>
+      </w:pPr>
+      <w:r>
+        <w:rPr>
+          <w:rStyle w:val="fontstyle21"/>
+          <w:rFonts w:ascii="Times New Roman" w:hAnsi="Times New Roman" w:cs="Times New Roman"/>
+        </w:rPr>
+        <w:t xml:space="preserve">    </w:t>
+      </w:r>
+      <w:proofErr w:type="gramStart"/>
+      <w:r>
+        <w:rPr>
+          <w:rStyle w:val="fontstyle21"/>
+          <w:rFonts w:ascii="Times New Roman" w:hAnsi="Times New Roman" w:cs="Times New Roman"/>
+        </w:rPr>
+        <w:t>fmt.Println</w:t>
+      </w:r>
+      <w:proofErr w:type="gramEnd"/>
+      <w:r>
+        <w:rPr>
+          <w:rStyle w:val="fontstyle21"/>
+          <w:rFonts w:ascii="Times New Roman" w:hAnsi="Times New Roman" w:cs="Times New Roman"/>
+        </w:rPr>
+        <w:t>("Before swapping x:", x, "y:", y)</w:t>
+      </w:r>
+    </w:p>
+    <w:p>
+      <w:pPr>
+        <w:spacing w:after="0" w:line="285" w:lineRule="atLeast"/>
+        <w:rPr>
+          <w:rStyle w:val="fontstyle21"/>
+          <w:rFonts w:ascii="Times New Roman" w:hAnsi="Times New Roman" w:cs="Times New Roman"/>
+        </w:rPr>
+      </w:pPr>
+      <w:r>
+        <w:rPr>
+          <w:rStyle w:val="fontstyle21"/>
+          <w:rFonts w:ascii="Times New Roman" w:hAnsi="Times New Roman" w:cs="Times New Roman"/>
+        </w:rPr>
+        <w:t>}</w:t>
+      </w:r>
+    </w:p>
+    <w:p>
+      <w:pPr>
+        <w:rPr>
+          <w:rStyle w:val="fontstyle21"/>
+          <w:rFonts w:ascii="Times New Roman" w:hAnsi="Times New Roman" w:cs="Times New Roman"/>
+          <w:sz w:val="28"/>
+          <w:szCs w:val="28"/>
+        </w:rPr>
+      </w:pPr>
+    </w:p>
+    <w:p>
+      <w:pPr>
+        <w:rPr>
+          <w:rStyle w:val="fontstyle21"/>
+          <w:rFonts w:ascii="Times New Roman" w:hAnsi="Times New Roman" w:cs="Times New Roman"/>
+          <w:sz w:val="28"/>
+          <w:szCs w:val="28"/>
+        </w:rPr>
+      </w:pPr>
+      <w:r>
+        <w:rPr>
+          <w:rStyle w:val="fontstyle21"/>
+          <w:rFonts w:ascii="Times New Roman" w:hAnsi="Times New Roman" w:cs="Times New Roman"/>
+          <w:sz w:val="28"/>
+          <w:szCs w:val="28"/>
+        </w:rPr>
+        <w:t>Q2. Golang Program to check if a vowel is present in the string?</w:t>
+      </w:r>
+    </w:p>
+    <w:p>
+      <w:pPr>
+        <w:spacing w:after="0" w:line="285" w:lineRule="atLeast"/>
+        <w:rPr>
+          <w:rStyle w:val="fontstyle21"/>
+          <w:rFonts w:ascii="Times New Roman" w:hAnsi="Times New Roman" w:cs="Times New Roman"/>
+        </w:rPr>
+      </w:pPr>
+      <w:r>
+        <w:rPr>
+          <w:rStyle w:val="fontstyle21"/>
+          <w:rFonts w:ascii="Times New Roman" w:hAnsi="Times New Roman" w:cs="Times New Roman"/>
+        </w:rPr>
+        <w:t>Ans.)</w:t>
+      </w:r>
       <w:r>
         <w:rPr>
           <w:rStyle w:val="fontstyle21"/>
@@ -2212,6 +2236,79 @@
         </w:rPr>
         <w:t xml:space="preserve"> </w:t>
       </w:r>
+      <w:r>
+        <w:rPr>
+          <w:rStyle w:val="fontstyle21"/>
+          <w:rFonts w:ascii="Times New Roman" w:hAnsi="Times New Roman" w:cs="Times New Roman"/>
+        </w:rPr>
+        <w:t>Program:</w:t>
+      </w:r>
+    </w:p>
+    <w:p>
+      <w:pPr>
+        <w:spacing w:after="0" w:line="285" w:lineRule="atLeast"/>
+        <w:rPr>
+          <w:rStyle w:val="fontstyle21"/>
+          <w:rFonts w:ascii="Times New Roman" w:hAnsi="Times New Roman" w:cs="Times New Roman"/>
+        </w:rPr>
+      </w:pPr>
+      <w:r>
+        <w:rPr>
+          <w:rStyle w:val="fontstyle21"/>
+          <w:rFonts w:ascii="Times New Roman" w:hAnsi="Times New Roman" w:cs="Times New Roman"/>
+        </w:rPr>
+        <w:t>package main</w:t>
+      </w:r>
+    </w:p>
+    <w:p>
+      <w:pPr>
+        <w:spacing w:after="0" w:line="285" w:lineRule="atLeast"/>
+        <w:rPr>
+          <w:rStyle w:val="fontstyle21"/>
+          <w:rFonts w:ascii="Times New Roman" w:hAnsi="Times New Roman" w:cs="Times New Roman"/>
+        </w:rPr>
+      </w:pPr>
+    </w:p>
+    <w:p>
+      <w:pPr>
+        <w:spacing w:after="0" w:line="285" w:lineRule="atLeast"/>
+        <w:rPr>
+          <w:rStyle w:val="fontstyle21"/>
+          <w:rFonts w:ascii="Times New Roman" w:hAnsi="Times New Roman" w:cs="Times New Roman"/>
+        </w:rPr>
+      </w:pPr>
+      <w:r>
+        <w:rPr>
+          <w:rStyle w:val="fontstyle21"/>
+          <w:rFonts w:ascii="Times New Roman" w:hAnsi="Times New Roman" w:cs="Times New Roman"/>
+        </w:rPr>
+        <w:t>import "fmt"</w:t>
+      </w:r>
+    </w:p>
+    <w:p>
+      <w:pPr>
+        <w:spacing w:after="0" w:line="285" w:lineRule="atLeast"/>
+        <w:rPr>
+          <w:rStyle w:val="fontstyle21"/>
+          <w:rFonts w:ascii="Times New Roman" w:hAnsi="Times New Roman" w:cs="Times New Roman"/>
+        </w:rPr>
+      </w:pPr>
+    </w:p>
+    <w:p>
+      <w:pPr>
+        <w:spacing w:after="0" w:line="285" w:lineRule="atLeast"/>
+        <w:rPr>
+          <w:rStyle w:val="fontstyle21"/>
+          <w:rFonts w:ascii="Times New Roman" w:hAnsi="Times New Roman" w:cs="Times New Roman"/>
+        </w:rPr>
+      </w:pPr>
+      <w:r>
+        <w:rPr>
+          <w:rStyle w:val="fontstyle21"/>
+          <w:rFonts w:ascii="Times New Roman" w:hAnsi="Times New Roman" w:cs="Times New Roman"/>
+        </w:rPr>
+        <w:t xml:space="preserve">func </w:t>
+      </w:r>
       <w:proofErr w:type="gramStart"/>
       <w:r>
         <w:rPr>
@@ -2242,7 +2339,39 @@
           <w:rStyle w:val="fontstyle21"/>
           <w:rFonts w:ascii="Times New Roman" w:hAnsi="Times New Roman" w:cs="Times New Roman"/>
         </w:rPr>
-        <w:t xml:space="preserve">    x, </w:t>
+        <w:t>    var user_string string</w:t>
+      </w:r>
+    </w:p>
+    <w:p>
+      <w:pPr>
+        <w:spacing w:after="0" w:line="285" w:lineRule="atLeast"/>
+        <w:rPr>
+          <w:rStyle w:val="fontstyle21"/>
+          <w:rFonts w:ascii="Times New Roman" w:hAnsi="Times New Roman" w:cs="Times New Roman"/>
+        </w:rPr>
+      </w:pPr>
+      <w:r>
+        <w:rPr>
+          <w:rStyle w:val="fontstyle21"/>
+          <w:rFonts w:ascii="Times New Roman" w:hAnsi="Times New Roman" w:cs="Times New Roman"/>
+        </w:rPr>
+        <w:t>    var check_for_vowel bool</w:t>
+      </w:r>
+    </w:p>
+    <w:p>
+      <w:pPr>
+        <w:spacing w:after="0" w:line="285" w:lineRule="atLeast"/>
+        <w:rPr>
+          <w:rStyle w:val="fontstyle21"/>
+          <w:rFonts w:ascii="Times New Roman" w:hAnsi="Times New Roman" w:cs="Times New Roman"/>
+        </w:rPr>
+      </w:pPr>
+      <w:r>
+        <w:rPr>
+          <w:rStyle w:val="fontstyle21"/>
+          <w:rFonts w:ascii="Times New Roman" w:hAnsi="Times New Roman" w:cs="Times New Roman"/>
+        </w:rPr>
+        <w:t xml:space="preserve">    </w:t>
       </w:r>
       <w:proofErr w:type="gramStart"/>
       <w:r>
@@ -2250,7 +2379,7 @@
           <w:rStyle w:val="fontstyle21"/>
           <w:rFonts w:ascii="Times New Roman" w:hAnsi="Times New Roman" w:cs="Times New Roman"/>
         </w:rPr>
-        <w:t>y :</w:t>
+        <w:t>fmt.Print</w:t>
       </w:r>
       <w:proofErr w:type="gramEnd"/>
       <w:r>
@@ -2258,7 +2387,7 @@
           <w:rStyle w:val="fontstyle21"/>
           <w:rFonts w:ascii="Times New Roman" w:hAnsi="Times New Roman" w:cs="Times New Roman"/>
         </w:rPr>
-        <w:t>= 10, 20</w:t>
+        <w:t>("Enter a String to check if vowel is present or not:")</w:t>
       </w:r>
     </w:p>
     <w:p>
@@ -2276,39 +2405,430 @@
         </w:rPr>
         <w:t xml:space="preserve">    </w:t>
       </w:r>
-      <w:proofErr w:type="spellStart"/>
       <w:proofErr w:type="gramStart"/>
       <w:r>
         <w:rPr>
           <w:rStyle w:val="fontstyle21"/>
           <w:rFonts w:ascii="Times New Roman" w:hAnsi="Times New Roman" w:cs="Times New Roman"/>
         </w:rPr>
+        <w:t>fmt.Scanf</w:t>
+      </w:r>
+      <w:proofErr w:type="gramEnd"/>
+      <w:r>
+        <w:rPr>
+          <w:rStyle w:val="fontstyle21"/>
+          <w:rFonts w:ascii="Times New Roman" w:hAnsi="Times New Roman" w:cs="Times New Roman"/>
+        </w:rPr>
+        <w:t>("%s\n", &amp;user_string)</w:t>
+      </w:r>
+    </w:p>
+    <w:p>
+      <w:pPr>
+        <w:spacing w:after="0" w:line="285" w:lineRule="atLeast"/>
+        <w:rPr>
+          <w:rStyle w:val="fontstyle21"/>
+          <w:rFonts w:ascii="Times New Roman" w:hAnsi="Times New Roman" w:cs="Times New Roman"/>
+        </w:rPr>
+      </w:pPr>
+    </w:p>
+    <w:p>
+      <w:pPr>
+        <w:spacing w:after="0" w:line="285" w:lineRule="atLeast"/>
+        <w:rPr>
+          <w:rStyle w:val="fontstyle21"/>
+          <w:rFonts w:ascii="Times New Roman" w:hAnsi="Times New Roman" w:cs="Times New Roman"/>
+        </w:rPr>
+      </w:pPr>
+      <w:r>
+        <w:rPr>
+          <w:rStyle w:val="fontstyle21"/>
+          <w:rFonts w:ascii="Times New Roman" w:hAnsi="Times New Roman" w:cs="Times New Roman"/>
+        </w:rPr>
+        <w:t xml:space="preserve">    for _, </w:t>
+      </w:r>
+      <w:proofErr w:type="gramStart"/>
+      <w:r>
+        <w:rPr>
+          <w:rStyle w:val="fontstyle21"/>
+          <w:rFonts w:ascii="Times New Roman" w:hAnsi="Times New Roman" w:cs="Times New Roman"/>
+        </w:rPr>
+        <w:t>char :</w:t>
+      </w:r>
+      <w:proofErr w:type="gramEnd"/>
+      <w:r>
+        <w:rPr>
+          <w:rStyle w:val="fontstyle21"/>
+          <w:rFonts w:ascii="Times New Roman" w:hAnsi="Times New Roman" w:cs="Times New Roman"/>
+        </w:rPr>
+        <w:t>= range user_string {</w:t>
+      </w:r>
+    </w:p>
+    <w:p>
+      <w:pPr>
+        <w:spacing w:after="0" w:line="285" w:lineRule="atLeast"/>
+        <w:rPr>
+          <w:rStyle w:val="fontstyle21"/>
+          <w:rFonts w:ascii="Times New Roman" w:hAnsi="Times New Roman" w:cs="Times New Roman"/>
+        </w:rPr>
+      </w:pPr>
+      <w:r>
+        <w:rPr>
+          <w:rStyle w:val="fontstyle21"/>
+          <w:rFonts w:ascii="Times New Roman" w:hAnsi="Times New Roman" w:cs="Times New Roman"/>
+        </w:rPr>
+        <w:t>        if char == 'a' || char == 'e' || char == 'i' || char == 'o' || char == 'u' {</w:t>
+      </w:r>
+    </w:p>
+    <w:p>
+      <w:pPr>
+        <w:spacing w:after="0" w:line="285" w:lineRule="atLeast"/>
+        <w:rPr>
+          <w:rStyle w:val="fontstyle21"/>
+          <w:rFonts w:ascii="Times New Roman" w:hAnsi="Times New Roman" w:cs="Times New Roman"/>
+        </w:rPr>
+      </w:pPr>
+      <w:r>
+        <w:rPr>
+          <w:rStyle w:val="fontstyle21"/>
+          <w:rFonts w:ascii="Times New Roman" w:hAnsi="Times New Roman" w:cs="Times New Roman"/>
+        </w:rPr>
+        <w:t>            check_for_vowel = true</w:t>
+      </w:r>
+    </w:p>
+    <w:p>
+      <w:pPr>
+        <w:spacing w:after="0" w:line="285" w:lineRule="atLeast"/>
+        <w:rPr>
+          <w:rStyle w:val="fontstyle21"/>
+          <w:rFonts w:ascii="Times New Roman" w:hAnsi="Times New Roman" w:cs="Times New Roman"/>
+        </w:rPr>
+      </w:pPr>
+      <w:r>
+        <w:rPr>
+          <w:rStyle w:val="fontstyle21"/>
+          <w:rFonts w:ascii="Times New Roman" w:hAnsi="Times New Roman" w:cs="Times New Roman"/>
+        </w:rPr>
+        <w:t>        }</w:t>
+      </w:r>
+    </w:p>
+    <w:p>
+      <w:pPr>
+        <w:spacing w:after="0" w:line="285" w:lineRule="atLeast"/>
+        <w:rPr>
+          <w:rStyle w:val="fontstyle21"/>
+          <w:rFonts w:ascii="Times New Roman" w:hAnsi="Times New Roman" w:cs="Times New Roman"/>
+        </w:rPr>
+      </w:pPr>
+      <w:r>
+        <w:rPr>
+          <w:rStyle w:val="fontstyle21"/>
+          <w:rFonts w:ascii="Times New Roman" w:hAnsi="Times New Roman" w:cs="Times New Roman"/>
+        </w:rPr>
+        <w:t>    }</w:t>
+      </w:r>
+    </w:p>
+    <w:p>
+      <w:pPr>
+        <w:spacing w:after="0" w:line="285" w:lineRule="atLeast"/>
+        <w:rPr>
+          <w:rStyle w:val="fontstyle21"/>
+          <w:rFonts w:ascii="Times New Roman" w:hAnsi="Times New Roman" w:cs="Times New Roman"/>
+        </w:rPr>
+      </w:pPr>
+    </w:p>
+    <w:p>
+      <w:pPr>
+        <w:spacing w:after="0" w:line="285" w:lineRule="atLeast"/>
+        <w:rPr>
+          <w:rStyle w:val="fontstyle21"/>
+          <w:rFonts w:ascii="Times New Roman" w:hAnsi="Times New Roman" w:cs="Times New Roman"/>
+        </w:rPr>
+      </w:pPr>
+      <w:r>
+        <w:rPr>
+          <w:rStyle w:val="fontstyle21"/>
+          <w:rFonts w:ascii="Times New Roman" w:hAnsi="Times New Roman" w:cs="Times New Roman"/>
+        </w:rPr>
+        <w:t>    if check_for_vowel {</w:t>
+      </w:r>
+    </w:p>
+    <w:p>
+      <w:pPr>
+        <w:spacing w:after="0" w:line="285" w:lineRule="atLeast"/>
+        <w:rPr>
+          <w:rStyle w:val="fontstyle21"/>
+          <w:rFonts w:ascii="Times New Roman" w:hAnsi="Times New Roman" w:cs="Times New Roman"/>
+        </w:rPr>
+      </w:pPr>
+      <w:r>
+        <w:rPr>
+          <w:rStyle w:val="fontstyle21"/>
+          <w:rFonts w:ascii="Times New Roman" w:hAnsi="Times New Roman" w:cs="Times New Roman"/>
+        </w:rPr>
+        <w:t xml:space="preserve">        </w:t>
+      </w:r>
+      <w:proofErr w:type="gramStart"/>
+      <w:r>
+        <w:rPr>
+          <w:rStyle w:val="fontstyle21"/>
+          <w:rFonts w:ascii="Times New Roman" w:hAnsi="Times New Roman" w:cs="Times New Roman"/>
+        </w:rPr>
         <w:t>fmt.Println</w:t>
       </w:r>
-      <w:proofErr w:type="spellEnd"/>
       <w:proofErr w:type="gramEnd"/>
       <w:r>
         <w:rPr>
           <w:rStyle w:val="fontstyle21"/>
           <w:rFonts w:ascii="Times New Roman" w:hAnsi="Times New Roman" w:cs="Times New Roman"/>
         </w:rPr>
-        <w:t>("Before swapping x:", x, "y:", y)</w:t>
-      </w:r>
-    </w:p>
-    <w:p>
-      <w:pPr>
-        <w:spacing w:after="0" w:line="285" w:lineRule="atLeast"/>
-        <w:rPr>
-          <w:rStyle w:val="fontstyle21"/>
-          <w:rFonts w:ascii="Times New Roman" w:hAnsi="Times New Roman" w:cs="Times New Roman"/>
-        </w:rPr>
-      </w:pPr>
-      <w:r>
-        <w:rPr>
-          <w:rStyle w:val="fontstyle21"/>
-          <w:rFonts w:ascii="Times New Roman" w:hAnsi="Times New Roman" w:cs="Times New Roman"/>
-        </w:rPr>
-        <w:t>    x, y = y, x</w:t>
+        <w:t>("The String Contains vowel.")</w:t>
+      </w:r>
+    </w:p>
+    <w:p>
+      <w:pPr>
+        <w:spacing w:after="0" w:line="285" w:lineRule="atLeast"/>
+        <w:rPr>
+          <w:rStyle w:val="fontstyle21"/>
+          <w:rFonts w:ascii="Times New Roman" w:hAnsi="Times New Roman" w:cs="Times New Roman"/>
+        </w:rPr>
+      </w:pPr>
+      <w:r>
+        <w:rPr>
+          <w:rStyle w:val="fontstyle21"/>
+          <w:rFonts w:ascii="Times New Roman" w:hAnsi="Times New Roman" w:cs="Times New Roman"/>
+        </w:rPr>
+        <w:t>    } else {</w:t>
+      </w:r>
+    </w:p>
+    <w:p>
+      <w:pPr>
+        <w:spacing w:after="0" w:line="285" w:lineRule="atLeast"/>
+        <w:rPr>
+          <w:rStyle w:val="fontstyle21"/>
+          <w:rFonts w:ascii="Times New Roman" w:hAnsi="Times New Roman" w:cs="Times New Roman"/>
+        </w:rPr>
+      </w:pPr>
+      <w:r>
+        <w:rPr>
+          <w:rStyle w:val="fontstyle21"/>
+          <w:rFonts w:ascii="Times New Roman" w:hAnsi="Times New Roman" w:cs="Times New Roman"/>
+        </w:rPr>
+        <w:t xml:space="preserve">        </w:t>
+      </w:r>
+      <w:proofErr w:type="gramStart"/>
+      <w:r>
+        <w:rPr>
+          <w:rStyle w:val="fontstyle21"/>
+          <w:rFonts w:ascii="Times New Roman" w:hAnsi="Times New Roman" w:cs="Times New Roman"/>
+        </w:rPr>
+        <w:t>fmt.Println</w:t>
+      </w:r>
+      <w:proofErr w:type="gramEnd"/>
+      <w:r>
+        <w:rPr>
+          <w:rStyle w:val="fontstyle21"/>
+          <w:rFonts w:ascii="Times New Roman" w:hAnsi="Times New Roman" w:cs="Times New Roman"/>
+        </w:rPr>
+        <w:t>("</w:t>
+      </w:r>
+      <w:r>
+        <w:rPr>
+          <w:rStyle w:val="fontstyle21"/>
+          <w:rFonts w:ascii="Times New Roman" w:hAnsi="Times New Roman" w:cs="Times New Roman"/>
+        </w:rPr>
+        <w:t xml:space="preserve">There are </w:t>
+      </w:r>
+      <w:r>
+        <w:rPr>
+          <w:rStyle w:val="fontstyle21"/>
+          <w:rFonts w:ascii="Times New Roman" w:hAnsi="Times New Roman" w:cs="Times New Roman"/>
+        </w:rPr>
+        <w:t>No vowel in the String.")</w:t>
+      </w:r>
+    </w:p>
+    <w:p>
+      <w:pPr>
+        <w:spacing w:after="0" w:line="285" w:lineRule="atLeast"/>
+        <w:rPr>
+          <w:rStyle w:val="fontstyle21"/>
+          <w:rFonts w:ascii="Times New Roman" w:hAnsi="Times New Roman" w:cs="Times New Roman"/>
+        </w:rPr>
+      </w:pPr>
+      <w:r>
+        <w:rPr>
+          <w:rStyle w:val="fontstyle21"/>
+          <w:rFonts w:ascii="Times New Roman" w:hAnsi="Times New Roman" w:cs="Times New Roman"/>
+        </w:rPr>
+        <w:t>    }</w:t>
+      </w:r>
+    </w:p>
+    <w:p>
+      <w:pPr>
+        <w:spacing w:after="0" w:line="285" w:lineRule="atLeast"/>
+        <w:rPr>
+          <w:rStyle w:val="fontstyle21"/>
+          <w:rFonts w:ascii="Times New Roman" w:hAnsi="Times New Roman" w:cs="Times New Roman"/>
+        </w:rPr>
+      </w:pPr>
+    </w:p>
+    <w:p>
+      <w:pPr>
+        <w:spacing w:after="0" w:line="285" w:lineRule="atLeast"/>
+        <w:rPr>
+          <w:rStyle w:val="fontstyle21"/>
+          <w:rFonts w:ascii="Times New Roman" w:hAnsi="Times New Roman" w:cs="Times New Roman"/>
+        </w:rPr>
+      </w:pPr>
+      <w:r>
+        <w:rPr>
+          <w:rStyle w:val="fontstyle21"/>
+          <w:rFonts w:ascii="Times New Roman" w:hAnsi="Times New Roman" w:cs="Times New Roman"/>
+        </w:rPr>
+        <w:t>}</w:t>
+      </w:r>
+    </w:p>
+    <w:p>
+      <w:pPr>
+        <w:spacing w:after="0" w:line="285" w:lineRule="atLeast"/>
+        <w:rPr>
+          <w:rStyle w:val="fontstyle21"/>
+          <w:rFonts w:ascii="Times New Roman" w:hAnsi="Times New Roman" w:cs="Times New Roman"/>
+        </w:rPr>
+      </w:pPr>
+    </w:p>
+    <w:p>
+      <w:pPr>
+        <w:rPr>
+          <w:rStyle w:val="fontstyle21"/>
+          <w:rFonts w:ascii="Times New Roman" w:hAnsi="Times New Roman" w:cs="Times New Roman"/>
+          <w:sz w:val="28"/>
+          <w:szCs w:val="28"/>
+        </w:rPr>
+      </w:pPr>
+      <w:r>
+        <w:rPr>
+          <w:rStyle w:val="fontstyle21"/>
+          <w:rFonts w:ascii="Times New Roman" w:hAnsi="Times New Roman" w:cs="Times New Roman"/>
+          <w:sz w:val="28"/>
+          <w:szCs w:val="28"/>
+        </w:rPr>
+        <w:t>Q3. Golang program to check if the given number is Prime?</w:t>
+      </w:r>
+    </w:p>
+    <w:p>
+      <w:pPr>
+        <w:spacing w:after="0" w:line="285" w:lineRule="atLeast"/>
+        <w:rPr>
+          <w:rStyle w:val="fontstyle21"/>
+          <w:rFonts w:ascii="Times New Roman" w:hAnsi="Times New Roman" w:cs="Times New Roman"/>
+        </w:rPr>
+      </w:pPr>
+      <w:proofErr w:type="gramStart"/>
+      <w:r>
+        <w:rPr>
+          <w:rStyle w:val="fontstyle21"/>
+          <w:rFonts w:ascii="Times New Roman" w:hAnsi="Times New Roman" w:cs="Times New Roman"/>
+          <w:sz w:val="28"/>
+          <w:szCs w:val="28"/>
+        </w:rPr>
+        <w:t>Ans.)</w:t>
+      </w:r>
+      <w:r>
+        <w:rPr>
+          <w:rStyle w:val="fontstyle21"/>
+          <w:rFonts w:ascii="Times New Roman" w:hAnsi="Times New Roman" w:cs="Times New Roman"/>
+        </w:rPr>
+        <w:t>Program</w:t>
+      </w:r>
+      <w:proofErr w:type="gramEnd"/>
+      <w:r>
+        <w:rPr>
+          <w:rStyle w:val="fontstyle21"/>
+          <w:rFonts w:ascii="Times New Roman" w:hAnsi="Times New Roman" w:cs="Times New Roman"/>
+        </w:rPr>
+        <w:t>:</w:t>
+      </w:r>
+    </w:p>
+    <w:p>
+      <w:pPr>
+        <w:spacing w:after="0" w:line="285" w:lineRule="atLeast"/>
+        <w:rPr>
+          <w:rStyle w:val="fontstyle21"/>
+          <w:rFonts w:ascii="Times New Roman" w:hAnsi="Times New Roman" w:cs="Times New Roman"/>
+        </w:rPr>
+      </w:pPr>
+      <w:r>
+        <w:rPr>
+          <w:rStyle w:val="fontstyle21"/>
+          <w:rFonts w:ascii="Times New Roman" w:hAnsi="Times New Roman" w:cs="Times New Roman"/>
+        </w:rPr>
+        <w:t>package main</w:t>
+      </w:r>
+    </w:p>
+    <w:p>
+      <w:pPr>
+        <w:spacing w:after="0" w:line="285" w:lineRule="atLeast"/>
+        <w:rPr>
+          <w:rStyle w:val="fontstyle21"/>
+          <w:rFonts w:ascii="Times New Roman" w:hAnsi="Times New Roman" w:cs="Times New Roman"/>
+        </w:rPr>
+      </w:pPr>
+    </w:p>
+    <w:p>
+      <w:pPr>
+        <w:spacing w:after="0" w:line="285" w:lineRule="atLeast"/>
+        <w:rPr>
+          <w:rStyle w:val="fontstyle21"/>
+          <w:rFonts w:ascii="Times New Roman" w:hAnsi="Times New Roman" w:cs="Times New Roman"/>
+        </w:rPr>
+      </w:pPr>
+      <w:r>
+        <w:rPr>
+          <w:rStyle w:val="fontstyle21"/>
+          <w:rFonts w:ascii="Times New Roman" w:hAnsi="Times New Roman" w:cs="Times New Roman"/>
+        </w:rPr>
+        <w:t>import "fmt"</w:t>
+      </w:r>
+    </w:p>
+    <w:p>
+      <w:pPr>
+        <w:spacing w:after="0" w:line="285" w:lineRule="atLeast"/>
+        <w:rPr>
+          <w:rStyle w:val="fontstyle21"/>
+          <w:rFonts w:ascii="Times New Roman" w:hAnsi="Times New Roman" w:cs="Times New Roman"/>
+        </w:rPr>
+      </w:pPr>
+    </w:p>
+    <w:p>
+      <w:pPr>
+        <w:spacing w:after="0" w:line="285" w:lineRule="atLeast"/>
+        <w:rPr>
+          <w:rStyle w:val="fontstyle21"/>
+          <w:rFonts w:ascii="Times New Roman" w:hAnsi="Times New Roman" w:cs="Times New Roman"/>
+        </w:rPr>
+      </w:pPr>
+      <w:r>
+        <w:rPr>
+          <w:rStyle w:val="fontstyle21"/>
+          <w:rFonts w:ascii="Times New Roman" w:hAnsi="Times New Roman" w:cs="Times New Roman"/>
+        </w:rPr>
+        <w:t xml:space="preserve">func </w:t>
+      </w:r>
+      <w:proofErr w:type="gramStart"/>
+      <w:r>
+        <w:rPr>
+          <w:rStyle w:val="fontstyle21"/>
+          <w:rFonts w:ascii="Times New Roman" w:hAnsi="Times New Roman" w:cs="Times New Roman"/>
+        </w:rPr>
+        <w:t>CheckPrime(</w:t>
+      </w:r>
+      <w:proofErr w:type="gramEnd"/>
+      <w:r>
+        <w:rPr>
+          <w:rStyle w:val="fontstyle21"/>
+          <w:rFonts w:ascii="Times New Roman" w:hAnsi="Times New Roman" w:cs="Times New Roman"/>
+        </w:rPr>
+        <w:t>number int) {</w:t>
       </w:r>
     </w:p>
     <w:p>
@@ -2326,897 +2846,13 @@
         </w:rPr>
         <w:t xml:space="preserve">    </w:t>
       </w:r>
-      <w:proofErr w:type="spellStart"/>
       <w:proofErr w:type="gramStart"/>
       <w:r>
         <w:rPr>
           <w:rStyle w:val="fontstyle21"/>
           <w:rFonts w:ascii="Times New Roman" w:hAnsi="Times New Roman" w:cs="Times New Roman"/>
         </w:rPr>
-        <w:t>fmt.Println</w:t>
-      </w:r>
-      <w:proofErr w:type="spellEnd"/>
-      <w:proofErr w:type="gramEnd"/>
-      <w:r>
-        <w:rPr>
-          <w:rStyle w:val="fontstyle21"/>
-          <w:rFonts w:ascii="Times New Roman" w:hAnsi="Times New Roman" w:cs="Times New Roman"/>
-        </w:rPr>
-        <w:t>("Before swapping x:", x, "y:", y)</w:t>
-      </w:r>
-    </w:p>
-    <w:p>
-      <w:pPr>
-        <w:spacing w:after="0" w:line="285" w:lineRule="atLeast"/>
-        <w:rPr>
-          <w:rStyle w:val="fontstyle21"/>
-          <w:rFonts w:ascii="Times New Roman" w:hAnsi="Times New Roman" w:cs="Times New Roman"/>
-        </w:rPr>
-      </w:pPr>
-      <w:r>
-        <w:rPr>
-          <w:rStyle w:val="fontstyle21"/>
-          <w:rFonts w:ascii="Times New Roman" w:hAnsi="Times New Roman" w:cs="Times New Roman"/>
-        </w:rPr>
-        <w:t>}</w:t>
-      </w:r>
-    </w:p>
-    <w:p>
-      <w:pPr>
-        <w:rPr>
-          <w:rStyle w:val="fontstyle21"/>
-          <w:rFonts w:ascii="Times New Roman" w:hAnsi="Times New Roman" w:cs="Times New Roman"/>
-          <w:sz w:val="28"/>
-          <w:szCs w:val="28"/>
-        </w:rPr>
-      </w:pPr>
-    </w:p>
-    <w:p>
-      <w:pPr>
-        <w:rPr>
-          <w:rStyle w:val="fontstyle21"/>
-          <w:rFonts w:ascii="Times New Roman" w:hAnsi="Times New Roman" w:cs="Times New Roman"/>
-          <w:sz w:val="28"/>
-          <w:szCs w:val="28"/>
-        </w:rPr>
-      </w:pPr>
-      <w:r>
-        <w:rPr>
-          <w:rStyle w:val="fontstyle21"/>
-          <w:rFonts w:ascii="Times New Roman" w:hAnsi="Times New Roman" w:cs="Times New Roman"/>
-          <w:sz w:val="28"/>
-          <w:szCs w:val="28"/>
-        </w:rPr>
-        <w:t>Q2. Golang Program to check if a vowel is present in the string?</w:t>
-      </w:r>
-    </w:p>
-    <w:p>
-      <w:pPr>
-        <w:spacing w:after="0" w:line="285" w:lineRule="atLeast"/>
-        <w:rPr>
-          <w:rStyle w:val="fontstyle21"/>
-          <w:rFonts w:ascii="Times New Roman" w:hAnsi="Times New Roman" w:cs="Times New Roman"/>
-        </w:rPr>
-      </w:pPr>
-      <w:r>
-        <w:rPr>
-          <w:rStyle w:val="fontstyle21"/>
-          <w:rFonts w:ascii="Times New Roman" w:hAnsi="Times New Roman" w:cs="Times New Roman"/>
-        </w:rPr>
-        <w:t>Ans.)</w:t>
-      </w:r>
-      <w:r>
-        <w:rPr>
-          <w:rStyle w:val="fontstyle21"/>
-          <w:rFonts w:ascii="Times New Roman" w:hAnsi="Times New Roman" w:cs="Times New Roman"/>
-        </w:rPr>
-        <w:t xml:space="preserve"> </w:t>
-      </w:r>
-      <w:r>
-        <w:rPr>
-          <w:rStyle w:val="fontstyle21"/>
-          <w:rFonts w:ascii="Times New Roman" w:hAnsi="Times New Roman" w:cs="Times New Roman"/>
-        </w:rPr>
-        <w:t>Program:</w:t>
-      </w:r>
-    </w:p>
-    <w:p>
-      <w:pPr>
-        <w:spacing w:after="0" w:line="285" w:lineRule="atLeast"/>
-        <w:rPr>
-          <w:rStyle w:val="fontstyle21"/>
-          <w:rFonts w:ascii="Times New Roman" w:hAnsi="Times New Roman" w:cs="Times New Roman"/>
-        </w:rPr>
-      </w:pPr>
-      <w:r>
-        <w:rPr>
-          <w:rStyle w:val="fontstyle21"/>
-          <w:rFonts w:ascii="Times New Roman" w:hAnsi="Times New Roman" w:cs="Times New Roman"/>
-        </w:rPr>
-        <w:t>package main</w:t>
-      </w:r>
-    </w:p>
-    <w:p>
-      <w:pPr>
-        <w:spacing w:after="0" w:line="285" w:lineRule="atLeast"/>
-        <w:rPr>
-          <w:rStyle w:val="fontstyle21"/>
-          <w:rFonts w:ascii="Times New Roman" w:hAnsi="Times New Roman" w:cs="Times New Roman"/>
-        </w:rPr>
-      </w:pPr>
-    </w:p>
-    <w:p>
-      <w:pPr>
-        <w:spacing w:after="0" w:line="285" w:lineRule="atLeast"/>
-        <w:rPr>
-          <w:rStyle w:val="fontstyle21"/>
-          <w:rFonts w:ascii="Times New Roman" w:hAnsi="Times New Roman" w:cs="Times New Roman"/>
-        </w:rPr>
-      </w:pPr>
-      <w:r>
-        <w:rPr>
-          <w:rStyle w:val="fontstyle21"/>
-          <w:rFonts w:ascii="Times New Roman" w:hAnsi="Times New Roman" w:cs="Times New Roman"/>
-        </w:rPr>
-        <w:t>import "</w:t>
-      </w:r>
-      <w:proofErr w:type="spellStart"/>
-      <w:r>
-        <w:rPr>
-          <w:rStyle w:val="fontstyle21"/>
-          <w:rFonts w:ascii="Times New Roman" w:hAnsi="Times New Roman" w:cs="Times New Roman"/>
-        </w:rPr>
-        <w:t>fmt</w:t>
-      </w:r>
-      <w:proofErr w:type="spellEnd"/>
-      <w:r>
-        <w:rPr>
-          <w:rStyle w:val="fontstyle21"/>
-          <w:rFonts w:ascii="Times New Roman" w:hAnsi="Times New Roman" w:cs="Times New Roman"/>
-        </w:rPr>
-        <w:t>"</w:t>
-      </w:r>
-    </w:p>
-    <w:p>
-      <w:pPr>
-        <w:spacing w:after="0" w:line="285" w:lineRule="atLeast"/>
-        <w:rPr>
-          <w:rStyle w:val="fontstyle21"/>
-          <w:rFonts w:ascii="Times New Roman" w:hAnsi="Times New Roman" w:cs="Times New Roman"/>
-        </w:rPr>
-      </w:pPr>
-    </w:p>
-    <w:p>
-      <w:pPr>
-        <w:spacing w:after="0" w:line="285" w:lineRule="atLeast"/>
-        <w:rPr>
-          <w:rStyle w:val="fontstyle21"/>
-          <w:rFonts w:ascii="Times New Roman" w:hAnsi="Times New Roman" w:cs="Times New Roman"/>
-        </w:rPr>
-      </w:pPr>
-      <w:proofErr w:type="spellStart"/>
-      <w:r>
-        <w:rPr>
-          <w:rStyle w:val="fontstyle21"/>
-          <w:rFonts w:ascii="Times New Roman" w:hAnsi="Times New Roman" w:cs="Times New Roman"/>
-        </w:rPr>
-        <w:t>func</w:t>
-      </w:r>
-      <w:proofErr w:type="spellEnd"/>
-      <w:r>
-        <w:rPr>
-          <w:rStyle w:val="fontstyle21"/>
-          <w:rFonts w:ascii="Times New Roman" w:hAnsi="Times New Roman" w:cs="Times New Roman"/>
-        </w:rPr>
-        <w:t xml:space="preserve"> </w:t>
-      </w:r>
-      <w:proofErr w:type="gramStart"/>
-      <w:r>
-        <w:rPr>
-          <w:rStyle w:val="fontstyle21"/>
-          <w:rFonts w:ascii="Times New Roman" w:hAnsi="Times New Roman" w:cs="Times New Roman"/>
-        </w:rPr>
-        <w:t>main(</w:t>
-      </w:r>
-      <w:proofErr w:type="gramEnd"/>
-      <w:r>
-        <w:rPr>
-          <w:rStyle w:val="fontstyle21"/>
-          <w:rFonts w:ascii="Times New Roman" w:hAnsi="Times New Roman" w:cs="Times New Roman"/>
-        </w:rPr>
-        <w:t>) {</w:t>
-      </w:r>
-    </w:p>
-    <w:p>
-      <w:pPr>
-        <w:spacing w:after="0" w:line="285" w:lineRule="atLeast"/>
-        <w:rPr>
-          <w:rStyle w:val="fontstyle21"/>
-          <w:rFonts w:ascii="Times New Roman" w:hAnsi="Times New Roman" w:cs="Times New Roman"/>
-        </w:rPr>
-      </w:pPr>
-      <w:r>
-        <w:rPr>
-          <w:rStyle w:val="fontstyle21"/>
-          <w:rFonts w:ascii="Times New Roman" w:hAnsi="Times New Roman" w:cs="Times New Roman"/>
-        </w:rPr>
-        <w:t xml:space="preserve">    var </w:t>
-      </w:r>
-      <w:proofErr w:type="spellStart"/>
-      <w:r>
-        <w:rPr>
-          <w:rStyle w:val="fontstyle21"/>
-          <w:rFonts w:ascii="Times New Roman" w:hAnsi="Times New Roman" w:cs="Times New Roman"/>
-        </w:rPr>
-        <w:t>user_string</w:t>
-      </w:r>
-      <w:proofErr w:type="spellEnd"/>
-      <w:r>
-        <w:rPr>
-          <w:rStyle w:val="fontstyle21"/>
-          <w:rFonts w:ascii="Times New Roman" w:hAnsi="Times New Roman" w:cs="Times New Roman"/>
-        </w:rPr>
-        <w:t xml:space="preserve"> string</w:t>
-      </w:r>
-    </w:p>
-    <w:p>
-      <w:pPr>
-        <w:spacing w:after="0" w:line="285" w:lineRule="atLeast"/>
-        <w:rPr>
-          <w:rStyle w:val="fontstyle21"/>
-          <w:rFonts w:ascii="Times New Roman" w:hAnsi="Times New Roman" w:cs="Times New Roman"/>
-        </w:rPr>
-      </w:pPr>
-      <w:r>
-        <w:rPr>
-          <w:rStyle w:val="fontstyle21"/>
-          <w:rFonts w:ascii="Times New Roman" w:hAnsi="Times New Roman" w:cs="Times New Roman"/>
-        </w:rPr>
-        <w:t xml:space="preserve">    var </w:t>
-      </w:r>
-      <w:proofErr w:type="spellStart"/>
-      <w:r>
-        <w:rPr>
-          <w:rStyle w:val="fontstyle21"/>
-          <w:rFonts w:ascii="Times New Roman" w:hAnsi="Times New Roman" w:cs="Times New Roman"/>
-        </w:rPr>
-        <w:t>check_for_vowel</w:t>
-      </w:r>
-      <w:proofErr w:type="spellEnd"/>
-      <w:r>
-        <w:rPr>
-          <w:rStyle w:val="fontstyle21"/>
-          <w:rFonts w:ascii="Times New Roman" w:hAnsi="Times New Roman" w:cs="Times New Roman"/>
-        </w:rPr>
-        <w:t xml:space="preserve"> bool</w:t>
-      </w:r>
-    </w:p>
-    <w:p>
-      <w:pPr>
-        <w:spacing w:after="0" w:line="285" w:lineRule="atLeast"/>
-        <w:rPr>
-          <w:rStyle w:val="fontstyle21"/>
-          <w:rFonts w:ascii="Times New Roman" w:hAnsi="Times New Roman" w:cs="Times New Roman"/>
-        </w:rPr>
-      </w:pPr>
-      <w:r>
-        <w:rPr>
-          <w:rStyle w:val="fontstyle21"/>
-          <w:rFonts w:ascii="Times New Roman" w:hAnsi="Times New Roman" w:cs="Times New Roman"/>
-        </w:rPr>
-        <w:t xml:space="preserve">    </w:t>
-      </w:r>
-      <w:proofErr w:type="spellStart"/>
-      <w:proofErr w:type="gramStart"/>
-      <w:r>
-        <w:rPr>
-          <w:rStyle w:val="fontstyle21"/>
-          <w:rFonts w:ascii="Times New Roman" w:hAnsi="Times New Roman" w:cs="Times New Roman"/>
-        </w:rPr>
-        <w:t>fmt.Print</w:t>
-      </w:r>
-      <w:proofErr w:type="spellEnd"/>
-      <w:proofErr w:type="gramEnd"/>
-      <w:r>
-        <w:rPr>
-          <w:rStyle w:val="fontstyle21"/>
-          <w:rFonts w:ascii="Times New Roman" w:hAnsi="Times New Roman" w:cs="Times New Roman"/>
-        </w:rPr>
-        <w:t>("Enter a String to check if vowel is present or not:")</w:t>
-      </w:r>
-    </w:p>
-    <w:p>
-      <w:pPr>
-        <w:spacing w:after="0" w:line="285" w:lineRule="atLeast"/>
-        <w:rPr>
-          <w:rStyle w:val="fontstyle21"/>
-          <w:rFonts w:ascii="Times New Roman" w:hAnsi="Times New Roman" w:cs="Times New Roman"/>
-        </w:rPr>
-      </w:pPr>
-      <w:r>
-        <w:rPr>
-          <w:rStyle w:val="fontstyle21"/>
-          <w:rFonts w:ascii="Times New Roman" w:hAnsi="Times New Roman" w:cs="Times New Roman"/>
-        </w:rPr>
-        <w:t xml:space="preserve">    </w:t>
-      </w:r>
-      <w:proofErr w:type="spellStart"/>
-      <w:proofErr w:type="gramStart"/>
-      <w:r>
-        <w:rPr>
-          <w:rStyle w:val="fontstyle21"/>
-          <w:rFonts w:ascii="Times New Roman" w:hAnsi="Times New Roman" w:cs="Times New Roman"/>
-        </w:rPr>
-        <w:t>fmt.Scanf</w:t>
-      </w:r>
-      <w:proofErr w:type="spellEnd"/>
-      <w:proofErr w:type="gramEnd"/>
-      <w:r>
-        <w:rPr>
-          <w:rStyle w:val="fontstyle21"/>
-          <w:rFonts w:ascii="Times New Roman" w:hAnsi="Times New Roman" w:cs="Times New Roman"/>
-        </w:rPr>
-        <w:t>("%s\n", &amp;</w:t>
-      </w:r>
-      <w:proofErr w:type="spellStart"/>
-      <w:r>
-        <w:rPr>
-          <w:rStyle w:val="fontstyle21"/>
-          <w:rFonts w:ascii="Times New Roman" w:hAnsi="Times New Roman" w:cs="Times New Roman"/>
-        </w:rPr>
-        <w:t>user_string</w:t>
-      </w:r>
-      <w:proofErr w:type="spellEnd"/>
-      <w:r>
-        <w:rPr>
-          <w:rStyle w:val="fontstyle21"/>
-          <w:rFonts w:ascii="Times New Roman" w:hAnsi="Times New Roman" w:cs="Times New Roman"/>
-        </w:rPr>
-        <w:t>)</w:t>
-      </w:r>
-    </w:p>
-    <w:p>
-      <w:pPr>
-        <w:spacing w:after="0" w:line="285" w:lineRule="atLeast"/>
-        <w:rPr>
-          <w:rStyle w:val="fontstyle21"/>
-          <w:rFonts w:ascii="Times New Roman" w:hAnsi="Times New Roman" w:cs="Times New Roman"/>
-        </w:rPr>
-      </w:pPr>
-    </w:p>
-    <w:p>
-      <w:pPr>
-        <w:spacing w:after="0" w:line="285" w:lineRule="atLeast"/>
-        <w:rPr>
-          <w:rStyle w:val="fontstyle21"/>
-          <w:rFonts w:ascii="Times New Roman" w:hAnsi="Times New Roman" w:cs="Times New Roman"/>
-        </w:rPr>
-      </w:pPr>
-      <w:r>
-        <w:rPr>
-          <w:rStyle w:val="fontstyle21"/>
-          <w:rFonts w:ascii="Times New Roman" w:hAnsi="Times New Roman" w:cs="Times New Roman"/>
-        </w:rPr>
-        <w:t xml:space="preserve">    for _, </w:t>
-      </w:r>
-      <w:proofErr w:type="gramStart"/>
-      <w:r>
-        <w:rPr>
-          <w:rStyle w:val="fontstyle21"/>
-          <w:rFonts w:ascii="Times New Roman" w:hAnsi="Times New Roman" w:cs="Times New Roman"/>
-        </w:rPr>
-        <w:t>char :</w:t>
-      </w:r>
-      <w:proofErr w:type="gramEnd"/>
-      <w:r>
-        <w:rPr>
-          <w:rStyle w:val="fontstyle21"/>
-          <w:rFonts w:ascii="Times New Roman" w:hAnsi="Times New Roman" w:cs="Times New Roman"/>
-        </w:rPr>
-        <w:t xml:space="preserve">= range </w:t>
-      </w:r>
-      <w:proofErr w:type="spellStart"/>
-      <w:r>
-        <w:rPr>
-          <w:rStyle w:val="fontstyle21"/>
-          <w:rFonts w:ascii="Times New Roman" w:hAnsi="Times New Roman" w:cs="Times New Roman"/>
-        </w:rPr>
-        <w:t>user_string</w:t>
-      </w:r>
-      <w:proofErr w:type="spellEnd"/>
-      <w:r>
-        <w:rPr>
-          <w:rStyle w:val="fontstyle21"/>
-          <w:rFonts w:ascii="Times New Roman" w:hAnsi="Times New Roman" w:cs="Times New Roman"/>
-        </w:rPr>
-        <w:t xml:space="preserve"> {</w:t>
-      </w:r>
-    </w:p>
-    <w:p>
-      <w:pPr>
-        <w:spacing w:after="0" w:line="285" w:lineRule="atLeast"/>
-        <w:rPr>
-          <w:rStyle w:val="fontstyle21"/>
-          <w:rFonts w:ascii="Times New Roman" w:hAnsi="Times New Roman" w:cs="Times New Roman"/>
-        </w:rPr>
-      </w:pPr>
-      <w:r>
-        <w:rPr>
-          <w:rStyle w:val="fontstyle21"/>
-          <w:rFonts w:ascii="Times New Roman" w:hAnsi="Times New Roman" w:cs="Times New Roman"/>
-        </w:rPr>
-        <w:t>        if char == 'a' || char == 'e' || char == '</w:t>
-      </w:r>
-      <w:proofErr w:type="spellStart"/>
-      <w:r>
-        <w:rPr>
-          <w:rStyle w:val="fontstyle21"/>
-          <w:rFonts w:ascii="Times New Roman" w:hAnsi="Times New Roman" w:cs="Times New Roman"/>
-        </w:rPr>
-        <w:t>i</w:t>
-      </w:r>
-      <w:proofErr w:type="spellEnd"/>
-      <w:r>
-        <w:rPr>
-          <w:rStyle w:val="fontstyle21"/>
-          <w:rFonts w:ascii="Times New Roman" w:hAnsi="Times New Roman" w:cs="Times New Roman"/>
-        </w:rPr>
-        <w:t>' || char == 'o' || char == 'u' {</w:t>
-      </w:r>
-    </w:p>
-    <w:p>
-      <w:pPr>
-        <w:spacing w:after="0" w:line="285" w:lineRule="atLeast"/>
-        <w:rPr>
-          <w:rStyle w:val="fontstyle21"/>
-          <w:rFonts w:ascii="Times New Roman" w:hAnsi="Times New Roman" w:cs="Times New Roman"/>
-        </w:rPr>
-      </w:pPr>
-      <w:r>
-        <w:rPr>
-          <w:rStyle w:val="fontstyle21"/>
-          <w:rFonts w:ascii="Times New Roman" w:hAnsi="Times New Roman" w:cs="Times New Roman"/>
-        </w:rPr>
-        <w:t xml:space="preserve">            </w:t>
-      </w:r>
-      <w:proofErr w:type="spellStart"/>
-      <w:r>
-        <w:rPr>
-          <w:rStyle w:val="fontstyle21"/>
-          <w:rFonts w:ascii="Times New Roman" w:hAnsi="Times New Roman" w:cs="Times New Roman"/>
-        </w:rPr>
-        <w:t>check_for_vowel</w:t>
-      </w:r>
-      <w:proofErr w:type="spellEnd"/>
-      <w:r>
-        <w:rPr>
-          <w:rStyle w:val="fontstyle21"/>
-          <w:rFonts w:ascii="Times New Roman" w:hAnsi="Times New Roman" w:cs="Times New Roman"/>
-        </w:rPr>
-        <w:t xml:space="preserve"> = true</w:t>
-      </w:r>
-    </w:p>
-    <w:p>
-      <w:pPr>
-        <w:spacing w:after="0" w:line="285" w:lineRule="atLeast"/>
-        <w:rPr>
-          <w:rStyle w:val="fontstyle21"/>
-          <w:rFonts w:ascii="Times New Roman" w:hAnsi="Times New Roman" w:cs="Times New Roman"/>
-        </w:rPr>
-      </w:pPr>
-      <w:r>
-        <w:rPr>
-          <w:rStyle w:val="fontstyle21"/>
-          <w:rFonts w:ascii="Times New Roman" w:hAnsi="Times New Roman" w:cs="Times New Roman"/>
-        </w:rPr>
-        <w:t>        }</w:t>
-      </w:r>
-    </w:p>
-    <w:p>
-      <w:pPr>
-        <w:spacing w:after="0" w:line="285" w:lineRule="atLeast"/>
-        <w:rPr>
-          <w:rStyle w:val="fontstyle21"/>
-          <w:rFonts w:ascii="Times New Roman" w:hAnsi="Times New Roman" w:cs="Times New Roman"/>
-        </w:rPr>
-      </w:pPr>
-      <w:r>
-        <w:rPr>
-          <w:rStyle w:val="fontstyle21"/>
-          <w:rFonts w:ascii="Times New Roman" w:hAnsi="Times New Roman" w:cs="Times New Roman"/>
-        </w:rPr>
-        <w:t>    }</w:t>
-      </w:r>
-    </w:p>
-    <w:p>
-      <w:pPr>
-        <w:spacing w:after="0" w:line="285" w:lineRule="atLeast"/>
-        <w:rPr>
-          <w:rStyle w:val="fontstyle21"/>
-          <w:rFonts w:ascii="Times New Roman" w:hAnsi="Times New Roman" w:cs="Times New Roman"/>
-        </w:rPr>
-      </w:pPr>
-    </w:p>
-    <w:p>
-      <w:pPr>
-        <w:spacing w:after="0" w:line="285" w:lineRule="atLeast"/>
-        <w:rPr>
-          <w:rStyle w:val="fontstyle21"/>
-          <w:rFonts w:ascii="Times New Roman" w:hAnsi="Times New Roman" w:cs="Times New Roman"/>
-        </w:rPr>
-      </w:pPr>
-      <w:r>
-        <w:rPr>
-          <w:rStyle w:val="fontstyle21"/>
-          <w:rFonts w:ascii="Times New Roman" w:hAnsi="Times New Roman" w:cs="Times New Roman"/>
-        </w:rPr>
-        <w:t xml:space="preserve">    if </w:t>
-      </w:r>
-      <w:proofErr w:type="spellStart"/>
-      <w:r>
-        <w:rPr>
-          <w:rStyle w:val="fontstyle21"/>
-          <w:rFonts w:ascii="Times New Roman" w:hAnsi="Times New Roman" w:cs="Times New Roman"/>
-        </w:rPr>
-        <w:t>check_for_vowel</w:t>
-      </w:r>
-      <w:proofErr w:type="spellEnd"/>
-      <w:r>
-        <w:rPr>
-          <w:rStyle w:val="fontstyle21"/>
-          <w:rFonts w:ascii="Times New Roman" w:hAnsi="Times New Roman" w:cs="Times New Roman"/>
-        </w:rPr>
-        <w:t xml:space="preserve"> {</w:t>
-      </w:r>
-    </w:p>
-    <w:p>
-      <w:pPr>
-        <w:spacing w:after="0" w:line="285" w:lineRule="atLeast"/>
-        <w:rPr>
-          <w:rStyle w:val="fontstyle21"/>
-          <w:rFonts w:ascii="Times New Roman" w:hAnsi="Times New Roman" w:cs="Times New Roman"/>
-        </w:rPr>
-      </w:pPr>
-      <w:r>
-        <w:rPr>
-          <w:rStyle w:val="fontstyle21"/>
-          <w:rFonts w:ascii="Times New Roman" w:hAnsi="Times New Roman" w:cs="Times New Roman"/>
-        </w:rPr>
-        <w:t xml:space="preserve">        </w:t>
-      </w:r>
-      <w:proofErr w:type="spellStart"/>
-      <w:proofErr w:type="gramStart"/>
-      <w:r>
-        <w:rPr>
-          <w:rStyle w:val="fontstyle21"/>
-          <w:rFonts w:ascii="Times New Roman" w:hAnsi="Times New Roman" w:cs="Times New Roman"/>
-        </w:rPr>
-        <w:t>fmt.Println</w:t>
-      </w:r>
-      <w:proofErr w:type="spellEnd"/>
-      <w:proofErr w:type="gramEnd"/>
-      <w:r>
-        <w:rPr>
-          <w:rStyle w:val="fontstyle21"/>
-          <w:rFonts w:ascii="Times New Roman" w:hAnsi="Times New Roman" w:cs="Times New Roman"/>
-        </w:rPr>
-        <w:t>("The String Contains vowel.")</w:t>
-      </w:r>
-    </w:p>
-    <w:p>
-      <w:pPr>
-        <w:spacing w:after="0" w:line="285" w:lineRule="atLeast"/>
-        <w:rPr>
-          <w:rStyle w:val="fontstyle21"/>
-          <w:rFonts w:ascii="Times New Roman" w:hAnsi="Times New Roman" w:cs="Times New Roman"/>
-        </w:rPr>
-      </w:pPr>
-      <w:r>
-        <w:rPr>
-          <w:rStyle w:val="fontstyle21"/>
-          <w:rFonts w:ascii="Times New Roman" w:hAnsi="Times New Roman" w:cs="Times New Roman"/>
-        </w:rPr>
-        <w:t>    } else {</w:t>
-      </w:r>
-    </w:p>
-    <w:p>
-      <w:pPr>
-        <w:spacing w:after="0" w:line="285" w:lineRule="atLeast"/>
-        <w:rPr>
-          <w:rStyle w:val="fontstyle21"/>
-          <w:rFonts w:ascii="Times New Roman" w:hAnsi="Times New Roman" w:cs="Times New Roman"/>
-        </w:rPr>
-      </w:pPr>
-      <w:r>
-        <w:rPr>
-          <w:rStyle w:val="fontstyle21"/>
-          <w:rFonts w:ascii="Times New Roman" w:hAnsi="Times New Roman" w:cs="Times New Roman"/>
-        </w:rPr>
-        <w:t xml:space="preserve">        </w:t>
-      </w:r>
-      <w:proofErr w:type="spellStart"/>
-      <w:proofErr w:type="gramStart"/>
-      <w:r>
-        <w:rPr>
-          <w:rStyle w:val="fontstyle21"/>
-          <w:rFonts w:ascii="Times New Roman" w:hAnsi="Times New Roman" w:cs="Times New Roman"/>
-        </w:rPr>
-        <w:t>fmt.Println</w:t>
-      </w:r>
-      <w:proofErr w:type="spellEnd"/>
-      <w:proofErr w:type="gramEnd"/>
-      <w:r>
-        <w:rPr>
-          <w:rStyle w:val="fontstyle21"/>
-          <w:rFonts w:ascii="Times New Roman" w:hAnsi="Times New Roman" w:cs="Times New Roman"/>
-        </w:rPr>
-        <w:t>("</w:t>
-      </w:r>
-      <w:r>
-        <w:rPr>
-          <w:rStyle w:val="fontstyle21"/>
-          <w:rFonts w:ascii="Times New Roman" w:hAnsi="Times New Roman" w:cs="Times New Roman"/>
-        </w:rPr>
-        <w:t xml:space="preserve">There are </w:t>
-      </w:r>
-      <w:r>
-        <w:rPr>
-          <w:rStyle w:val="fontstyle21"/>
-          <w:rFonts w:ascii="Times New Roman" w:hAnsi="Times New Roman" w:cs="Times New Roman"/>
-        </w:rPr>
-        <w:t>No vowel in the String.")</w:t>
-      </w:r>
-    </w:p>
-    <w:p>
-      <w:pPr>
-        <w:spacing w:after="0" w:line="285" w:lineRule="atLeast"/>
-        <w:rPr>
-          <w:rStyle w:val="fontstyle21"/>
-          <w:rFonts w:ascii="Times New Roman" w:hAnsi="Times New Roman" w:cs="Times New Roman"/>
-        </w:rPr>
-      </w:pPr>
-      <w:r>
-        <w:rPr>
-          <w:rStyle w:val="fontstyle21"/>
-          <w:rFonts w:ascii="Times New Roman" w:hAnsi="Times New Roman" w:cs="Times New Roman"/>
-        </w:rPr>
-        <w:t>    }</w:t>
-      </w:r>
-    </w:p>
-    <w:p>
-      <w:pPr>
-        <w:spacing w:after="0" w:line="285" w:lineRule="atLeast"/>
-        <w:rPr>
-          <w:rStyle w:val="fontstyle21"/>
-          <w:rFonts w:ascii="Times New Roman" w:hAnsi="Times New Roman" w:cs="Times New Roman"/>
-        </w:rPr>
-      </w:pPr>
-    </w:p>
-    <w:p>
-      <w:pPr>
-        <w:spacing w:after="0" w:line="285" w:lineRule="atLeast"/>
-        <w:rPr>
-          <w:rStyle w:val="fontstyle21"/>
-          <w:rFonts w:ascii="Times New Roman" w:hAnsi="Times New Roman" w:cs="Times New Roman"/>
-        </w:rPr>
-      </w:pPr>
-      <w:r>
-        <w:rPr>
-          <w:rStyle w:val="fontstyle21"/>
-          <w:rFonts w:ascii="Times New Roman" w:hAnsi="Times New Roman" w:cs="Times New Roman"/>
-        </w:rPr>
-        <w:t>}</w:t>
-      </w:r>
-    </w:p>
-    <w:p>
-      <w:pPr>
-        <w:spacing w:after="0" w:line="285" w:lineRule="atLeast"/>
-        <w:rPr>
-          <w:rStyle w:val="fontstyle21"/>
-          <w:rFonts w:ascii="Times New Roman" w:hAnsi="Times New Roman" w:cs="Times New Roman"/>
-        </w:rPr>
-      </w:pPr>
-    </w:p>
-    <w:p>
-      <w:pPr>
-        <w:rPr>
-          <w:rStyle w:val="fontstyle21"/>
-          <w:rFonts w:ascii="Times New Roman" w:hAnsi="Times New Roman" w:cs="Times New Roman"/>
-          <w:sz w:val="28"/>
-          <w:szCs w:val="28"/>
-        </w:rPr>
-      </w:pPr>
-      <w:r>
-        <w:rPr>
-          <w:rStyle w:val="fontstyle21"/>
-          <w:rFonts w:ascii="Times New Roman" w:hAnsi="Times New Roman" w:cs="Times New Roman"/>
-          <w:sz w:val="28"/>
-          <w:szCs w:val="28"/>
-        </w:rPr>
-        <w:t>Q3. Golang program to check if the given number is Prime?</w:t>
-      </w:r>
-    </w:p>
-    <w:p>
-      <w:pPr>
-        <w:spacing w:after="0" w:line="285" w:lineRule="atLeast"/>
-        <w:rPr>
-          <w:rStyle w:val="fontstyle21"/>
-          <w:rFonts w:ascii="Times New Roman" w:hAnsi="Times New Roman" w:cs="Times New Roman"/>
-        </w:rPr>
-      </w:pPr>
-      <w:proofErr w:type="gramStart"/>
-      <w:r>
-        <w:rPr>
-          <w:rStyle w:val="fontstyle21"/>
-          <w:rFonts w:ascii="Times New Roman" w:hAnsi="Times New Roman" w:cs="Times New Roman"/>
-          <w:sz w:val="28"/>
-          <w:szCs w:val="28"/>
-        </w:rPr>
-        <w:t>Ans.)</w:t>
-      </w:r>
-      <w:r>
-        <w:rPr>
-          <w:rStyle w:val="fontstyle21"/>
-          <w:rFonts w:ascii="Times New Roman" w:hAnsi="Times New Roman" w:cs="Times New Roman"/>
-        </w:rPr>
-        <w:t>Program</w:t>
-      </w:r>
-      <w:proofErr w:type="gramEnd"/>
-      <w:r>
-        <w:rPr>
-          <w:rStyle w:val="fontstyle21"/>
-          <w:rFonts w:ascii="Times New Roman" w:hAnsi="Times New Roman" w:cs="Times New Roman"/>
-        </w:rPr>
-        <w:t>:</w:t>
-      </w:r>
-    </w:p>
-    <w:p>
-      <w:pPr>
-        <w:spacing w:after="0" w:line="285" w:lineRule="atLeast"/>
-        <w:rPr>
-          <w:rStyle w:val="fontstyle21"/>
-          <w:rFonts w:ascii="Times New Roman" w:hAnsi="Times New Roman" w:cs="Times New Roman"/>
-        </w:rPr>
-      </w:pPr>
-      <w:r>
-        <w:rPr>
-          <w:rStyle w:val="fontstyle21"/>
-          <w:rFonts w:ascii="Times New Roman" w:hAnsi="Times New Roman" w:cs="Times New Roman"/>
-        </w:rPr>
-        <w:t>package main</w:t>
-      </w:r>
-    </w:p>
-    <w:p>
-      <w:pPr>
-        <w:spacing w:after="0" w:line="285" w:lineRule="atLeast"/>
-        <w:rPr>
-          <w:rStyle w:val="fontstyle21"/>
-          <w:rFonts w:ascii="Times New Roman" w:hAnsi="Times New Roman" w:cs="Times New Roman"/>
-        </w:rPr>
-      </w:pPr>
-    </w:p>
-    <w:p>
-      <w:pPr>
-        <w:spacing w:after="0" w:line="285" w:lineRule="atLeast"/>
-        <w:rPr>
-          <w:rStyle w:val="fontstyle21"/>
-          <w:rFonts w:ascii="Times New Roman" w:hAnsi="Times New Roman" w:cs="Times New Roman"/>
-        </w:rPr>
-      </w:pPr>
-      <w:r>
-        <w:rPr>
-          <w:rStyle w:val="fontstyle21"/>
-          <w:rFonts w:ascii="Times New Roman" w:hAnsi="Times New Roman" w:cs="Times New Roman"/>
-        </w:rPr>
-        <w:t>import "</w:t>
-      </w:r>
-      <w:proofErr w:type="spellStart"/>
-      <w:r>
-        <w:rPr>
-          <w:rStyle w:val="fontstyle21"/>
-          <w:rFonts w:ascii="Times New Roman" w:hAnsi="Times New Roman" w:cs="Times New Roman"/>
-        </w:rPr>
-        <w:t>fmt</w:t>
-      </w:r>
-      <w:proofErr w:type="spellEnd"/>
-      <w:r>
-        <w:rPr>
-          <w:rStyle w:val="fontstyle21"/>
-          <w:rFonts w:ascii="Times New Roman" w:hAnsi="Times New Roman" w:cs="Times New Roman"/>
-        </w:rPr>
-        <w:t>"</w:t>
-      </w:r>
-    </w:p>
-    <w:p>
-      <w:pPr>
-        <w:spacing w:after="0" w:line="285" w:lineRule="atLeast"/>
-        <w:rPr>
-          <w:rStyle w:val="fontstyle21"/>
-          <w:rFonts w:ascii="Times New Roman" w:hAnsi="Times New Roman" w:cs="Times New Roman"/>
-        </w:rPr>
-      </w:pPr>
-    </w:p>
-    <w:p>
-      <w:pPr>
-        <w:spacing w:after="0" w:line="285" w:lineRule="atLeast"/>
-        <w:rPr>
-          <w:rStyle w:val="fontstyle21"/>
-          <w:rFonts w:ascii="Times New Roman" w:hAnsi="Times New Roman" w:cs="Times New Roman"/>
-        </w:rPr>
-      </w:pPr>
-      <w:proofErr w:type="spellStart"/>
-      <w:r>
-        <w:rPr>
-          <w:rStyle w:val="fontstyle21"/>
-          <w:rFonts w:ascii="Times New Roman" w:hAnsi="Times New Roman" w:cs="Times New Roman"/>
-        </w:rPr>
-        <w:t>func</w:t>
-      </w:r>
-      <w:proofErr w:type="spellEnd"/>
-      <w:r>
-        <w:rPr>
-          <w:rStyle w:val="fontstyle21"/>
-          <w:rFonts w:ascii="Times New Roman" w:hAnsi="Times New Roman" w:cs="Times New Roman"/>
-        </w:rPr>
-        <w:t xml:space="preserve"> </w:t>
-      </w:r>
-      <w:proofErr w:type="spellStart"/>
-      <w:proofErr w:type="gramStart"/>
-      <w:r>
-        <w:rPr>
-          <w:rStyle w:val="fontstyle21"/>
-          <w:rFonts w:ascii="Times New Roman" w:hAnsi="Times New Roman" w:cs="Times New Roman"/>
-        </w:rPr>
-        <w:t>CheckPrime</w:t>
-      </w:r>
-      <w:proofErr w:type="spellEnd"/>
-      <w:r>
-        <w:rPr>
-          <w:rStyle w:val="fontstyle21"/>
-          <w:rFonts w:ascii="Times New Roman" w:hAnsi="Times New Roman" w:cs="Times New Roman"/>
-        </w:rPr>
-        <w:t>(</w:t>
-      </w:r>
-      <w:proofErr w:type="gramEnd"/>
-      <w:r>
-        <w:rPr>
-          <w:rStyle w:val="fontstyle21"/>
-          <w:rFonts w:ascii="Times New Roman" w:hAnsi="Times New Roman" w:cs="Times New Roman"/>
-        </w:rPr>
-        <w:t>number int) {</w:t>
-      </w:r>
-    </w:p>
-    <w:p>
-      <w:pPr>
-        <w:spacing w:after="0" w:line="285" w:lineRule="atLeast"/>
-        <w:rPr>
-          <w:rStyle w:val="fontstyle21"/>
-          <w:rFonts w:ascii="Times New Roman" w:hAnsi="Times New Roman" w:cs="Times New Roman"/>
-        </w:rPr>
-      </w:pPr>
-      <w:r>
-        <w:rPr>
-          <w:rStyle w:val="fontstyle21"/>
-          <w:rFonts w:ascii="Times New Roman" w:hAnsi="Times New Roman" w:cs="Times New Roman"/>
-        </w:rPr>
-        <w:t xml:space="preserve">    </w:t>
-      </w:r>
-      <w:proofErr w:type="spellStart"/>
-      <w:proofErr w:type="gramStart"/>
-      <w:r>
-        <w:rPr>
-          <w:rStyle w:val="fontstyle21"/>
-          <w:rFonts w:ascii="Times New Roman" w:hAnsi="Times New Roman" w:cs="Times New Roman"/>
-        </w:rPr>
-        <w:t>isPrime</w:t>
-      </w:r>
-      <w:proofErr w:type="spellEnd"/>
-      <w:r>
-        <w:rPr>
-          <w:rStyle w:val="fontstyle21"/>
-          <w:rFonts w:ascii="Times New Roman" w:hAnsi="Times New Roman" w:cs="Times New Roman"/>
-        </w:rPr>
-        <w:t xml:space="preserve"> :</w:t>
+        <w:t>isPrime :</w:t>
       </w:r>
       <w:proofErr w:type="gramEnd"/>
       <w:r>
@@ -3259,7 +2895,6 @@
         <w:lastRenderedPageBreak/>
         <w:t xml:space="preserve">        </w:t>
       </w:r>
-      <w:proofErr w:type="spellStart"/>
       <w:proofErr w:type="gramStart"/>
       <w:r>
         <w:rPr>
@@ -3268,7 +2903,6 @@
         </w:rPr>
         <w:t>fmt.Printf</w:t>
       </w:r>
-      <w:proofErr w:type="spellEnd"/>
       <w:proofErr w:type="gramEnd"/>
       <w:r>
         <w:rPr>
@@ -3309,22 +2943,13 @@
         </w:rPr>
         <w:t xml:space="preserve">        for </w:t>
       </w:r>
-      <w:proofErr w:type="spellStart"/>
       <w:proofErr w:type="gramStart"/>
       <w:r>
         <w:rPr>
           <w:rStyle w:val="fontstyle21"/>
           <w:rFonts w:ascii="Times New Roman" w:hAnsi="Times New Roman" w:cs="Times New Roman"/>
         </w:rPr>
-        <w:t>i</w:t>
-      </w:r>
-      <w:proofErr w:type="spellEnd"/>
-      <w:r>
-        <w:rPr>
-          <w:rStyle w:val="fontstyle21"/>
-          <w:rFonts w:ascii="Times New Roman" w:hAnsi="Times New Roman" w:cs="Times New Roman"/>
-        </w:rPr>
-        <w:t xml:space="preserve"> :</w:t>
+        <w:t>i :</w:t>
       </w:r>
       <w:proofErr w:type="gramEnd"/>
       <w:r>
@@ -3332,71 +2957,23 @@
           <w:rStyle w:val="fontstyle21"/>
           <w:rFonts w:ascii="Times New Roman" w:hAnsi="Times New Roman" w:cs="Times New Roman"/>
         </w:rPr>
-        <w:t xml:space="preserve">= 2; </w:t>
-      </w:r>
-      <w:proofErr w:type="spellStart"/>
-      <w:r>
-        <w:rPr>
-          <w:rStyle w:val="fontstyle21"/>
-          <w:rFonts w:ascii="Times New Roman" w:hAnsi="Times New Roman" w:cs="Times New Roman"/>
-        </w:rPr>
-        <w:t>i</w:t>
-      </w:r>
-      <w:proofErr w:type="spellEnd"/>
-      <w:r>
-        <w:rPr>
-          <w:rStyle w:val="fontstyle21"/>
-          <w:rFonts w:ascii="Times New Roman" w:hAnsi="Times New Roman" w:cs="Times New Roman"/>
-        </w:rPr>
-        <w:t xml:space="preserve"> &lt;= number/2; </w:t>
-      </w:r>
-      <w:proofErr w:type="spellStart"/>
-      <w:r>
-        <w:rPr>
-          <w:rStyle w:val="fontstyle21"/>
-          <w:rFonts w:ascii="Times New Roman" w:hAnsi="Times New Roman" w:cs="Times New Roman"/>
-        </w:rPr>
-        <w:t>i</w:t>
-      </w:r>
-      <w:proofErr w:type="spellEnd"/>
-      <w:r>
-        <w:rPr>
-          <w:rStyle w:val="fontstyle21"/>
-          <w:rFonts w:ascii="Times New Roman" w:hAnsi="Times New Roman" w:cs="Times New Roman"/>
-        </w:rPr>
-        <w:t>++ {</w:t>
-      </w:r>
-    </w:p>
-    <w:p>
-      <w:pPr>
-        <w:spacing w:after="0" w:line="285" w:lineRule="atLeast"/>
-        <w:rPr>
-          <w:rStyle w:val="fontstyle21"/>
-          <w:rFonts w:ascii="Times New Roman" w:hAnsi="Times New Roman" w:cs="Times New Roman"/>
-        </w:rPr>
-      </w:pPr>
-      <w:r>
-        <w:rPr>
-          <w:rStyle w:val="fontstyle21"/>
-          <w:rFonts w:ascii="Times New Roman" w:hAnsi="Times New Roman" w:cs="Times New Roman"/>
-        </w:rPr>
-        <w:t xml:space="preserve">            if </w:t>
-      </w:r>
-      <w:proofErr w:type="spellStart"/>
-      <w:r>
-        <w:rPr>
-          <w:rStyle w:val="fontstyle21"/>
-          <w:rFonts w:ascii="Times New Roman" w:hAnsi="Times New Roman" w:cs="Times New Roman"/>
-        </w:rPr>
-        <w:t>number%i</w:t>
-      </w:r>
-      <w:proofErr w:type="spellEnd"/>
-      <w:r>
-        <w:rPr>
-          <w:rStyle w:val="fontstyle21"/>
-          <w:rFonts w:ascii="Times New Roman" w:hAnsi="Times New Roman" w:cs="Times New Roman"/>
-        </w:rPr>
-        <w:t xml:space="preserve"> == 0 {</w:t>
+        <w:t>= 2; i &lt;= number/2; i++ {</w:t>
+      </w:r>
+    </w:p>
+    <w:p>
+      <w:pPr>
+        <w:spacing w:after="0" w:line="285" w:lineRule="atLeast"/>
+        <w:rPr>
+          <w:rStyle w:val="fontstyle21"/>
+          <w:rFonts w:ascii="Times New Roman" w:hAnsi="Times New Roman" w:cs="Times New Roman"/>
+        </w:rPr>
+      </w:pPr>
+      <w:r>
+        <w:rPr>
+          <w:rStyle w:val="fontstyle21"/>
+          <w:rFonts w:ascii="Times New Roman" w:hAnsi="Times New Roman" w:cs="Times New Roman"/>
+        </w:rPr>
+        <w:t>            if number%i == 0 {</w:t>
       </w:r>
     </w:p>
     <w:p>
@@ -3414,7 +2991,6 @@
         </w:rPr>
         <w:t xml:space="preserve">                </w:t>
       </w:r>
-      <w:proofErr w:type="spellStart"/>
       <w:proofErr w:type="gramStart"/>
       <w:r>
         <w:rPr>
@@ -3423,7 +2999,6 @@
         </w:rPr>
         <w:t>fmt.Printf</w:t>
       </w:r>
-      <w:proofErr w:type="spellEnd"/>
       <w:proofErr w:type="gramEnd"/>
       <w:r>
         <w:rPr>
@@ -3446,23 +3021,7 @@
           <w:rStyle w:val="fontstyle21"/>
           <w:rFonts w:ascii="Times New Roman" w:hAnsi="Times New Roman" w:cs="Times New Roman"/>
         </w:rPr>
-        <w:t xml:space="preserve">                </w:t>
-      </w:r>
-      <w:proofErr w:type="spellStart"/>
-      <w:r>
-        <w:rPr>
-          <w:rStyle w:val="fontstyle21"/>
-          <w:rFonts w:ascii="Times New Roman" w:hAnsi="Times New Roman" w:cs="Times New Roman"/>
-        </w:rPr>
-        <w:t>isPrime</w:t>
-      </w:r>
-      <w:proofErr w:type="spellEnd"/>
-      <w:r>
-        <w:rPr>
-          <w:rStyle w:val="fontstyle21"/>
-          <w:rFonts w:ascii="Times New Roman" w:hAnsi="Times New Roman" w:cs="Times New Roman"/>
-        </w:rPr>
-        <w:t xml:space="preserve"> = false</w:t>
+        <w:t>                isPrime = false</w:t>
       </w:r>
     </w:p>
     <w:p>
@@ -3526,23 +3085,7 @@
           <w:rStyle w:val="fontstyle21"/>
           <w:rFonts w:ascii="Times New Roman" w:hAnsi="Times New Roman" w:cs="Times New Roman"/>
         </w:rPr>
-        <w:t xml:space="preserve">        if </w:t>
-      </w:r>
-      <w:proofErr w:type="spellStart"/>
-      <w:r>
-        <w:rPr>
-          <w:rStyle w:val="fontstyle21"/>
-          <w:rFonts w:ascii="Times New Roman" w:hAnsi="Times New Roman" w:cs="Times New Roman"/>
-        </w:rPr>
-        <w:t>isPrime</w:t>
-      </w:r>
-      <w:proofErr w:type="spellEnd"/>
-      <w:r>
-        <w:rPr>
-          <w:rStyle w:val="fontstyle21"/>
-          <w:rFonts w:ascii="Times New Roman" w:hAnsi="Times New Roman" w:cs="Times New Roman"/>
-        </w:rPr>
-        <w:t xml:space="preserve"> == true {</w:t>
+        <w:t>        if isPrime == true {</w:t>
       </w:r>
     </w:p>
     <w:p>
@@ -3560,7 +3103,6 @@
         </w:rPr>
         <w:t xml:space="preserve">            </w:t>
       </w:r>
-      <w:proofErr w:type="spellStart"/>
       <w:proofErr w:type="gramStart"/>
       <w:r>
         <w:rPr>
@@ -3569,7 +3111,6 @@
         </w:rPr>
         <w:t>fmt.Printf</w:t>
       </w:r>
-      <w:proofErr w:type="spellEnd"/>
       <w:proofErr w:type="gramEnd"/>
       <w:r>
         <w:rPr>
@@ -3644,21 +3185,12 @@
           <w:rFonts w:ascii="Times New Roman" w:hAnsi="Times New Roman" w:cs="Times New Roman"/>
         </w:rPr>
       </w:pPr>
-      <w:proofErr w:type="spellStart"/>
-      <w:r>
-        <w:rPr>
-          <w:rStyle w:val="fontstyle21"/>
-          <w:rFonts w:ascii="Times New Roman" w:hAnsi="Times New Roman" w:cs="Times New Roman"/>
-        </w:rPr>
-        <w:t>func</w:t>
-      </w:r>
-      <w:proofErr w:type="spellEnd"/>
-      <w:r>
-        <w:rPr>
-          <w:rStyle w:val="fontstyle21"/>
-          <w:rFonts w:ascii="Times New Roman" w:hAnsi="Times New Roman" w:cs="Times New Roman"/>
-        </w:rPr>
-        <w:t xml:space="preserve"> </w:t>
+      <w:r>
+        <w:rPr>
+          <w:rStyle w:val="fontstyle21"/>
+          <w:rFonts w:ascii="Times New Roman" w:hAnsi="Times New Roman" w:cs="Times New Roman"/>
+        </w:rPr>
+        <w:t xml:space="preserve">func </w:t>
       </w:r>
       <w:proofErr w:type="gramStart"/>
       <w:r>
@@ -3690,23 +3222,7 @@
           <w:rStyle w:val="fontstyle21"/>
           <w:rFonts w:ascii="Times New Roman" w:hAnsi="Times New Roman" w:cs="Times New Roman"/>
         </w:rPr>
-        <w:t xml:space="preserve">    var </w:t>
-      </w:r>
-      <w:proofErr w:type="spellStart"/>
-      <w:r>
-        <w:rPr>
-          <w:rStyle w:val="fontstyle21"/>
-          <w:rFonts w:ascii="Times New Roman" w:hAnsi="Times New Roman" w:cs="Times New Roman"/>
-        </w:rPr>
-        <w:t>user_input</w:t>
-      </w:r>
-      <w:proofErr w:type="spellEnd"/>
-      <w:r>
-        <w:rPr>
-          <w:rStyle w:val="fontstyle21"/>
-          <w:rFonts w:ascii="Times New Roman" w:hAnsi="Times New Roman" w:cs="Times New Roman"/>
-        </w:rPr>
-        <w:t xml:space="preserve"> int</w:t>
+        <w:t>    var user_input int</w:t>
       </w:r>
     </w:p>
     <w:p>
@@ -3724,7 +3240,6 @@
         </w:rPr>
         <w:t xml:space="preserve">    </w:t>
       </w:r>
-      <w:proofErr w:type="spellStart"/>
       <w:proofErr w:type="gramStart"/>
       <w:r>
         <w:rPr>
@@ -3733,14 +3248,27 @@
         </w:rPr>
         <w:t>fmt.Print</w:t>
       </w:r>
-      <w:proofErr w:type="spellEnd"/>
       <w:proofErr w:type="gramEnd"/>
       <w:r>
         <w:rPr>
           <w:rStyle w:val="fontstyle21"/>
           <w:rFonts w:ascii="Times New Roman" w:hAnsi="Times New Roman" w:cs="Times New Roman"/>
         </w:rPr>
-        <w:t>("Enter a String to check if vowel is present or not:")</w:t>
+        <w:t xml:space="preserve">("Enter a </w:t>
+      </w:r>
+      <w:r>
+        <w:rPr>
+          <w:rStyle w:val="fontstyle21"/>
+          <w:rFonts w:ascii="Times New Roman" w:hAnsi="Times New Roman" w:cs="Times New Roman"/>
+        </w:rPr>
+        <w:t>String to check if it is prime a number or not:</w:t>
+      </w:r>
+      <w:r>
+        <w:rPr>
+          <w:rStyle w:val="fontstyle21"/>
+          <w:rFonts w:ascii="Times New Roman" w:hAnsi="Times New Roman" w:cs="Times New Roman"/>
+        </w:rPr>
+        <w:t>")</w:t>
       </w:r>
     </w:p>
     <w:p>
@@ -3758,7 +3286,6 @@
         </w:rPr>
         <w:t xml:space="preserve">    </w:t>
       </w:r>
-      <w:proofErr w:type="spellStart"/>
       <w:proofErr w:type="gramStart"/>
       <w:r>
         <w:rPr>
@@ -3767,78 +3294,29 @@
         </w:rPr>
         <w:t>fmt.Scanf</w:t>
       </w:r>
-      <w:proofErr w:type="spellEnd"/>
       <w:proofErr w:type="gramEnd"/>
       <w:r>
         <w:rPr>
           <w:rStyle w:val="fontstyle21"/>
           <w:rFonts w:ascii="Times New Roman" w:hAnsi="Times New Roman" w:cs="Times New Roman"/>
         </w:rPr>
-        <w:t>("%s\n", &amp;</w:t>
-      </w:r>
-      <w:proofErr w:type="spellStart"/>
-      <w:r>
-        <w:rPr>
-          <w:rStyle w:val="fontstyle21"/>
-          <w:rFonts w:ascii="Times New Roman" w:hAnsi="Times New Roman" w:cs="Times New Roman"/>
-        </w:rPr>
-        <w:t>user_input</w:t>
-      </w:r>
-      <w:proofErr w:type="spellEnd"/>
-      <w:r>
-        <w:rPr>
-          <w:rStyle w:val="fontstyle21"/>
-          <w:rFonts w:ascii="Times New Roman" w:hAnsi="Times New Roman" w:cs="Times New Roman"/>
-        </w:rPr>
-        <w:t>)</w:t>
-      </w:r>
-    </w:p>
-    <w:p>
-      <w:pPr>
-        <w:spacing w:after="0" w:line="285" w:lineRule="atLeast"/>
-        <w:rPr>
-          <w:rStyle w:val="fontstyle21"/>
-          <w:rFonts w:ascii="Times New Roman" w:hAnsi="Times New Roman" w:cs="Times New Roman"/>
-        </w:rPr>
-      </w:pPr>
-      <w:r>
-        <w:rPr>
-          <w:rStyle w:val="fontstyle21"/>
-          <w:rFonts w:ascii="Times New Roman" w:hAnsi="Times New Roman" w:cs="Times New Roman"/>
-        </w:rPr>
-        <w:t xml:space="preserve">    </w:t>
-      </w:r>
-      <w:proofErr w:type="spellStart"/>
-      <w:r>
-        <w:rPr>
-          <w:rStyle w:val="fontstyle21"/>
-          <w:rFonts w:ascii="Times New Roman" w:hAnsi="Times New Roman" w:cs="Times New Roman"/>
-        </w:rPr>
-        <w:t>CheckPrime</w:t>
-      </w:r>
-      <w:proofErr w:type="spellEnd"/>
-      <w:r>
-        <w:rPr>
-          <w:rStyle w:val="fontstyle21"/>
-          <w:rFonts w:ascii="Times New Roman" w:hAnsi="Times New Roman" w:cs="Times New Roman"/>
-        </w:rPr>
-        <w:t>(</w:t>
-      </w:r>
-      <w:proofErr w:type="spellStart"/>
-      <w:r>
-        <w:rPr>
-          <w:rStyle w:val="fontstyle21"/>
-          <w:rFonts w:ascii="Times New Roman" w:hAnsi="Times New Roman" w:cs="Times New Roman"/>
-        </w:rPr>
-        <w:t>user_input</w:t>
-      </w:r>
-      <w:proofErr w:type="spellEnd"/>
-      <w:r>
-        <w:rPr>
-          <w:rStyle w:val="fontstyle21"/>
-          <w:rFonts w:ascii="Times New Roman" w:hAnsi="Times New Roman" w:cs="Times New Roman"/>
-        </w:rPr>
-        <w:t>)</w:t>
+        <w:t>("%s\n", &amp;user_input)</w:t>
+      </w:r>
+    </w:p>
+    <w:p>
+      <w:pPr>
+        <w:spacing w:after="0" w:line="285" w:lineRule="atLeast"/>
+        <w:rPr>
+          <w:rStyle w:val="fontstyle21"/>
+          <w:rFonts w:ascii="Times New Roman" w:hAnsi="Times New Roman" w:cs="Times New Roman"/>
+        </w:rPr>
+      </w:pPr>
+      <w:r>
+        <w:rPr>
+          <w:rStyle w:val="fontstyle21"/>
+          <w:rFonts w:ascii="Times New Roman" w:hAnsi="Times New Roman" w:cs="Times New Roman"/>
+        </w:rPr>
+        <w:t>    CheckPrime(user_input)</w:t>
       </w:r>
     </w:p>
     <w:p>
@@ -3977,57 +3455,32 @@
           <w:rStyle w:val="fontstyle21"/>
           <w:rFonts w:ascii="Times New Roman" w:hAnsi="Times New Roman" w:cs="Times New Roman"/>
         </w:rPr>
-        <w:t>import "</w:t>
-      </w:r>
-      <w:proofErr w:type="spellStart"/>
-      <w:r>
-        <w:rPr>
-          <w:rStyle w:val="fontstyle21"/>
-          <w:rFonts w:ascii="Times New Roman" w:hAnsi="Times New Roman" w:cs="Times New Roman"/>
-        </w:rPr>
-        <w:t>fmt</w:t>
-      </w:r>
-      <w:proofErr w:type="spellEnd"/>
-      <w:r>
-        <w:rPr>
-          <w:rStyle w:val="fontstyle21"/>
-          <w:rFonts w:ascii="Times New Roman" w:hAnsi="Times New Roman" w:cs="Times New Roman"/>
-        </w:rPr>
-        <w:t>"</w:t>
-      </w:r>
-    </w:p>
-    <w:p>
-      <w:pPr>
-        <w:spacing w:after="0" w:line="285" w:lineRule="atLeast"/>
-        <w:rPr>
-          <w:rStyle w:val="fontstyle21"/>
-          <w:rFonts w:ascii="Times New Roman" w:hAnsi="Times New Roman" w:cs="Times New Roman"/>
-        </w:rPr>
-      </w:pPr>
-    </w:p>
-    <w:p>
-      <w:pPr>
-        <w:spacing w:after="0" w:line="285" w:lineRule="atLeast"/>
-        <w:rPr>
-          <w:rStyle w:val="fontstyle21"/>
-          <w:rFonts w:ascii="Times New Roman" w:hAnsi="Times New Roman" w:cs="Times New Roman"/>
-        </w:rPr>
-      </w:pPr>
-      <w:proofErr w:type="spellStart"/>
-      <w:r>
-        <w:rPr>
-          <w:rStyle w:val="fontstyle21"/>
-          <w:rFonts w:ascii="Times New Roman" w:hAnsi="Times New Roman" w:cs="Times New Roman"/>
-        </w:rPr>
-        <w:t>func</w:t>
-      </w:r>
-      <w:proofErr w:type="spellEnd"/>
-      <w:r>
-        <w:rPr>
-          <w:rStyle w:val="fontstyle21"/>
-          <w:rFonts w:ascii="Times New Roman" w:hAnsi="Times New Roman" w:cs="Times New Roman"/>
-        </w:rPr>
-        <w:t xml:space="preserve"> </w:t>
+        <w:t>import "fmt"</w:t>
+      </w:r>
+    </w:p>
+    <w:p>
+      <w:pPr>
+        <w:spacing w:after="0" w:line="285" w:lineRule="atLeast"/>
+        <w:rPr>
+          <w:rStyle w:val="fontstyle21"/>
+          <w:rFonts w:ascii="Times New Roman" w:hAnsi="Times New Roman" w:cs="Times New Roman"/>
+        </w:rPr>
+      </w:pPr>
+    </w:p>
+    <w:p>
+      <w:pPr>
+        <w:spacing w:after="0" w:line="285" w:lineRule="atLeast"/>
+        <w:rPr>
+          <w:rStyle w:val="fontstyle21"/>
+          <w:rFonts w:ascii="Times New Roman" w:hAnsi="Times New Roman" w:cs="Times New Roman"/>
+        </w:rPr>
+      </w:pPr>
+      <w:r>
+        <w:rPr>
+          <w:rStyle w:val="fontstyle21"/>
+          <w:rFonts w:ascii="Times New Roman" w:hAnsi="Times New Roman" w:cs="Times New Roman"/>
+        </w:rPr>
+        <w:t xml:space="preserve">func </w:t>
       </w:r>
       <w:proofErr w:type="gramStart"/>
       <w:r>
@@ -4061,7 +3514,6 @@
         </w:rPr>
         <w:t xml:space="preserve">    </w:t>
       </w:r>
-      <w:proofErr w:type="spellStart"/>
       <w:proofErr w:type="gramStart"/>
       <w:r>
         <w:rPr>
@@ -4070,7 +3522,6 @@
         </w:rPr>
         <w:t>fmt.Println</w:t>
       </w:r>
-      <w:proofErr w:type="spellEnd"/>
       <w:proofErr w:type="gramEnd"/>
       <w:r>
         <w:rPr>
@@ -4200,57 +3651,32 @@
           <w:rStyle w:val="fontstyle21"/>
           <w:rFonts w:ascii="Times New Roman" w:hAnsi="Times New Roman" w:cs="Times New Roman"/>
         </w:rPr>
-        <w:t>import "</w:t>
-      </w:r>
-      <w:proofErr w:type="spellStart"/>
-      <w:r>
-        <w:rPr>
-          <w:rStyle w:val="fontstyle21"/>
-          <w:rFonts w:ascii="Times New Roman" w:hAnsi="Times New Roman" w:cs="Times New Roman"/>
-        </w:rPr>
-        <w:t>fmt</w:t>
-      </w:r>
-      <w:proofErr w:type="spellEnd"/>
-      <w:r>
-        <w:rPr>
-          <w:rStyle w:val="fontstyle21"/>
-          <w:rFonts w:ascii="Times New Roman" w:hAnsi="Times New Roman" w:cs="Times New Roman"/>
-        </w:rPr>
-        <w:t>"</w:t>
-      </w:r>
-    </w:p>
-    <w:p>
-      <w:pPr>
-        <w:spacing w:after="0" w:line="285" w:lineRule="atLeast"/>
-        <w:rPr>
-          <w:rStyle w:val="fontstyle21"/>
-          <w:rFonts w:ascii="Times New Roman" w:hAnsi="Times New Roman" w:cs="Times New Roman"/>
-        </w:rPr>
-      </w:pPr>
-    </w:p>
-    <w:p>
-      <w:pPr>
-        <w:spacing w:after="0" w:line="285" w:lineRule="atLeast"/>
-        <w:rPr>
-          <w:rStyle w:val="fontstyle21"/>
-          <w:rFonts w:ascii="Times New Roman" w:hAnsi="Times New Roman" w:cs="Times New Roman"/>
-        </w:rPr>
-      </w:pPr>
-      <w:proofErr w:type="spellStart"/>
-      <w:r>
-        <w:rPr>
-          <w:rStyle w:val="fontstyle21"/>
-          <w:rFonts w:ascii="Times New Roman" w:hAnsi="Times New Roman" w:cs="Times New Roman"/>
-        </w:rPr>
-        <w:t>func</w:t>
-      </w:r>
-      <w:proofErr w:type="spellEnd"/>
-      <w:r>
-        <w:rPr>
-          <w:rStyle w:val="fontstyle21"/>
-          <w:rFonts w:ascii="Times New Roman" w:hAnsi="Times New Roman" w:cs="Times New Roman"/>
-        </w:rPr>
-        <w:t xml:space="preserve"> </w:t>
+        <w:t>import "fmt"</w:t>
+      </w:r>
+    </w:p>
+    <w:p>
+      <w:pPr>
+        <w:spacing w:after="0" w:line="285" w:lineRule="atLeast"/>
+        <w:rPr>
+          <w:rStyle w:val="fontstyle21"/>
+          <w:rFonts w:ascii="Times New Roman" w:hAnsi="Times New Roman" w:cs="Times New Roman"/>
+        </w:rPr>
+      </w:pPr>
+    </w:p>
+    <w:p>
+      <w:pPr>
+        <w:spacing w:after="0" w:line="285" w:lineRule="atLeast"/>
+        <w:rPr>
+          <w:rStyle w:val="fontstyle21"/>
+          <w:rFonts w:ascii="Times New Roman" w:hAnsi="Times New Roman" w:cs="Times New Roman"/>
+        </w:rPr>
+      </w:pPr>
+      <w:r>
+        <w:rPr>
+          <w:rStyle w:val="fontstyle21"/>
+          <w:rFonts w:ascii="Times New Roman" w:hAnsi="Times New Roman" w:cs="Times New Roman"/>
+        </w:rPr>
+        <w:t xml:space="preserve">func </w:t>
       </w:r>
       <w:proofErr w:type="gramStart"/>
       <w:r>
@@ -4348,22 +3774,13 @@
         </w:rPr>
         <w:t xml:space="preserve">    for </w:t>
       </w:r>
-      <w:proofErr w:type="spellStart"/>
       <w:proofErr w:type="gramStart"/>
       <w:r>
         <w:rPr>
           <w:rStyle w:val="fontstyle21"/>
           <w:rFonts w:ascii="Times New Roman" w:hAnsi="Times New Roman" w:cs="Times New Roman"/>
         </w:rPr>
-        <w:t>i</w:t>
-      </w:r>
-      <w:proofErr w:type="spellEnd"/>
-      <w:r>
-        <w:rPr>
-          <w:rStyle w:val="fontstyle21"/>
-          <w:rFonts w:ascii="Times New Roman" w:hAnsi="Times New Roman" w:cs="Times New Roman"/>
-        </w:rPr>
-        <w:t xml:space="preserve"> :</w:t>
+        <w:t>i :</w:t>
       </w:r>
       <w:proofErr w:type="gramEnd"/>
       <w:r>
@@ -4371,87 +3788,23 @@
           <w:rStyle w:val="fontstyle21"/>
           <w:rFonts w:ascii="Times New Roman" w:hAnsi="Times New Roman" w:cs="Times New Roman"/>
         </w:rPr>
-        <w:t xml:space="preserve">= 0; </w:t>
-      </w:r>
-      <w:proofErr w:type="spellStart"/>
-      <w:r>
-        <w:rPr>
-          <w:rStyle w:val="fontstyle21"/>
-          <w:rFonts w:ascii="Times New Roman" w:hAnsi="Times New Roman" w:cs="Times New Roman"/>
-        </w:rPr>
-        <w:t>i</w:t>
-      </w:r>
-      <w:proofErr w:type="spellEnd"/>
-      <w:r>
-        <w:rPr>
-          <w:rStyle w:val="fontstyle21"/>
-          <w:rFonts w:ascii="Times New Roman" w:hAnsi="Times New Roman" w:cs="Times New Roman"/>
-        </w:rPr>
-        <w:t xml:space="preserve"> &lt; </w:t>
-      </w:r>
-      <w:proofErr w:type="spellStart"/>
-      <w:r>
-        <w:rPr>
-          <w:rStyle w:val="fontstyle21"/>
-          <w:rFonts w:ascii="Times New Roman" w:hAnsi="Times New Roman" w:cs="Times New Roman"/>
-        </w:rPr>
-        <w:t>len</w:t>
-      </w:r>
-      <w:proofErr w:type="spellEnd"/>
-      <w:r>
-        <w:rPr>
-          <w:rStyle w:val="fontstyle21"/>
-          <w:rFonts w:ascii="Times New Roman" w:hAnsi="Times New Roman" w:cs="Times New Roman"/>
-        </w:rPr>
-        <w:t xml:space="preserve">(array); </w:t>
-      </w:r>
-      <w:proofErr w:type="spellStart"/>
-      <w:r>
-        <w:rPr>
-          <w:rStyle w:val="fontstyle21"/>
-          <w:rFonts w:ascii="Times New Roman" w:hAnsi="Times New Roman" w:cs="Times New Roman"/>
-        </w:rPr>
-        <w:t>i</w:t>
-      </w:r>
-      <w:proofErr w:type="spellEnd"/>
-      <w:r>
-        <w:rPr>
-          <w:rStyle w:val="fontstyle21"/>
-          <w:rFonts w:ascii="Times New Roman" w:hAnsi="Times New Roman" w:cs="Times New Roman"/>
-        </w:rPr>
-        <w:t>++ {</w:t>
-      </w:r>
-    </w:p>
-    <w:p>
-      <w:pPr>
-        <w:spacing w:after="0" w:line="285" w:lineRule="atLeast"/>
-        <w:rPr>
-          <w:rStyle w:val="fontstyle21"/>
-          <w:rFonts w:ascii="Times New Roman" w:hAnsi="Times New Roman" w:cs="Times New Roman"/>
-        </w:rPr>
-      </w:pPr>
-      <w:r>
-        <w:rPr>
-          <w:rStyle w:val="fontstyle21"/>
-          <w:rFonts w:ascii="Times New Roman" w:hAnsi="Times New Roman" w:cs="Times New Roman"/>
-        </w:rPr>
-        <w:t>        sum = sum + array[</w:t>
-      </w:r>
-      <w:proofErr w:type="spellStart"/>
-      <w:r>
-        <w:rPr>
-          <w:rStyle w:val="fontstyle21"/>
-          <w:rFonts w:ascii="Times New Roman" w:hAnsi="Times New Roman" w:cs="Times New Roman"/>
-        </w:rPr>
-        <w:t>i</w:t>
-      </w:r>
-      <w:proofErr w:type="spellEnd"/>
-      <w:r>
-        <w:rPr>
-          <w:rStyle w:val="fontstyle21"/>
-          <w:rFonts w:ascii="Times New Roman" w:hAnsi="Times New Roman" w:cs="Times New Roman"/>
-        </w:rPr>
-        <w:t>]</w:t>
+        <w:t>= 0; i &lt; len(array); i++ {</w:t>
+      </w:r>
+    </w:p>
+    <w:p>
+      <w:pPr>
+        <w:spacing w:after="0" w:line="285" w:lineRule="atLeast"/>
+        <w:rPr>
+          <w:rStyle w:val="fontstyle21"/>
+          <w:rFonts w:ascii="Times New Roman" w:hAnsi="Times New Roman" w:cs="Times New Roman"/>
+        </w:rPr>
+      </w:pPr>
+      <w:r>
+        <w:rPr>
+          <w:rStyle w:val="fontstyle21"/>
+          <w:rFonts w:ascii="Times New Roman" w:hAnsi="Times New Roman" w:cs="Times New Roman"/>
+        </w:rPr>
+        <w:t>        sum = sum + array[i]</w:t>
       </w:r>
     </w:p>
     <w:p>
@@ -4485,7 +3838,6 @@
         </w:rPr>
         <w:t xml:space="preserve">    </w:t>
       </w:r>
-      <w:proofErr w:type="spellStart"/>
       <w:proofErr w:type="gramStart"/>
       <w:r>
         <w:rPr>
@@ -4494,14 +3846,27 @@
         </w:rPr>
         <w:t>fmt.Println</w:t>
       </w:r>
-      <w:proofErr w:type="spellEnd"/>
       <w:proofErr w:type="gramEnd"/>
       <w:r>
         <w:rPr>
           <w:rStyle w:val="fontstyle21"/>
           <w:rFonts w:ascii="Times New Roman" w:hAnsi="Times New Roman" w:cs="Times New Roman"/>
         </w:rPr>
-        <w:t>(sum)</w:t>
+        <w:t>(</w:t>
+      </w:r>
+      <w:r>
+        <w:rPr>
+          <w:rStyle w:val="fontstyle21"/>
+          <w:rFonts w:ascii="Times New Roman" w:hAnsi="Times New Roman" w:cs="Times New Roman"/>
+        </w:rPr>
+        <w:t xml:space="preserve">“Sum of the given array is”, </w:t>
+      </w:r>
+      <w:r>
+        <w:rPr>
+          <w:rStyle w:val="fontstyle21"/>
+          <w:rFonts w:ascii="Times New Roman" w:hAnsi="Times New Roman" w:cs="Times New Roman"/>
+        </w:rPr>
+        <w:t>sum)</w:t>
       </w:r>
     </w:p>
     <w:p>
@@ -4612,57 +3977,32 @@
           <w:rStyle w:val="fontstyle21"/>
           <w:rFonts w:ascii="Times New Roman" w:hAnsi="Times New Roman" w:cs="Times New Roman"/>
         </w:rPr>
-        <w:t>import "</w:t>
-      </w:r>
-      <w:proofErr w:type="spellStart"/>
-      <w:r>
-        <w:rPr>
-          <w:rStyle w:val="fontstyle21"/>
-          <w:rFonts w:ascii="Times New Roman" w:hAnsi="Times New Roman" w:cs="Times New Roman"/>
-        </w:rPr>
-        <w:t>fmt</w:t>
-      </w:r>
-      <w:proofErr w:type="spellEnd"/>
-      <w:r>
-        <w:rPr>
-          <w:rStyle w:val="fontstyle21"/>
-          <w:rFonts w:ascii="Times New Roman" w:hAnsi="Times New Roman" w:cs="Times New Roman"/>
-        </w:rPr>
-        <w:t>"</w:t>
-      </w:r>
-    </w:p>
-    <w:p>
-      <w:pPr>
-        <w:spacing w:after="0" w:line="285" w:lineRule="atLeast"/>
-        <w:rPr>
-          <w:rStyle w:val="fontstyle21"/>
-          <w:rFonts w:ascii="Times New Roman" w:hAnsi="Times New Roman" w:cs="Times New Roman"/>
-        </w:rPr>
-      </w:pPr>
-    </w:p>
-    <w:p>
-      <w:pPr>
-        <w:spacing w:after="0" w:line="285" w:lineRule="atLeast"/>
-        <w:rPr>
-          <w:rStyle w:val="fontstyle21"/>
-          <w:rFonts w:ascii="Times New Roman" w:hAnsi="Times New Roman" w:cs="Times New Roman"/>
-        </w:rPr>
-      </w:pPr>
-      <w:proofErr w:type="spellStart"/>
-      <w:r>
-        <w:rPr>
-          <w:rStyle w:val="fontstyle21"/>
-          <w:rFonts w:ascii="Times New Roman" w:hAnsi="Times New Roman" w:cs="Times New Roman"/>
-        </w:rPr>
-        <w:t>func</w:t>
-      </w:r>
-      <w:proofErr w:type="spellEnd"/>
-      <w:r>
-        <w:rPr>
-          <w:rStyle w:val="fontstyle21"/>
-          <w:rFonts w:ascii="Times New Roman" w:hAnsi="Times New Roman" w:cs="Times New Roman"/>
-        </w:rPr>
-        <w:t xml:space="preserve"> </w:t>
+        <w:t>import "fmt"</w:t>
+      </w:r>
+    </w:p>
+    <w:p>
+      <w:pPr>
+        <w:spacing w:after="0" w:line="285" w:lineRule="atLeast"/>
+        <w:rPr>
+          <w:rStyle w:val="fontstyle21"/>
+          <w:rFonts w:ascii="Times New Roman" w:hAnsi="Times New Roman" w:cs="Times New Roman"/>
+        </w:rPr>
+      </w:pPr>
+    </w:p>
+    <w:p>
+      <w:pPr>
+        <w:spacing w:after="0" w:line="285" w:lineRule="atLeast"/>
+        <w:rPr>
+          <w:rStyle w:val="fontstyle21"/>
+          <w:rFonts w:ascii="Times New Roman" w:hAnsi="Times New Roman" w:cs="Times New Roman"/>
+        </w:rPr>
+      </w:pPr>
+      <w:r>
+        <w:rPr>
+          <w:rStyle w:val="fontstyle21"/>
+          <w:rFonts w:ascii="Times New Roman" w:hAnsi="Times New Roman" w:cs="Times New Roman"/>
+        </w:rPr>
+        <w:t xml:space="preserve">func </w:t>
       </w:r>
       <w:proofErr w:type="gramStart"/>
       <w:r>
@@ -4678,39 +4018,7 @@
           <w:rStyle w:val="fontstyle21"/>
           <w:rFonts w:ascii="Times New Roman" w:hAnsi="Times New Roman" w:cs="Times New Roman"/>
         </w:rPr>
-        <w:t xml:space="preserve">x </w:t>
-      </w:r>
-      <w:proofErr w:type="spellStart"/>
-      <w:r>
-        <w:rPr>
-          <w:rStyle w:val="fontstyle21"/>
-          <w:rFonts w:ascii="Times New Roman" w:hAnsi="Times New Roman" w:cs="Times New Roman"/>
-        </w:rPr>
-        <w:t>uint</w:t>
-      </w:r>
-      <w:proofErr w:type="spellEnd"/>
-      <w:r>
-        <w:rPr>
-          <w:rStyle w:val="fontstyle21"/>
-          <w:rFonts w:ascii="Times New Roman" w:hAnsi="Times New Roman" w:cs="Times New Roman"/>
-        </w:rPr>
-        <w:t xml:space="preserve">) </w:t>
-      </w:r>
-      <w:proofErr w:type="spellStart"/>
-      <w:r>
-        <w:rPr>
-          <w:rStyle w:val="fontstyle21"/>
-          <w:rFonts w:ascii="Times New Roman" w:hAnsi="Times New Roman" w:cs="Times New Roman"/>
-        </w:rPr>
-        <w:t>uint</w:t>
-      </w:r>
-      <w:proofErr w:type="spellEnd"/>
-      <w:r>
-        <w:rPr>
-          <w:rStyle w:val="fontstyle21"/>
-          <w:rFonts w:ascii="Times New Roman" w:hAnsi="Times New Roman" w:cs="Times New Roman"/>
-        </w:rPr>
-        <w:t xml:space="preserve"> {</w:t>
+        <w:t>x uint) uint {</w:t>
       </w:r>
     </w:p>
     <w:p>
@@ -4810,21 +4118,12 @@
           <w:rFonts w:ascii="Times New Roman" w:hAnsi="Times New Roman" w:cs="Times New Roman"/>
         </w:rPr>
       </w:pPr>
-      <w:proofErr w:type="spellStart"/>
-      <w:r>
-        <w:rPr>
-          <w:rStyle w:val="fontstyle21"/>
-          <w:rFonts w:ascii="Times New Roman" w:hAnsi="Times New Roman" w:cs="Times New Roman"/>
-        </w:rPr>
-        <w:t>func</w:t>
-      </w:r>
-      <w:proofErr w:type="spellEnd"/>
-      <w:r>
-        <w:rPr>
-          <w:rStyle w:val="fontstyle21"/>
-          <w:rFonts w:ascii="Times New Roman" w:hAnsi="Times New Roman" w:cs="Times New Roman"/>
-        </w:rPr>
-        <w:t xml:space="preserve"> </w:t>
+      <w:r>
+        <w:rPr>
+          <w:rStyle w:val="fontstyle21"/>
+          <w:rFonts w:ascii="Times New Roman" w:hAnsi="Times New Roman" w:cs="Times New Roman"/>
+        </w:rPr>
+        <w:t xml:space="preserve">func </w:t>
       </w:r>
       <w:proofErr w:type="gramStart"/>
       <w:r>
@@ -4856,33 +4155,8 @@
           <w:rStyle w:val="fontstyle21"/>
           <w:rFonts w:ascii="Times New Roman" w:hAnsi="Times New Roman" w:cs="Times New Roman"/>
         </w:rPr>
-        <w:t xml:space="preserve">    var </w:t>
-      </w:r>
-      <w:proofErr w:type="spellStart"/>
-      <w:r>
-        <w:rPr>
-          <w:rStyle w:val="fontstyle21"/>
-          <w:rFonts w:ascii="Times New Roman" w:hAnsi="Times New Roman" w:cs="Times New Roman"/>
-        </w:rPr>
-        <w:t>user_input</w:t>
-      </w:r>
-      <w:proofErr w:type="spellEnd"/>
-      <w:r>
-        <w:rPr>
-          <w:rStyle w:val="fontstyle21"/>
-          <w:rFonts w:ascii="Times New Roman" w:hAnsi="Times New Roman" w:cs="Times New Roman"/>
-        </w:rPr>
-        <w:t xml:space="preserve"> </w:t>
-      </w:r>
-      <w:proofErr w:type="spellStart"/>
-      <w:r>
-        <w:rPr>
-          <w:rStyle w:val="fontstyle21"/>
-          <w:rFonts w:ascii="Times New Roman" w:hAnsi="Times New Roman" w:cs="Times New Roman"/>
-        </w:rPr>
-        <w:t>uint</w:t>
-      </w:r>
-      <w:proofErr w:type="spellEnd"/>
+        <w:t>    var user_input uint</w:t>
+      </w:r>
     </w:p>
     <w:p>
       <w:pPr>
@@ -4899,7 +4173,6 @@
         </w:rPr>
         <w:t xml:space="preserve">    </w:t>
       </w:r>
-      <w:proofErr w:type="spellStart"/>
       <w:proofErr w:type="gramStart"/>
       <w:r>
         <w:rPr>
@@ -4908,14 +4181,27 @@
         </w:rPr>
         <w:t>fmt.Print</w:t>
       </w:r>
-      <w:proofErr w:type="spellEnd"/>
       <w:proofErr w:type="gramEnd"/>
       <w:r>
         <w:rPr>
           <w:rStyle w:val="fontstyle21"/>
           <w:rFonts w:ascii="Times New Roman" w:hAnsi="Times New Roman" w:cs="Times New Roman"/>
         </w:rPr>
-        <w:t>("Enter a String to check if vowel is present or not:")</w:t>
+        <w:t>("Enter a</w:t>
+      </w:r>
+      <w:r>
+        <w:rPr>
+          <w:rStyle w:val="fontstyle21"/>
+          <w:rFonts w:ascii="Times New Roman" w:hAnsi="Times New Roman" w:cs="Times New Roman"/>
+        </w:rPr>
+        <w:t xml:space="preserve"> Number to know its Factorial</w:t>
+      </w:r>
+      <w:r>
+        <w:rPr>
+          <w:rStyle w:val="fontstyle21"/>
+          <w:rFonts w:ascii="Times New Roman" w:hAnsi="Times New Roman" w:cs="Times New Roman"/>
+        </w:rPr>
+        <w:t>:")</w:t>
       </w:r>
     </w:p>
     <w:p>
@@ -4933,7 +4219,6 @@
         </w:rPr>
         <w:t xml:space="preserve">    </w:t>
       </w:r>
-      <w:proofErr w:type="spellStart"/>
       <w:proofErr w:type="gramStart"/>
       <w:r>
         <w:rPr>
@@ -4942,78 +4227,29 @@
         </w:rPr>
         <w:t>fmt.Scanf</w:t>
       </w:r>
-      <w:proofErr w:type="spellEnd"/>
       <w:proofErr w:type="gramEnd"/>
       <w:r>
         <w:rPr>
           <w:rStyle w:val="fontstyle21"/>
           <w:rFonts w:ascii="Times New Roman" w:hAnsi="Times New Roman" w:cs="Times New Roman"/>
         </w:rPr>
-        <w:t>("%s\n", &amp;</w:t>
-      </w:r>
-      <w:proofErr w:type="spellStart"/>
-      <w:r>
-        <w:rPr>
-          <w:rStyle w:val="fontstyle21"/>
-          <w:rFonts w:ascii="Times New Roman" w:hAnsi="Times New Roman" w:cs="Times New Roman"/>
-        </w:rPr>
-        <w:t>user_input</w:t>
-      </w:r>
-      <w:proofErr w:type="spellEnd"/>
-      <w:r>
-        <w:rPr>
-          <w:rStyle w:val="fontstyle21"/>
-          <w:rFonts w:ascii="Times New Roman" w:hAnsi="Times New Roman" w:cs="Times New Roman"/>
-        </w:rPr>
-        <w:t>)</w:t>
-      </w:r>
-    </w:p>
-    <w:p>
-      <w:pPr>
-        <w:spacing w:after="0" w:line="285" w:lineRule="atLeast"/>
-        <w:rPr>
-          <w:rStyle w:val="fontstyle21"/>
-          <w:rFonts w:ascii="Times New Roman" w:hAnsi="Times New Roman" w:cs="Times New Roman"/>
-        </w:rPr>
-      </w:pPr>
-      <w:r>
-        <w:rPr>
-          <w:rStyle w:val="fontstyle21"/>
-          <w:rFonts w:ascii="Times New Roman" w:hAnsi="Times New Roman" w:cs="Times New Roman"/>
-        </w:rPr>
-        <w:t xml:space="preserve">    </w:t>
-      </w:r>
-      <w:proofErr w:type="spellStart"/>
-      <w:r>
-        <w:rPr>
-          <w:rStyle w:val="fontstyle21"/>
-          <w:rFonts w:ascii="Times New Roman" w:hAnsi="Times New Roman" w:cs="Times New Roman"/>
-        </w:rPr>
-        <w:t>println</w:t>
-      </w:r>
-      <w:proofErr w:type="spellEnd"/>
-      <w:r>
-        <w:rPr>
-          <w:rStyle w:val="fontstyle21"/>
-          <w:rFonts w:ascii="Times New Roman" w:hAnsi="Times New Roman" w:cs="Times New Roman"/>
-        </w:rPr>
-        <w:t>(factorial(</w:t>
-      </w:r>
-      <w:proofErr w:type="spellStart"/>
-      <w:r>
-        <w:rPr>
-          <w:rStyle w:val="fontstyle21"/>
-          <w:rFonts w:ascii="Times New Roman" w:hAnsi="Times New Roman" w:cs="Times New Roman"/>
-        </w:rPr>
-        <w:t>user_input</w:t>
-      </w:r>
-      <w:proofErr w:type="spellEnd"/>
-      <w:r>
-        <w:rPr>
-          <w:rStyle w:val="fontstyle21"/>
-          <w:rFonts w:ascii="Times New Roman" w:hAnsi="Times New Roman" w:cs="Times New Roman"/>
-        </w:rPr>
-        <w:t>))</w:t>
+        <w:t>("%s\n", &amp;user_input)</w:t>
+      </w:r>
+    </w:p>
+    <w:p>
+      <w:pPr>
+        <w:spacing w:after="0" w:line="285" w:lineRule="atLeast"/>
+        <w:rPr>
+          <w:rStyle w:val="fontstyle21"/>
+          <w:rFonts w:ascii="Times New Roman" w:hAnsi="Times New Roman" w:cs="Times New Roman"/>
+        </w:rPr>
+      </w:pPr>
+      <w:r>
+        <w:rPr>
+          <w:rStyle w:val="fontstyle21"/>
+          <w:rFonts w:ascii="Times New Roman" w:hAnsi="Times New Roman" w:cs="Times New Roman"/>
+        </w:rPr>
+        <w:t>    println(factorial(user_input))</w:t>
       </w:r>
     </w:p>
     <w:p>
@@ -5135,57 +4371,32 @@
           <w:rStyle w:val="fontstyle21"/>
           <w:rFonts w:ascii="Times New Roman" w:hAnsi="Times New Roman" w:cs="Times New Roman"/>
         </w:rPr>
-        <w:t>import "</w:t>
-      </w:r>
-      <w:proofErr w:type="spellStart"/>
-      <w:r>
-        <w:rPr>
-          <w:rStyle w:val="fontstyle21"/>
-          <w:rFonts w:ascii="Times New Roman" w:hAnsi="Times New Roman" w:cs="Times New Roman"/>
-        </w:rPr>
-        <w:t>fmt</w:t>
-      </w:r>
-      <w:proofErr w:type="spellEnd"/>
-      <w:r>
-        <w:rPr>
-          <w:rStyle w:val="fontstyle21"/>
-          <w:rFonts w:ascii="Times New Roman" w:hAnsi="Times New Roman" w:cs="Times New Roman"/>
-        </w:rPr>
-        <w:t>"</w:t>
-      </w:r>
-    </w:p>
-    <w:p>
-      <w:pPr>
-        <w:spacing w:after="0" w:line="285" w:lineRule="atLeast"/>
-        <w:rPr>
-          <w:rStyle w:val="fontstyle21"/>
-          <w:rFonts w:ascii="Times New Roman" w:hAnsi="Times New Roman" w:cs="Times New Roman"/>
-        </w:rPr>
-      </w:pPr>
-    </w:p>
-    <w:p>
-      <w:pPr>
-        <w:spacing w:after="0" w:line="285" w:lineRule="atLeast"/>
-        <w:rPr>
-          <w:rStyle w:val="fontstyle21"/>
-          <w:rFonts w:ascii="Times New Roman" w:hAnsi="Times New Roman" w:cs="Times New Roman"/>
-        </w:rPr>
-      </w:pPr>
-      <w:proofErr w:type="spellStart"/>
-      <w:r>
-        <w:rPr>
-          <w:rStyle w:val="fontstyle21"/>
-          <w:rFonts w:ascii="Times New Roman" w:hAnsi="Times New Roman" w:cs="Times New Roman"/>
-        </w:rPr>
-        <w:t>func</w:t>
-      </w:r>
-      <w:proofErr w:type="spellEnd"/>
-      <w:r>
-        <w:rPr>
-          <w:rStyle w:val="fontstyle21"/>
-          <w:rFonts w:ascii="Times New Roman" w:hAnsi="Times New Roman" w:cs="Times New Roman"/>
-        </w:rPr>
-        <w:t xml:space="preserve"> </w:t>
+        <w:t>import "fmt"</w:t>
+      </w:r>
+    </w:p>
+    <w:p>
+      <w:pPr>
+        <w:spacing w:after="0" w:line="285" w:lineRule="atLeast"/>
+        <w:rPr>
+          <w:rStyle w:val="fontstyle21"/>
+          <w:rFonts w:ascii="Times New Roman" w:hAnsi="Times New Roman" w:cs="Times New Roman"/>
+        </w:rPr>
+      </w:pPr>
+    </w:p>
+    <w:p>
+      <w:pPr>
+        <w:spacing w:after="0" w:line="285" w:lineRule="atLeast"/>
+        <w:rPr>
+          <w:rStyle w:val="fontstyle21"/>
+          <w:rFonts w:ascii="Times New Roman" w:hAnsi="Times New Roman" w:cs="Times New Roman"/>
+        </w:rPr>
+      </w:pPr>
+      <w:r>
+        <w:rPr>
+          <w:rStyle w:val="fontstyle21"/>
+          <w:rFonts w:ascii="Times New Roman" w:hAnsi="Times New Roman" w:cs="Times New Roman"/>
+        </w:rPr>
+        <w:t xml:space="preserve">func </w:t>
       </w:r>
       <w:proofErr w:type="gramStart"/>
       <w:r>
@@ -5260,22 +4471,13 @@
         </w:rPr>
         <w:t xml:space="preserve">    for </w:t>
       </w:r>
-      <w:proofErr w:type="spellStart"/>
       <w:proofErr w:type="gramStart"/>
       <w:r>
         <w:rPr>
           <w:rStyle w:val="fontstyle21"/>
           <w:rFonts w:ascii="Times New Roman" w:hAnsi="Times New Roman" w:cs="Times New Roman"/>
         </w:rPr>
-        <w:t>i</w:t>
-      </w:r>
-      <w:proofErr w:type="spellEnd"/>
-      <w:r>
-        <w:rPr>
-          <w:rStyle w:val="fontstyle21"/>
-          <w:rFonts w:ascii="Times New Roman" w:hAnsi="Times New Roman" w:cs="Times New Roman"/>
-        </w:rPr>
-        <w:t xml:space="preserve"> :</w:t>
+        <w:t>i :</w:t>
       </w:r>
       <w:proofErr w:type="gramEnd"/>
       <w:r>
@@ -5283,39 +4485,7 @@
           <w:rStyle w:val="fontstyle21"/>
           <w:rFonts w:ascii="Times New Roman" w:hAnsi="Times New Roman" w:cs="Times New Roman"/>
         </w:rPr>
-        <w:t xml:space="preserve">= 1; </w:t>
-      </w:r>
-      <w:proofErr w:type="spellStart"/>
-      <w:r>
-        <w:rPr>
-          <w:rStyle w:val="fontstyle21"/>
-          <w:rFonts w:ascii="Times New Roman" w:hAnsi="Times New Roman" w:cs="Times New Roman"/>
-        </w:rPr>
-        <w:t>i</w:t>
-      </w:r>
-      <w:proofErr w:type="spellEnd"/>
-      <w:r>
-        <w:rPr>
-          <w:rStyle w:val="fontstyle21"/>
-          <w:rFonts w:ascii="Times New Roman" w:hAnsi="Times New Roman" w:cs="Times New Roman"/>
-        </w:rPr>
-        <w:t xml:space="preserve"> &lt;= rows; </w:t>
-      </w:r>
-      <w:proofErr w:type="spellStart"/>
-      <w:r>
-        <w:rPr>
-          <w:rStyle w:val="fontstyle21"/>
-          <w:rFonts w:ascii="Times New Roman" w:hAnsi="Times New Roman" w:cs="Times New Roman"/>
-        </w:rPr>
-        <w:t>i</w:t>
-      </w:r>
-      <w:proofErr w:type="spellEnd"/>
-      <w:r>
-        <w:rPr>
-          <w:rStyle w:val="fontstyle21"/>
-          <w:rFonts w:ascii="Times New Roman" w:hAnsi="Times New Roman" w:cs="Times New Roman"/>
-        </w:rPr>
-        <w:t>++ {</w:t>
+        <w:t>= 1; i &lt;= rows; i++ {</w:t>
       </w:r>
     </w:p>
     <w:p>
@@ -5363,23 +4533,7 @@
           <w:rStyle w:val="fontstyle21"/>
           <w:rFonts w:ascii="Times New Roman" w:hAnsi="Times New Roman" w:cs="Times New Roman"/>
         </w:rPr>
-        <w:t>= 1; space &lt;= rows-</w:t>
-      </w:r>
-      <w:proofErr w:type="spellStart"/>
-      <w:r>
-        <w:rPr>
-          <w:rStyle w:val="fontstyle21"/>
-          <w:rFonts w:ascii="Times New Roman" w:hAnsi="Times New Roman" w:cs="Times New Roman"/>
-        </w:rPr>
-        <w:t>i</w:t>
-      </w:r>
-      <w:proofErr w:type="spellEnd"/>
-      <w:r>
-        <w:rPr>
-          <w:rStyle w:val="fontstyle21"/>
-          <w:rFonts w:ascii="Times New Roman" w:hAnsi="Times New Roman" w:cs="Times New Roman"/>
-        </w:rPr>
-        <w:t>; space++ {</w:t>
+        <w:t>= 1; space &lt;= rows-i; space++ {</w:t>
       </w:r>
     </w:p>
     <w:p>
@@ -5397,7 +4551,6 @@
         </w:rPr>
         <w:t xml:space="preserve">            </w:t>
       </w:r>
-      <w:proofErr w:type="spellStart"/>
       <w:proofErr w:type="gramStart"/>
       <w:r>
         <w:rPr>
@@ -5406,7 +4559,6 @@
         </w:rPr>
         <w:t>fmt.Print</w:t>
       </w:r>
-      <w:proofErr w:type="spellEnd"/>
       <w:proofErr w:type="gramEnd"/>
       <w:r>
         <w:rPr>
@@ -5463,7 +4615,6 @@
         </w:rPr>
         <w:t xml:space="preserve">            </w:t>
       </w:r>
-      <w:proofErr w:type="spellStart"/>
       <w:proofErr w:type="gramStart"/>
       <w:r>
         <w:rPr>
@@ -5472,7 +4623,6 @@
         </w:rPr>
         <w:t>fmt.Print</w:t>
       </w:r>
-      <w:proofErr w:type="spellEnd"/>
       <w:proofErr w:type="gramEnd"/>
       <w:r>
         <w:rPr>
@@ -5577,7 +4727,6 @@
         </w:rPr>
         <w:t xml:space="preserve">        </w:t>
       </w:r>
-      <w:proofErr w:type="spellStart"/>
       <w:proofErr w:type="gramStart"/>
       <w:r>
         <w:rPr>
@@ -5586,7 +4735,6 @@
         </w:rPr>
         <w:t>fmt.Println</w:t>
       </w:r>
-      <w:proofErr w:type="spellEnd"/>
       <w:proofErr w:type="gramEnd"/>
       <w:r>
         <w:rPr>
@@ -5765,57 +4913,32 @@
           <w:rStyle w:val="fontstyle21"/>
           <w:rFonts w:ascii="Times New Roman" w:hAnsi="Times New Roman" w:cs="Times New Roman"/>
         </w:rPr>
-        <w:t>import "</w:t>
-      </w:r>
-      <w:proofErr w:type="spellStart"/>
-      <w:r>
-        <w:rPr>
-          <w:rStyle w:val="fontstyle21"/>
-          <w:rFonts w:ascii="Times New Roman" w:hAnsi="Times New Roman" w:cs="Times New Roman"/>
-        </w:rPr>
-        <w:t>fmt</w:t>
-      </w:r>
-      <w:proofErr w:type="spellEnd"/>
-      <w:r>
-        <w:rPr>
-          <w:rStyle w:val="fontstyle21"/>
-          <w:rFonts w:ascii="Times New Roman" w:hAnsi="Times New Roman" w:cs="Times New Roman"/>
-        </w:rPr>
-        <w:t>"</w:t>
-      </w:r>
-    </w:p>
-    <w:p>
-      <w:pPr>
-        <w:spacing w:after="0" w:line="285" w:lineRule="atLeast"/>
-        <w:rPr>
-          <w:rStyle w:val="fontstyle21"/>
-          <w:rFonts w:ascii="Times New Roman" w:hAnsi="Times New Roman" w:cs="Times New Roman"/>
-        </w:rPr>
-      </w:pPr>
-    </w:p>
-    <w:p>
-      <w:pPr>
-        <w:spacing w:after="0" w:line="285" w:lineRule="atLeast"/>
-        <w:rPr>
-          <w:rStyle w:val="fontstyle21"/>
-          <w:rFonts w:ascii="Times New Roman" w:hAnsi="Times New Roman" w:cs="Times New Roman"/>
-        </w:rPr>
-      </w:pPr>
-      <w:proofErr w:type="spellStart"/>
-      <w:r>
-        <w:rPr>
-          <w:rStyle w:val="fontstyle21"/>
-          <w:rFonts w:ascii="Times New Roman" w:hAnsi="Times New Roman" w:cs="Times New Roman"/>
-        </w:rPr>
-        <w:t>func</w:t>
-      </w:r>
-      <w:proofErr w:type="spellEnd"/>
-      <w:r>
-        <w:rPr>
-          <w:rStyle w:val="fontstyle21"/>
-          <w:rFonts w:ascii="Times New Roman" w:hAnsi="Times New Roman" w:cs="Times New Roman"/>
-        </w:rPr>
-        <w:t xml:space="preserve"> </w:t>
+        <w:t>import "fmt"</w:t>
+      </w:r>
+    </w:p>
+    <w:p>
+      <w:pPr>
+        <w:spacing w:after="0" w:line="285" w:lineRule="atLeast"/>
+        <w:rPr>
+          <w:rStyle w:val="fontstyle21"/>
+          <w:rFonts w:ascii="Times New Roman" w:hAnsi="Times New Roman" w:cs="Times New Roman"/>
+        </w:rPr>
+      </w:pPr>
+    </w:p>
+    <w:p>
+      <w:pPr>
+        <w:spacing w:after="0" w:line="285" w:lineRule="atLeast"/>
+        <w:rPr>
+          <w:rStyle w:val="fontstyle21"/>
+          <w:rFonts w:ascii="Times New Roman" w:hAnsi="Times New Roman" w:cs="Times New Roman"/>
+        </w:rPr>
+      </w:pPr>
+      <w:r>
+        <w:rPr>
+          <w:rStyle w:val="fontstyle21"/>
+          <w:rFonts w:ascii="Times New Roman" w:hAnsi="Times New Roman" w:cs="Times New Roman"/>
+        </w:rPr>
+        <w:t xml:space="preserve">func </w:t>
       </w:r>
       <w:proofErr w:type="gramStart"/>
       <w:r>
@@ -5945,7 +5068,6 @@
         </w:rPr>
         <w:t xml:space="preserve">    </w:t>
       </w:r>
-      <w:proofErr w:type="spellStart"/>
       <w:proofErr w:type="gramStart"/>
       <w:r>
         <w:rPr>
@@ -5954,7 +5076,6 @@
         </w:rPr>
         <w:t>fmt.Printf</w:t>
       </w:r>
-      <w:proofErr w:type="spellEnd"/>
       <w:proofErr w:type="gramEnd"/>
       <w:r>
         <w:rPr>
@@ -5979,7 +5100,6 @@
         </w:rPr>
         <w:t xml:space="preserve">    </w:t>
       </w:r>
-      <w:proofErr w:type="spellStart"/>
       <w:proofErr w:type="gramStart"/>
       <w:r>
         <w:rPr>
@@ -5988,7 +5108,6 @@
         </w:rPr>
         <w:t>fmt.Printf</w:t>
       </w:r>
-      <w:proofErr w:type="spellEnd"/>
       <w:proofErr w:type="gramEnd"/>
       <w:r>
         <w:rPr>
@@ -6013,7 +5132,6 @@
         </w:rPr>
         <w:t xml:space="preserve">    </w:t>
       </w:r>
-      <w:proofErr w:type="spellStart"/>
       <w:proofErr w:type="gramStart"/>
       <w:r>
         <w:rPr>
@@ -6022,30 +5140,13 @@
         </w:rPr>
         <w:t>fmt.Printf</w:t>
       </w:r>
-      <w:proofErr w:type="spellEnd"/>
       <w:proofErr w:type="gramEnd"/>
       <w:r>
         <w:rPr>
           <w:rStyle w:val="fontstyle21"/>
           <w:rFonts w:ascii="Times New Roman" w:hAnsi="Times New Roman" w:cs="Times New Roman"/>
         </w:rPr>
-        <w:t>("</w:t>
-      </w:r>
-      <w:proofErr w:type="spellStart"/>
-      <w:r>
-        <w:rPr>
-          <w:rStyle w:val="fontstyle21"/>
-          <w:rFonts w:ascii="Times New Roman" w:hAnsi="Times New Roman" w:cs="Times New Roman"/>
-        </w:rPr>
-        <w:t>Concantination</w:t>
-      </w:r>
-      <w:proofErr w:type="spellEnd"/>
-      <w:r>
-        <w:rPr>
-          <w:rStyle w:val="fontstyle21"/>
-          <w:rFonts w:ascii="Times New Roman" w:hAnsi="Times New Roman" w:cs="Times New Roman"/>
-        </w:rPr>
-        <w:t xml:space="preserve"> on slice_1 and slice_2: %v\n", slice_3)</w:t>
+        <w:t>("Concantination on slice_1 and slice_2: %v\n", slice_3)</w:t>
       </w:r>
     </w:p>
     <w:p>
@@ -6164,57 +5265,32 @@
           <w:rStyle w:val="fontstyle21"/>
           <w:rFonts w:ascii="Times New Roman" w:hAnsi="Times New Roman" w:cs="Times New Roman"/>
         </w:rPr>
-        <w:t>import "</w:t>
-      </w:r>
-      <w:proofErr w:type="spellStart"/>
-      <w:r>
-        <w:rPr>
-          <w:rStyle w:val="fontstyle21"/>
-          <w:rFonts w:ascii="Times New Roman" w:hAnsi="Times New Roman" w:cs="Times New Roman"/>
-        </w:rPr>
-        <w:t>fmt</w:t>
-      </w:r>
-      <w:proofErr w:type="spellEnd"/>
-      <w:r>
-        <w:rPr>
-          <w:rStyle w:val="fontstyle21"/>
-          <w:rFonts w:ascii="Times New Roman" w:hAnsi="Times New Roman" w:cs="Times New Roman"/>
-        </w:rPr>
-        <w:t>"</w:t>
-      </w:r>
-    </w:p>
-    <w:p>
-      <w:pPr>
-        <w:spacing w:after="0" w:line="285" w:lineRule="atLeast"/>
-        <w:rPr>
-          <w:rStyle w:val="fontstyle21"/>
-          <w:rFonts w:ascii="Times New Roman" w:hAnsi="Times New Roman" w:cs="Times New Roman"/>
-        </w:rPr>
-      </w:pPr>
-    </w:p>
-    <w:p>
-      <w:pPr>
-        <w:spacing w:after="0" w:line="285" w:lineRule="atLeast"/>
-        <w:rPr>
-          <w:rStyle w:val="fontstyle21"/>
-          <w:rFonts w:ascii="Times New Roman" w:hAnsi="Times New Roman" w:cs="Times New Roman"/>
-        </w:rPr>
-      </w:pPr>
-      <w:proofErr w:type="spellStart"/>
-      <w:r>
-        <w:rPr>
-          <w:rStyle w:val="fontstyle21"/>
-          <w:rFonts w:ascii="Times New Roman" w:hAnsi="Times New Roman" w:cs="Times New Roman"/>
-        </w:rPr>
-        <w:t>func</w:t>
-      </w:r>
-      <w:proofErr w:type="spellEnd"/>
-      <w:r>
-        <w:rPr>
-          <w:rStyle w:val="fontstyle21"/>
-          <w:rFonts w:ascii="Times New Roman" w:hAnsi="Times New Roman" w:cs="Times New Roman"/>
-        </w:rPr>
-        <w:t xml:space="preserve"> </w:t>
+        <w:t>import "fmt"</w:t>
+      </w:r>
+    </w:p>
+    <w:p>
+      <w:pPr>
+        <w:spacing w:after="0" w:line="285" w:lineRule="atLeast"/>
+        <w:rPr>
+          <w:rStyle w:val="fontstyle21"/>
+          <w:rFonts w:ascii="Times New Roman" w:hAnsi="Times New Roman" w:cs="Times New Roman"/>
+        </w:rPr>
+      </w:pPr>
+    </w:p>
+    <w:p>
+      <w:pPr>
+        <w:spacing w:after="0" w:line="285" w:lineRule="atLeast"/>
+        <w:rPr>
+          <w:rStyle w:val="fontstyle21"/>
+          <w:rFonts w:ascii="Times New Roman" w:hAnsi="Times New Roman" w:cs="Times New Roman"/>
+        </w:rPr>
+      </w:pPr>
+      <w:r>
+        <w:rPr>
+          <w:rStyle w:val="fontstyle21"/>
+          <w:rFonts w:ascii="Times New Roman" w:hAnsi="Times New Roman" w:cs="Times New Roman"/>
+        </w:rPr>
+        <w:t xml:space="preserve">func </w:t>
       </w:r>
       <w:proofErr w:type="gramStart"/>
       <w:r>
@@ -6280,22 +5356,13 @@
         </w:rPr>
         <w:t xml:space="preserve">    </w:t>
       </w:r>
-      <w:proofErr w:type="spellStart"/>
       <w:proofErr w:type="gramStart"/>
       <w:r>
         <w:rPr>
           <w:rStyle w:val="fontstyle21"/>
           <w:rFonts w:ascii="Times New Roman" w:hAnsi="Times New Roman" w:cs="Times New Roman"/>
         </w:rPr>
-        <w:t>arr</w:t>
-      </w:r>
-      <w:proofErr w:type="spellEnd"/>
-      <w:r>
-        <w:rPr>
-          <w:rStyle w:val="fontstyle21"/>
-          <w:rFonts w:ascii="Times New Roman" w:hAnsi="Times New Roman" w:cs="Times New Roman"/>
-        </w:rPr>
-        <w:t xml:space="preserve"> :</w:t>
+        <w:t>arr :</w:t>
       </w:r>
       <w:proofErr w:type="gramEnd"/>
       <w:r>
@@ -6330,22 +5397,13 @@
         </w:rPr>
         <w:t xml:space="preserve">    large1 = </w:t>
       </w:r>
-      <w:proofErr w:type="spellStart"/>
       <w:proofErr w:type="gramStart"/>
       <w:r>
         <w:rPr>
           <w:rStyle w:val="fontstyle21"/>
           <w:rFonts w:ascii="Times New Roman" w:hAnsi="Times New Roman" w:cs="Times New Roman"/>
         </w:rPr>
-        <w:t>arr</w:t>
-      </w:r>
-      <w:proofErr w:type="spellEnd"/>
-      <w:r>
-        <w:rPr>
-          <w:rStyle w:val="fontstyle21"/>
-          <w:rFonts w:ascii="Times New Roman" w:hAnsi="Times New Roman" w:cs="Times New Roman"/>
-        </w:rPr>
-        <w:t>[</w:t>
+        <w:t>arr[</w:t>
       </w:r>
       <w:proofErr w:type="gramEnd"/>
       <w:r>
@@ -6371,22 +5429,13 @@
         </w:rPr>
         <w:t xml:space="preserve">    for </w:t>
       </w:r>
-      <w:proofErr w:type="spellStart"/>
       <w:proofErr w:type="gramStart"/>
       <w:r>
         <w:rPr>
           <w:rStyle w:val="fontstyle21"/>
           <w:rFonts w:ascii="Times New Roman" w:hAnsi="Times New Roman" w:cs="Times New Roman"/>
         </w:rPr>
-        <w:t>i</w:t>
-      </w:r>
-      <w:proofErr w:type="spellEnd"/>
-      <w:r>
-        <w:rPr>
-          <w:rStyle w:val="fontstyle21"/>
-          <w:rFonts w:ascii="Times New Roman" w:hAnsi="Times New Roman" w:cs="Times New Roman"/>
-        </w:rPr>
-        <w:t xml:space="preserve"> :</w:t>
+        <w:t>i :</w:t>
       </w:r>
       <w:proofErr w:type="gramEnd"/>
       <w:r>
@@ -6394,87 +5443,23 @@
           <w:rStyle w:val="fontstyle21"/>
           <w:rFonts w:ascii="Times New Roman" w:hAnsi="Times New Roman" w:cs="Times New Roman"/>
         </w:rPr>
-        <w:t xml:space="preserve">= 1; </w:t>
-      </w:r>
-      <w:proofErr w:type="spellStart"/>
-      <w:r>
-        <w:rPr>
-          <w:rStyle w:val="fontstyle21"/>
-          <w:rFonts w:ascii="Times New Roman" w:hAnsi="Times New Roman" w:cs="Times New Roman"/>
-        </w:rPr>
-        <w:t>i</w:t>
-      </w:r>
-      <w:proofErr w:type="spellEnd"/>
-      <w:r>
-        <w:rPr>
-          <w:rStyle w:val="fontstyle21"/>
-          <w:rFonts w:ascii="Times New Roman" w:hAnsi="Times New Roman" w:cs="Times New Roman"/>
-        </w:rPr>
-        <w:t xml:space="preserve"> &lt;= 4; </w:t>
-      </w:r>
-      <w:proofErr w:type="spellStart"/>
-      <w:r>
-        <w:rPr>
-          <w:rStyle w:val="fontstyle21"/>
-          <w:rFonts w:ascii="Times New Roman" w:hAnsi="Times New Roman" w:cs="Times New Roman"/>
-        </w:rPr>
-        <w:t>i</w:t>
-      </w:r>
-      <w:proofErr w:type="spellEnd"/>
-      <w:r>
-        <w:rPr>
-          <w:rStyle w:val="fontstyle21"/>
-          <w:rFonts w:ascii="Times New Roman" w:hAnsi="Times New Roman" w:cs="Times New Roman"/>
-        </w:rPr>
-        <w:t>++ {</w:t>
-      </w:r>
-    </w:p>
-    <w:p>
-      <w:pPr>
-        <w:spacing w:after="0" w:line="285" w:lineRule="atLeast"/>
-        <w:rPr>
-          <w:rStyle w:val="fontstyle21"/>
-          <w:rFonts w:ascii="Times New Roman" w:hAnsi="Times New Roman" w:cs="Times New Roman"/>
-        </w:rPr>
-      </w:pPr>
-      <w:r>
-        <w:rPr>
-          <w:rStyle w:val="fontstyle21"/>
-          <w:rFonts w:ascii="Times New Roman" w:hAnsi="Times New Roman" w:cs="Times New Roman"/>
-        </w:rPr>
-        <w:t xml:space="preserve">        if large1 &lt; </w:t>
-      </w:r>
-      <w:proofErr w:type="spellStart"/>
-      <w:r>
-        <w:rPr>
-          <w:rStyle w:val="fontstyle21"/>
-          <w:rFonts w:ascii="Times New Roman" w:hAnsi="Times New Roman" w:cs="Times New Roman"/>
-        </w:rPr>
-        <w:t>arr</w:t>
-      </w:r>
-      <w:proofErr w:type="spellEnd"/>
-      <w:r>
-        <w:rPr>
-          <w:rStyle w:val="fontstyle21"/>
-          <w:rFonts w:ascii="Times New Roman" w:hAnsi="Times New Roman" w:cs="Times New Roman"/>
-        </w:rPr>
-        <w:t>[</w:t>
-      </w:r>
-      <w:proofErr w:type="spellStart"/>
-      <w:r>
-        <w:rPr>
-          <w:rStyle w:val="fontstyle21"/>
-          <w:rFonts w:ascii="Times New Roman" w:hAnsi="Times New Roman" w:cs="Times New Roman"/>
-        </w:rPr>
-        <w:t>i</w:t>
-      </w:r>
-      <w:proofErr w:type="spellEnd"/>
-      <w:r>
-        <w:rPr>
-          <w:rStyle w:val="fontstyle21"/>
-          <w:rFonts w:ascii="Times New Roman" w:hAnsi="Times New Roman" w:cs="Times New Roman"/>
-        </w:rPr>
-        <w:t>] {</w:t>
+        <w:t>= 1; i &lt;= 4; i++ {</w:t>
+      </w:r>
+    </w:p>
+    <w:p>
+      <w:pPr>
+        <w:spacing w:after="0" w:line="285" w:lineRule="atLeast"/>
+        <w:rPr>
+          <w:rStyle w:val="fontstyle21"/>
+          <w:rFonts w:ascii="Times New Roman" w:hAnsi="Times New Roman" w:cs="Times New Roman"/>
+        </w:rPr>
+      </w:pPr>
+      <w:r>
+        <w:rPr>
+          <w:rStyle w:val="fontstyle21"/>
+          <w:rFonts w:ascii="Times New Roman" w:hAnsi="Times New Roman" w:cs="Times New Roman"/>
+        </w:rPr>
+        <w:t>        if large1 &lt; arr[i] {</w:t>
       </w:r>
     </w:p>
     <w:p>
@@ -6506,135 +5491,39 @@
           <w:rStyle w:val="fontstyle21"/>
           <w:rFonts w:ascii="Times New Roman" w:hAnsi="Times New Roman" w:cs="Times New Roman"/>
         </w:rPr>
-        <w:t xml:space="preserve">            large1 = </w:t>
-      </w:r>
-      <w:proofErr w:type="spellStart"/>
-      <w:r>
-        <w:rPr>
-          <w:rStyle w:val="fontstyle21"/>
-          <w:rFonts w:ascii="Times New Roman" w:hAnsi="Times New Roman" w:cs="Times New Roman"/>
-        </w:rPr>
-        <w:t>arr</w:t>
-      </w:r>
-      <w:proofErr w:type="spellEnd"/>
-      <w:r>
-        <w:rPr>
-          <w:rStyle w:val="fontstyle21"/>
-          <w:rFonts w:ascii="Times New Roman" w:hAnsi="Times New Roman" w:cs="Times New Roman"/>
-        </w:rPr>
-        <w:t>[</w:t>
-      </w:r>
-      <w:proofErr w:type="spellStart"/>
-      <w:r>
-        <w:rPr>
-          <w:rStyle w:val="fontstyle21"/>
-          <w:rFonts w:ascii="Times New Roman" w:hAnsi="Times New Roman" w:cs="Times New Roman"/>
-        </w:rPr>
-        <w:t>i</w:t>
-      </w:r>
-      <w:proofErr w:type="spellEnd"/>
-      <w:r>
-        <w:rPr>
-          <w:rStyle w:val="fontstyle21"/>
-          <w:rFonts w:ascii="Times New Roman" w:hAnsi="Times New Roman" w:cs="Times New Roman"/>
-        </w:rPr>
-        <w:t>]</w:t>
-      </w:r>
-    </w:p>
-    <w:p>
-      <w:pPr>
-        <w:spacing w:after="0" w:line="285" w:lineRule="atLeast"/>
-        <w:rPr>
-          <w:rStyle w:val="fontstyle21"/>
-          <w:rFonts w:ascii="Times New Roman" w:hAnsi="Times New Roman" w:cs="Times New Roman"/>
-        </w:rPr>
-      </w:pPr>
-      <w:r>
-        <w:rPr>
-          <w:rStyle w:val="fontstyle21"/>
-          <w:rFonts w:ascii="Times New Roman" w:hAnsi="Times New Roman" w:cs="Times New Roman"/>
-        </w:rPr>
-        <w:t xml:space="preserve">        } else if large2 &lt; </w:t>
-      </w:r>
-      <w:proofErr w:type="spellStart"/>
-      <w:r>
-        <w:rPr>
-          <w:rStyle w:val="fontstyle21"/>
-          <w:rFonts w:ascii="Times New Roman" w:hAnsi="Times New Roman" w:cs="Times New Roman"/>
-        </w:rPr>
-        <w:t>arr</w:t>
-      </w:r>
-      <w:proofErr w:type="spellEnd"/>
-      <w:r>
-        <w:rPr>
-          <w:rStyle w:val="fontstyle21"/>
-          <w:rFonts w:ascii="Times New Roman" w:hAnsi="Times New Roman" w:cs="Times New Roman"/>
-        </w:rPr>
-        <w:t>[</w:t>
-      </w:r>
-      <w:proofErr w:type="spellStart"/>
-      <w:r>
-        <w:rPr>
-          <w:rStyle w:val="fontstyle21"/>
-          <w:rFonts w:ascii="Times New Roman" w:hAnsi="Times New Roman" w:cs="Times New Roman"/>
-        </w:rPr>
-        <w:t>i</w:t>
-      </w:r>
-      <w:proofErr w:type="spellEnd"/>
-      <w:r>
-        <w:rPr>
-          <w:rStyle w:val="fontstyle21"/>
-          <w:rFonts w:ascii="Times New Roman" w:hAnsi="Times New Roman" w:cs="Times New Roman"/>
-        </w:rPr>
-        <w:t>] {</w:t>
-      </w:r>
-    </w:p>
-    <w:p>
-      <w:pPr>
-        <w:spacing w:after="0" w:line="285" w:lineRule="atLeast"/>
-        <w:rPr>
-          <w:rStyle w:val="fontstyle21"/>
-          <w:rFonts w:ascii="Times New Roman" w:hAnsi="Times New Roman" w:cs="Times New Roman"/>
-        </w:rPr>
-      </w:pPr>
-      <w:r>
-        <w:rPr>
-          <w:rStyle w:val="fontstyle21"/>
-          <w:rFonts w:ascii="Times New Roman" w:hAnsi="Times New Roman" w:cs="Times New Roman"/>
-        </w:rPr>
-        <w:t xml:space="preserve">            large2 = </w:t>
-      </w:r>
-      <w:proofErr w:type="spellStart"/>
-      <w:r>
-        <w:rPr>
-          <w:rStyle w:val="fontstyle21"/>
-          <w:rFonts w:ascii="Times New Roman" w:hAnsi="Times New Roman" w:cs="Times New Roman"/>
-        </w:rPr>
-        <w:t>arr</w:t>
-      </w:r>
-      <w:proofErr w:type="spellEnd"/>
-      <w:r>
-        <w:rPr>
-          <w:rStyle w:val="fontstyle21"/>
-          <w:rFonts w:ascii="Times New Roman" w:hAnsi="Times New Roman" w:cs="Times New Roman"/>
-        </w:rPr>
-        <w:t>[</w:t>
-      </w:r>
-      <w:proofErr w:type="spellStart"/>
-      <w:r>
-        <w:rPr>
-          <w:rStyle w:val="fontstyle21"/>
-          <w:rFonts w:ascii="Times New Roman" w:hAnsi="Times New Roman" w:cs="Times New Roman"/>
-        </w:rPr>
-        <w:t>i</w:t>
-      </w:r>
-      <w:proofErr w:type="spellEnd"/>
-      <w:r>
-        <w:rPr>
-          <w:rStyle w:val="fontstyle21"/>
-          <w:rFonts w:ascii="Times New Roman" w:hAnsi="Times New Roman" w:cs="Times New Roman"/>
-        </w:rPr>
-        <w:t>]</w:t>
+        <w:t>            large1 = arr[i]</w:t>
+      </w:r>
+    </w:p>
+    <w:p>
+      <w:pPr>
+        <w:spacing w:after="0" w:line="285" w:lineRule="atLeast"/>
+        <w:rPr>
+          <w:rStyle w:val="fontstyle21"/>
+          <w:rFonts w:ascii="Times New Roman" w:hAnsi="Times New Roman" w:cs="Times New Roman"/>
+        </w:rPr>
+      </w:pPr>
+      <w:r>
+        <w:rPr>
+          <w:rStyle w:val="fontstyle21"/>
+          <w:rFonts w:ascii="Times New Roman" w:hAnsi="Times New Roman" w:cs="Times New Roman"/>
+        </w:rPr>
+        <w:t>        } else if large2 &lt; arr[i] {</w:t>
+      </w:r>
+    </w:p>
+    <w:p>
+      <w:pPr>
+        <w:spacing w:after="0" w:line="285" w:lineRule="atLeast"/>
+        <w:rPr>
+          <w:rStyle w:val="fontstyle21"/>
+          <w:rFonts w:ascii="Times New Roman" w:hAnsi="Times New Roman" w:cs="Times New Roman"/>
+        </w:rPr>
+      </w:pPr>
+      <w:r>
+        <w:rPr>
+          <w:rStyle w:val="fontstyle21"/>
+          <w:rFonts w:ascii="Times New Roman" w:hAnsi="Times New Roman" w:cs="Times New Roman"/>
+        </w:rPr>
+        <w:t>            large2 = arr[i]</w:t>
       </w:r>
     </w:p>
     <w:p>
@@ -6684,7 +5573,6 @@
         </w:rPr>
         <w:t xml:space="preserve">    </w:t>
       </w:r>
-      <w:proofErr w:type="spellStart"/>
       <w:proofErr w:type="gramStart"/>
       <w:r>
         <w:rPr>
@@ -6693,7 +5581,6 @@
         </w:rPr>
         <w:t>fmt.Println</w:t>
       </w:r>
-      <w:proofErr w:type="spellEnd"/>
       <w:proofErr w:type="gramEnd"/>
       <w:r>
         <w:rPr>
@@ -6836,55 +5723,23 @@
           <w:rFonts w:ascii="Times New Roman" w:hAnsi="Times New Roman" w:cs="Times New Roman"/>
         </w:rPr>
         <w:lastRenderedPageBreak/>
-        <w:t>    "</w:t>
-      </w:r>
-      <w:proofErr w:type="spellStart"/>
-      <w:r>
-        <w:rPr>
-          <w:rStyle w:val="fontstyle21"/>
-          <w:rFonts w:ascii="Times New Roman" w:hAnsi="Times New Roman" w:cs="Times New Roman"/>
-        </w:rPr>
-        <w:t>fmt</w:t>
-      </w:r>
-      <w:proofErr w:type="spellEnd"/>
-      <w:r>
-        <w:rPr>
-          <w:rStyle w:val="fontstyle21"/>
-          <w:rFonts w:ascii="Times New Roman" w:hAnsi="Times New Roman" w:cs="Times New Roman"/>
-        </w:rPr>
-        <w:t>"</w:t>
-      </w:r>
-    </w:p>
-    <w:p>
-      <w:pPr>
-        <w:spacing w:after="0" w:line="285" w:lineRule="atLeast"/>
-        <w:rPr>
-          <w:rStyle w:val="fontstyle21"/>
-          <w:rFonts w:ascii="Times New Roman" w:hAnsi="Times New Roman" w:cs="Times New Roman"/>
-        </w:rPr>
-      </w:pPr>
-      <w:r>
-        <w:rPr>
-          <w:rStyle w:val="fontstyle21"/>
-          <w:rFonts w:ascii="Times New Roman" w:hAnsi="Times New Roman" w:cs="Times New Roman"/>
-        </w:rPr>
-        <w:t>    "io/</w:t>
-      </w:r>
-      <w:proofErr w:type="spellStart"/>
-      <w:r>
-        <w:rPr>
-          <w:rStyle w:val="fontstyle21"/>
-          <w:rFonts w:ascii="Times New Roman" w:hAnsi="Times New Roman" w:cs="Times New Roman"/>
-        </w:rPr>
-        <w:t>ioutil</w:t>
-      </w:r>
-      <w:proofErr w:type="spellEnd"/>
-      <w:r>
-        <w:rPr>
-          <w:rStyle w:val="fontstyle21"/>
-          <w:rFonts w:ascii="Times New Roman" w:hAnsi="Times New Roman" w:cs="Times New Roman"/>
-        </w:rPr>
-        <w:t>"</w:t>
+        <w:t>    "fmt"</w:t>
+      </w:r>
+    </w:p>
+    <w:p>
+      <w:pPr>
+        <w:spacing w:after="0" w:line="285" w:lineRule="atLeast"/>
+        <w:rPr>
+          <w:rStyle w:val="fontstyle21"/>
+          <w:rFonts w:ascii="Times New Roman" w:hAnsi="Times New Roman" w:cs="Times New Roman"/>
+        </w:rPr>
+      </w:pPr>
+      <w:r>
+        <w:rPr>
+          <w:rStyle w:val="fontstyle21"/>
+          <w:rFonts w:ascii="Times New Roman" w:hAnsi="Times New Roman" w:cs="Times New Roman"/>
+        </w:rPr>
+        <w:t>    "io/ioutil"</w:t>
       </w:r>
     </w:p>
     <w:p>
@@ -6916,23 +5771,7 @@
           <w:rStyle w:val="fontstyle21"/>
           <w:rFonts w:ascii="Times New Roman" w:hAnsi="Times New Roman" w:cs="Times New Roman"/>
         </w:rPr>
-        <w:t>    "</w:t>
-      </w:r>
-      <w:proofErr w:type="spellStart"/>
-      <w:r>
-        <w:rPr>
-          <w:rStyle w:val="fontstyle21"/>
-          <w:rFonts w:ascii="Times New Roman" w:hAnsi="Times New Roman" w:cs="Times New Roman"/>
-        </w:rPr>
-        <w:t>os</w:t>
-      </w:r>
-      <w:proofErr w:type="spellEnd"/>
-      <w:r>
-        <w:rPr>
-          <w:rStyle w:val="fontstyle21"/>
-          <w:rFonts w:ascii="Times New Roman" w:hAnsi="Times New Roman" w:cs="Times New Roman"/>
-        </w:rPr>
-        <w:t>"</w:t>
+        <w:t>    "os"</w:t>
       </w:r>
     </w:p>
     <w:p>
@@ -6968,38 +5807,20 @@
           <w:rFonts w:ascii="Times New Roman" w:hAnsi="Times New Roman" w:cs="Times New Roman"/>
         </w:rPr>
       </w:pPr>
-      <w:proofErr w:type="spellStart"/>
-      <w:r>
-        <w:rPr>
-          <w:rStyle w:val="fontstyle21"/>
-          <w:rFonts w:ascii="Times New Roman" w:hAnsi="Times New Roman" w:cs="Times New Roman"/>
-        </w:rPr>
-        <w:t>func</w:t>
-      </w:r>
-      <w:proofErr w:type="spellEnd"/>
-      <w:r>
-        <w:rPr>
-          <w:rStyle w:val="fontstyle21"/>
-          <w:rFonts w:ascii="Times New Roman" w:hAnsi="Times New Roman" w:cs="Times New Roman"/>
-        </w:rPr>
-        <w:t xml:space="preserve"> </w:t>
-      </w:r>
-      <w:proofErr w:type="spellStart"/>
+      <w:r>
+        <w:rPr>
+          <w:rStyle w:val="fontstyle21"/>
+          <w:rFonts w:ascii="Times New Roman" w:hAnsi="Times New Roman" w:cs="Times New Roman"/>
+        </w:rPr>
+        <w:t xml:space="preserve">func </w:t>
+      </w:r>
       <w:proofErr w:type="gramStart"/>
       <w:r>
         <w:rPr>
           <w:rStyle w:val="fontstyle21"/>
           <w:rFonts w:ascii="Times New Roman" w:hAnsi="Times New Roman" w:cs="Times New Roman"/>
         </w:rPr>
-        <w:t>CreateFile</w:t>
-      </w:r>
-      <w:proofErr w:type="spellEnd"/>
-      <w:r>
-        <w:rPr>
-          <w:rStyle w:val="fontstyle21"/>
-          <w:rFonts w:ascii="Times New Roman" w:hAnsi="Times New Roman" w:cs="Times New Roman"/>
-        </w:rPr>
-        <w:t>(</w:t>
+        <w:t>CreateFile(</w:t>
       </w:r>
       <w:proofErr w:type="gramEnd"/>
       <w:r>
@@ -7039,23 +5860,7 @@
           <w:rStyle w:val="fontstyle21"/>
           <w:rFonts w:ascii="Times New Roman" w:hAnsi="Times New Roman" w:cs="Times New Roman"/>
         </w:rPr>
-        <w:t xml:space="preserve">= </w:t>
-      </w:r>
-      <w:proofErr w:type="spellStart"/>
-      <w:r>
-        <w:rPr>
-          <w:rStyle w:val="fontstyle21"/>
-          <w:rFonts w:ascii="Times New Roman" w:hAnsi="Times New Roman" w:cs="Times New Roman"/>
-        </w:rPr>
-        <w:t>os.Create</w:t>
-      </w:r>
-      <w:proofErr w:type="spellEnd"/>
-      <w:r>
-        <w:rPr>
-          <w:rStyle w:val="fontstyle21"/>
-          <w:rFonts w:ascii="Times New Roman" w:hAnsi="Times New Roman" w:cs="Times New Roman"/>
-        </w:rPr>
-        <w:t>("test.txt") // Truncates if file already exists, be careful!</w:t>
+        <w:t>= os.Create("test.txt") // Truncates if file already exists, be careful!</w:t>
       </w:r>
     </w:p>
     <w:p>
@@ -7105,7 +5910,6 @@
         </w:rPr>
         <w:t xml:space="preserve">        </w:t>
       </w:r>
-      <w:proofErr w:type="spellStart"/>
       <w:proofErr w:type="gramStart"/>
       <w:r>
         <w:rPr>
@@ -7114,7 +5918,6 @@
         </w:rPr>
         <w:t>log.Fatalf</w:t>
       </w:r>
-      <w:proofErr w:type="spellEnd"/>
       <w:proofErr w:type="gramEnd"/>
       <w:r>
         <w:rPr>
@@ -7155,7 +5958,6 @@
         </w:rPr>
         <w:t xml:space="preserve">    defer </w:t>
       </w:r>
-      <w:proofErr w:type="spellStart"/>
       <w:proofErr w:type="gramStart"/>
       <w:r>
         <w:rPr>
@@ -7164,7 +5966,6 @@
         </w:rPr>
         <w:t>file.Close</w:t>
       </w:r>
-      <w:proofErr w:type="spellEnd"/>
       <w:proofErr w:type="gramEnd"/>
       <w:r>
         <w:rPr>
@@ -7187,88 +5988,120 @@
           <w:rStyle w:val="fontstyle21"/>
           <w:rFonts w:ascii="Times New Roman" w:hAnsi="Times New Roman" w:cs="Times New Roman"/>
         </w:rPr>
+        <w:t>    len, err := file.WriteString("Sudeb Dolui")</w:t>
+      </w:r>
+    </w:p>
+    <w:p>
+      <w:pPr>
+        <w:spacing w:after="0" w:line="285" w:lineRule="atLeast"/>
+        <w:rPr>
+          <w:rStyle w:val="fontstyle21"/>
+          <w:rFonts w:ascii="Times New Roman" w:hAnsi="Times New Roman" w:cs="Times New Roman"/>
+        </w:rPr>
+      </w:pPr>
+    </w:p>
+    <w:p>
+      <w:pPr>
+        <w:spacing w:after="0" w:line="285" w:lineRule="atLeast"/>
+        <w:rPr>
+          <w:rStyle w:val="fontstyle21"/>
+          <w:rFonts w:ascii="Times New Roman" w:hAnsi="Times New Roman" w:cs="Times New Roman"/>
+        </w:rPr>
+      </w:pPr>
+      <w:r>
+        <w:rPr>
+          <w:rStyle w:val="fontstyle21"/>
+          <w:rFonts w:ascii="Times New Roman" w:hAnsi="Times New Roman" w:cs="Times New Roman"/>
+        </w:rPr>
+        <w:t xml:space="preserve">    if </w:t>
+      </w:r>
+      <w:proofErr w:type="gramStart"/>
+      <w:r>
+        <w:rPr>
+          <w:rStyle w:val="fontstyle21"/>
+          <w:rFonts w:ascii="Times New Roman" w:hAnsi="Times New Roman" w:cs="Times New Roman"/>
+        </w:rPr>
+        <w:t>err !</w:t>
+      </w:r>
+      <w:proofErr w:type="gramEnd"/>
+      <w:r>
+        <w:rPr>
+          <w:rStyle w:val="fontstyle21"/>
+          <w:rFonts w:ascii="Times New Roman" w:hAnsi="Times New Roman" w:cs="Times New Roman"/>
+        </w:rPr>
+        <w:t>= nil {</w:t>
+      </w:r>
+    </w:p>
+    <w:p>
+      <w:pPr>
+        <w:spacing w:after="0" w:line="285" w:lineRule="atLeast"/>
+        <w:rPr>
+          <w:rStyle w:val="fontstyle21"/>
+          <w:rFonts w:ascii="Times New Roman" w:hAnsi="Times New Roman" w:cs="Times New Roman"/>
+        </w:rPr>
+      </w:pPr>
+      <w:r>
+        <w:rPr>
+          <w:rStyle w:val="fontstyle21"/>
+          <w:rFonts w:ascii="Times New Roman" w:hAnsi="Times New Roman" w:cs="Times New Roman"/>
+        </w:rPr>
+        <w:t xml:space="preserve">        </w:t>
+      </w:r>
+      <w:proofErr w:type="gramStart"/>
+      <w:r>
+        <w:rPr>
+          <w:rStyle w:val="fontstyle21"/>
+          <w:rFonts w:ascii="Times New Roman" w:hAnsi="Times New Roman" w:cs="Times New Roman"/>
+        </w:rPr>
+        <w:t>log.Fatalf</w:t>
+      </w:r>
+      <w:proofErr w:type="gramEnd"/>
+      <w:r>
+        <w:rPr>
+          <w:rStyle w:val="fontstyle21"/>
+          <w:rFonts w:ascii="Times New Roman" w:hAnsi="Times New Roman" w:cs="Times New Roman"/>
+        </w:rPr>
+        <w:t>("failed writing to file: %s", err)</w:t>
+      </w:r>
+    </w:p>
+    <w:p>
+      <w:pPr>
+        <w:spacing w:after="0" w:line="285" w:lineRule="atLeast"/>
+        <w:rPr>
+          <w:rStyle w:val="fontstyle21"/>
+          <w:rFonts w:ascii="Times New Roman" w:hAnsi="Times New Roman" w:cs="Times New Roman"/>
+        </w:rPr>
+      </w:pPr>
+      <w:r>
+        <w:rPr>
+          <w:rStyle w:val="fontstyle21"/>
+          <w:rFonts w:ascii="Times New Roman" w:hAnsi="Times New Roman" w:cs="Times New Roman"/>
+        </w:rPr>
+        <w:t>    }</w:t>
+      </w:r>
+    </w:p>
+    <w:p>
+      <w:pPr>
+        <w:spacing w:after="0" w:line="285" w:lineRule="atLeast"/>
+        <w:rPr>
+          <w:rStyle w:val="fontstyle21"/>
+          <w:rFonts w:ascii="Times New Roman" w:hAnsi="Times New Roman" w:cs="Times New Roman"/>
+        </w:rPr>
+      </w:pPr>
+      <w:r>
+        <w:rPr>
+          <w:rStyle w:val="fontstyle21"/>
+          <w:rFonts w:ascii="Times New Roman" w:hAnsi="Times New Roman" w:cs="Times New Roman"/>
+        </w:rPr>
         <w:t xml:space="preserve">    </w:t>
       </w:r>
-      <w:proofErr w:type="spellStart"/>
-      <w:r>
-        <w:rPr>
-          <w:rStyle w:val="fontstyle21"/>
-          <w:rFonts w:ascii="Times New Roman" w:hAnsi="Times New Roman" w:cs="Times New Roman"/>
-        </w:rPr>
-        <w:t>len</w:t>
-      </w:r>
-      <w:proofErr w:type="spellEnd"/>
-      <w:r>
-        <w:rPr>
-          <w:rStyle w:val="fontstyle21"/>
-          <w:rFonts w:ascii="Times New Roman" w:hAnsi="Times New Roman" w:cs="Times New Roman"/>
-        </w:rPr>
-        <w:t xml:space="preserve">, err := </w:t>
-      </w:r>
-      <w:proofErr w:type="spellStart"/>
-      <w:r>
-        <w:rPr>
-          <w:rStyle w:val="fontstyle21"/>
-          <w:rFonts w:ascii="Times New Roman" w:hAnsi="Times New Roman" w:cs="Times New Roman"/>
-        </w:rPr>
-        <w:t>file.WriteString</w:t>
-      </w:r>
-      <w:proofErr w:type="spellEnd"/>
-      <w:r>
-        <w:rPr>
-          <w:rStyle w:val="fontstyle21"/>
-          <w:rFonts w:ascii="Times New Roman" w:hAnsi="Times New Roman" w:cs="Times New Roman"/>
-        </w:rPr>
-        <w:t xml:space="preserve">("Sudeb </w:t>
-      </w:r>
-      <w:proofErr w:type="spellStart"/>
-      <w:r>
-        <w:rPr>
-          <w:rStyle w:val="fontstyle21"/>
-          <w:rFonts w:ascii="Times New Roman" w:hAnsi="Times New Roman" w:cs="Times New Roman"/>
-        </w:rPr>
-        <w:t>Dolui</w:t>
-      </w:r>
-      <w:proofErr w:type="spellEnd"/>
-      <w:r>
-        <w:rPr>
-          <w:rStyle w:val="fontstyle21"/>
-          <w:rFonts w:ascii="Times New Roman" w:hAnsi="Times New Roman" w:cs="Times New Roman"/>
-        </w:rPr>
-        <w:t>")</w:t>
-      </w:r>
-    </w:p>
-    <w:p>
-      <w:pPr>
-        <w:spacing w:after="0" w:line="285" w:lineRule="atLeast"/>
-        <w:rPr>
-          <w:rStyle w:val="fontstyle21"/>
-          <w:rFonts w:ascii="Times New Roman" w:hAnsi="Times New Roman" w:cs="Times New Roman"/>
-        </w:rPr>
-      </w:pPr>
-    </w:p>
-    <w:p>
-      <w:pPr>
-        <w:spacing w:after="0" w:line="285" w:lineRule="atLeast"/>
-        <w:rPr>
-          <w:rStyle w:val="fontstyle21"/>
-          <w:rFonts w:ascii="Times New Roman" w:hAnsi="Times New Roman" w:cs="Times New Roman"/>
-        </w:rPr>
-      </w:pPr>
-      <w:r>
-        <w:rPr>
-          <w:rStyle w:val="fontstyle21"/>
-          <w:rFonts w:ascii="Times New Roman" w:hAnsi="Times New Roman" w:cs="Times New Roman"/>
-        </w:rPr>
-        <w:t xml:space="preserve">    if </w:t>
-      </w:r>
       <w:proofErr w:type="gramStart"/>
       <w:r>
         <w:rPr>
           <w:rStyle w:val="fontstyle21"/>
           <w:rFonts w:ascii="Times New Roman" w:hAnsi="Times New Roman" w:cs="Times New Roman"/>
         </w:rPr>
-        <w:t>err !</w:t>
+        <w:t>fmt.Printf</w:t>
       </w:r>
       <w:proofErr w:type="gramEnd"/>
       <w:r>
@@ -7276,57 +6109,96 @@
           <w:rStyle w:val="fontstyle21"/>
           <w:rFonts w:ascii="Times New Roman" w:hAnsi="Times New Roman" w:cs="Times New Roman"/>
         </w:rPr>
-        <w:t>= nil {</w:t>
-      </w:r>
-    </w:p>
-    <w:p>
-      <w:pPr>
-        <w:spacing w:after="0" w:line="285" w:lineRule="atLeast"/>
-        <w:rPr>
-          <w:rStyle w:val="fontstyle21"/>
-          <w:rFonts w:ascii="Times New Roman" w:hAnsi="Times New Roman" w:cs="Times New Roman"/>
-        </w:rPr>
-      </w:pPr>
-      <w:r>
-        <w:rPr>
-          <w:rStyle w:val="fontstyle21"/>
-          <w:rFonts w:ascii="Times New Roman" w:hAnsi="Times New Roman" w:cs="Times New Roman"/>
-        </w:rPr>
-        <w:t xml:space="preserve">        </w:t>
-      </w:r>
-      <w:proofErr w:type="spellStart"/>
+        <w:t>("\nLength: %d bytes", len)</w:t>
+      </w:r>
+    </w:p>
+    <w:p>
+      <w:pPr>
+        <w:spacing w:after="0" w:line="285" w:lineRule="atLeast"/>
+        <w:rPr>
+          <w:rStyle w:val="fontstyle21"/>
+          <w:rFonts w:ascii="Times New Roman" w:hAnsi="Times New Roman" w:cs="Times New Roman"/>
+        </w:rPr>
+      </w:pPr>
+      <w:r>
+        <w:rPr>
+          <w:rStyle w:val="fontstyle21"/>
+          <w:rFonts w:ascii="Times New Roman" w:hAnsi="Times New Roman" w:cs="Times New Roman"/>
+        </w:rPr>
+        <w:t xml:space="preserve">    </w:t>
+      </w:r>
       <w:proofErr w:type="gramStart"/>
       <w:r>
         <w:rPr>
           <w:rStyle w:val="fontstyle21"/>
           <w:rFonts w:ascii="Times New Roman" w:hAnsi="Times New Roman" w:cs="Times New Roman"/>
         </w:rPr>
-        <w:t>log.Fatalf</w:t>
-      </w:r>
-      <w:proofErr w:type="spellEnd"/>
+        <w:t>fmt.Printf</w:t>
+      </w:r>
       <w:proofErr w:type="gramEnd"/>
       <w:r>
         <w:rPr>
           <w:rStyle w:val="fontstyle21"/>
           <w:rFonts w:ascii="Times New Roman" w:hAnsi="Times New Roman" w:cs="Times New Roman"/>
         </w:rPr>
-        <w:t>("failed writing to file: %s", err)</w:t>
-      </w:r>
-    </w:p>
-    <w:p>
-      <w:pPr>
-        <w:spacing w:after="0" w:line="285" w:lineRule="atLeast"/>
-        <w:rPr>
-          <w:rStyle w:val="fontstyle21"/>
-          <w:rFonts w:ascii="Times New Roman" w:hAnsi="Times New Roman" w:cs="Times New Roman"/>
-        </w:rPr>
-      </w:pPr>
-      <w:r>
-        <w:rPr>
-          <w:rStyle w:val="fontstyle21"/>
-          <w:rFonts w:ascii="Times New Roman" w:hAnsi="Times New Roman" w:cs="Times New Roman"/>
-        </w:rPr>
-        <w:t>    }</w:t>
+        <w:t>("\nFile Name: %s", file.Name())</w:t>
+      </w:r>
+    </w:p>
+    <w:p>
+      <w:pPr>
+        <w:spacing w:after="0" w:line="285" w:lineRule="atLeast"/>
+        <w:rPr>
+          <w:rStyle w:val="fontstyle21"/>
+          <w:rFonts w:ascii="Times New Roman" w:hAnsi="Times New Roman" w:cs="Times New Roman"/>
+        </w:rPr>
+      </w:pPr>
+      <w:r>
+        <w:rPr>
+          <w:rStyle w:val="fontstyle21"/>
+          <w:rFonts w:ascii="Times New Roman" w:hAnsi="Times New Roman" w:cs="Times New Roman"/>
+        </w:rPr>
+        <w:t>}</w:t>
+      </w:r>
+    </w:p>
+    <w:p>
+      <w:pPr>
+        <w:spacing w:after="0" w:line="285" w:lineRule="atLeast"/>
+        <w:rPr>
+          <w:rStyle w:val="fontstyle21"/>
+          <w:rFonts w:ascii="Times New Roman" w:hAnsi="Times New Roman" w:cs="Times New Roman"/>
+        </w:rPr>
+      </w:pPr>
+    </w:p>
+    <w:p>
+      <w:pPr>
+        <w:spacing w:after="0" w:line="285" w:lineRule="atLeast"/>
+        <w:rPr>
+          <w:rStyle w:val="fontstyle21"/>
+          <w:rFonts w:ascii="Times New Roman" w:hAnsi="Times New Roman" w:cs="Times New Roman"/>
+        </w:rPr>
+      </w:pPr>
+      <w:r>
+        <w:rPr>
+          <w:rStyle w:val="fontstyle21"/>
+          <w:rFonts w:ascii="Times New Roman" w:hAnsi="Times New Roman" w:cs="Times New Roman"/>
+        </w:rPr>
+        <w:t xml:space="preserve">func </w:t>
+      </w:r>
+      <w:proofErr w:type="gramStart"/>
+      <w:r>
+        <w:rPr>
+          <w:rStyle w:val="fontstyle21"/>
+          <w:rFonts w:ascii="Times New Roman" w:hAnsi="Times New Roman" w:cs="Times New Roman"/>
+        </w:rPr>
+        <w:t>main(</w:t>
+      </w:r>
+      <w:proofErr w:type="gramEnd"/>
+      <w:r>
+        <w:rPr>
+          <w:rStyle w:val="fontstyle21"/>
+          <w:rFonts w:ascii="Times New Roman" w:hAnsi="Times New Roman" w:cs="Times New Roman"/>
+        </w:rPr>
+        <w:t>) {</w:t>
       </w:r>
     </w:p>
     <w:p>
@@ -7344,7 +6216,6 @@
         </w:rPr>
         <w:t xml:space="preserve">    </w:t>
       </w:r>
-      <w:proofErr w:type="spellStart"/>
       <w:proofErr w:type="gramStart"/>
       <w:r>
         <w:rPr>
@@ -7353,46 +6224,13 @@
         </w:rPr>
         <w:t>fmt.Printf</w:t>
       </w:r>
-      <w:proofErr w:type="spellEnd"/>
       <w:proofErr w:type="gramEnd"/>
       <w:r>
         <w:rPr>
           <w:rStyle w:val="fontstyle21"/>
           <w:rFonts w:ascii="Times New Roman" w:hAnsi="Times New Roman" w:cs="Times New Roman"/>
         </w:rPr>
-        <w:t>("\</w:t>
-      </w:r>
-      <w:proofErr w:type="spellStart"/>
-      <w:r>
-        <w:rPr>
-          <w:rStyle w:val="fontstyle21"/>
-          <w:rFonts w:ascii="Times New Roman" w:hAnsi="Times New Roman" w:cs="Times New Roman"/>
-        </w:rPr>
-        <w:t>nLength</w:t>
-      </w:r>
-      <w:proofErr w:type="spellEnd"/>
-      <w:r>
-        <w:rPr>
-          <w:rStyle w:val="fontstyle21"/>
-          <w:rFonts w:ascii="Times New Roman" w:hAnsi="Times New Roman" w:cs="Times New Roman"/>
-        </w:rPr>
-        <w:t xml:space="preserve">: %d bytes", </w:t>
-      </w:r>
-      <w:proofErr w:type="spellStart"/>
-      <w:r>
-        <w:rPr>
-          <w:rStyle w:val="fontstyle21"/>
-          <w:rFonts w:ascii="Times New Roman" w:hAnsi="Times New Roman" w:cs="Times New Roman"/>
-        </w:rPr>
-        <w:t>len</w:t>
-      </w:r>
-      <w:proofErr w:type="spellEnd"/>
-      <w:r>
-        <w:rPr>
-          <w:rStyle w:val="fontstyle21"/>
-          <w:rFonts w:ascii="Times New Roman" w:hAnsi="Times New Roman" w:cs="Times New Roman"/>
-        </w:rPr>
-        <w:t>)</w:t>
+        <w:t>("########Create a file and Write the content #########\n")</w:t>
       </w:r>
     </w:p>
     <w:p>
@@ -7410,188 +6248,13 @@
         </w:rPr>
         <w:t xml:space="preserve">    </w:t>
       </w:r>
-      <w:proofErr w:type="spellStart"/>
       <w:proofErr w:type="gramStart"/>
       <w:r>
         <w:rPr>
           <w:rStyle w:val="fontstyle21"/>
           <w:rFonts w:ascii="Times New Roman" w:hAnsi="Times New Roman" w:cs="Times New Roman"/>
         </w:rPr>
-        <w:t>fmt.Printf</w:t>
-      </w:r>
-      <w:proofErr w:type="spellEnd"/>
-      <w:proofErr w:type="gramEnd"/>
-      <w:r>
-        <w:rPr>
-          <w:rStyle w:val="fontstyle21"/>
-          <w:rFonts w:ascii="Times New Roman" w:hAnsi="Times New Roman" w:cs="Times New Roman"/>
-        </w:rPr>
-        <w:t>("\</w:t>
-      </w:r>
-      <w:proofErr w:type="spellStart"/>
-      <w:r>
-        <w:rPr>
-          <w:rStyle w:val="fontstyle21"/>
-          <w:rFonts w:ascii="Times New Roman" w:hAnsi="Times New Roman" w:cs="Times New Roman"/>
-        </w:rPr>
-        <w:t>nFile</w:t>
-      </w:r>
-      <w:proofErr w:type="spellEnd"/>
-      <w:r>
-        <w:rPr>
-          <w:rStyle w:val="fontstyle21"/>
-          <w:rFonts w:ascii="Times New Roman" w:hAnsi="Times New Roman" w:cs="Times New Roman"/>
-        </w:rPr>
-        <w:t xml:space="preserve"> Name: %s", </w:t>
-      </w:r>
-      <w:proofErr w:type="spellStart"/>
-      <w:r>
-        <w:rPr>
-          <w:rStyle w:val="fontstyle21"/>
-          <w:rFonts w:ascii="Times New Roman" w:hAnsi="Times New Roman" w:cs="Times New Roman"/>
-        </w:rPr>
-        <w:t>file.Name</w:t>
-      </w:r>
-      <w:proofErr w:type="spellEnd"/>
-      <w:r>
-        <w:rPr>
-          <w:rStyle w:val="fontstyle21"/>
-          <w:rFonts w:ascii="Times New Roman" w:hAnsi="Times New Roman" w:cs="Times New Roman"/>
-        </w:rPr>
-        <w:t>())</w:t>
-      </w:r>
-    </w:p>
-    <w:p>
-      <w:pPr>
-        <w:spacing w:after="0" w:line="285" w:lineRule="atLeast"/>
-        <w:rPr>
-          <w:rStyle w:val="fontstyle21"/>
-          <w:rFonts w:ascii="Times New Roman" w:hAnsi="Times New Roman" w:cs="Times New Roman"/>
-        </w:rPr>
-      </w:pPr>
-      <w:r>
-        <w:rPr>
-          <w:rStyle w:val="fontstyle21"/>
-          <w:rFonts w:ascii="Times New Roman" w:hAnsi="Times New Roman" w:cs="Times New Roman"/>
-        </w:rPr>
-        <w:t>}</w:t>
-      </w:r>
-    </w:p>
-    <w:p>
-      <w:pPr>
-        <w:spacing w:after="0" w:line="285" w:lineRule="atLeast"/>
-        <w:rPr>
-          <w:rStyle w:val="fontstyle21"/>
-          <w:rFonts w:ascii="Times New Roman" w:hAnsi="Times New Roman" w:cs="Times New Roman"/>
-        </w:rPr>
-      </w:pPr>
-    </w:p>
-    <w:p>
-      <w:pPr>
-        <w:spacing w:after="0" w:line="285" w:lineRule="atLeast"/>
-        <w:rPr>
-          <w:rStyle w:val="fontstyle21"/>
-          <w:rFonts w:ascii="Times New Roman" w:hAnsi="Times New Roman" w:cs="Times New Roman"/>
-        </w:rPr>
-      </w:pPr>
-      <w:proofErr w:type="spellStart"/>
-      <w:r>
-        <w:rPr>
-          <w:rStyle w:val="fontstyle21"/>
-          <w:rFonts w:ascii="Times New Roman" w:hAnsi="Times New Roman" w:cs="Times New Roman"/>
-        </w:rPr>
-        <w:t>func</w:t>
-      </w:r>
-      <w:proofErr w:type="spellEnd"/>
-      <w:r>
-        <w:rPr>
-          <w:rStyle w:val="fontstyle21"/>
-          <w:rFonts w:ascii="Times New Roman" w:hAnsi="Times New Roman" w:cs="Times New Roman"/>
-        </w:rPr>
-        <w:t xml:space="preserve"> </w:t>
-      </w:r>
-      <w:proofErr w:type="gramStart"/>
-      <w:r>
-        <w:rPr>
-          <w:rStyle w:val="fontstyle21"/>
-          <w:rFonts w:ascii="Times New Roman" w:hAnsi="Times New Roman" w:cs="Times New Roman"/>
-        </w:rPr>
-        <w:t>main(</w:t>
-      </w:r>
-      <w:proofErr w:type="gramEnd"/>
-      <w:r>
-        <w:rPr>
-          <w:rStyle w:val="fontstyle21"/>
-          <w:rFonts w:ascii="Times New Roman" w:hAnsi="Times New Roman" w:cs="Times New Roman"/>
-        </w:rPr>
-        <w:t>) {</w:t>
-      </w:r>
-    </w:p>
-    <w:p>
-      <w:pPr>
-        <w:spacing w:after="0" w:line="285" w:lineRule="atLeast"/>
-        <w:rPr>
-          <w:rStyle w:val="fontstyle21"/>
-          <w:rFonts w:ascii="Times New Roman" w:hAnsi="Times New Roman" w:cs="Times New Roman"/>
-        </w:rPr>
-      </w:pPr>
-      <w:r>
-        <w:rPr>
-          <w:rStyle w:val="fontstyle21"/>
-          <w:rFonts w:ascii="Times New Roman" w:hAnsi="Times New Roman" w:cs="Times New Roman"/>
-        </w:rPr>
-        <w:t xml:space="preserve">    </w:t>
-      </w:r>
-      <w:proofErr w:type="spellStart"/>
-      <w:proofErr w:type="gramStart"/>
-      <w:r>
-        <w:rPr>
-          <w:rStyle w:val="fontstyle21"/>
-          <w:rFonts w:ascii="Times New Roman" w:hAnsi="Times New Roman" w:cs="Times New Roman"/>
-        </w:rPr>
-        <w:t>fmt.Printf</w:t>
-      </w:r>
-      <w:proofErr w:type="spellEnd"/>
-      <w:proofErr w:type="gramEnd"/>
-      <w:r>
-        <w:rPr>
-          <w:rStyle w:val="fontstyle21"/>
-          <w:rFonts w:ascii="Times New Roman" w:hAnsi="Times New Roman" w:cs="Times New Roman"/>
-        </w:rPr>
-        <w:t>("########Create a file and Write the content #########\n")</w:t>
-      </w:r>
-    </w:p>
-    <w:p>
-      <w:pPr>
-        <w:spacing w:after="0" w:line="285" w:lineRule="atLeast"/>
-        <w:rPr>
-          <w:rStyle w:val="fontstyle21"/>
-          <w:rFonts w:ascii="Times New Roman" w:hAnsi="Times New Roman" w:cs="Times New Roman"/>
-        </w:rPr>
-      </w:pPr>
-      <w:r>
-        <w:rPr>
-          <w:rStyle w:val="fontstyle21"/>
-          <w:rFonts w:ascii="Times New Roman" w:hAnsi="Times New Roman" w:cs="Times New Roman"/>
-        </w:rPr>
-        <w:t xml:space="preserve">    </w:t>
-      </w:r>
-      <w:proofErr w:type="spellStart"/>
-      <w:proofErr w:type="gramStart"/>
-      <w:r>
-        <w:rPr>
-          <w:rStyle w:val="fontstyle21"/>
-          <w:rFonts w:ascii="Times New Roman" w:hAnsi="Times New Roman" w:cs="Times New Roman"/>
-        </w:rPr>
-        <w:t>CreateFile</w:t>
-      </w:r>
-      <w:proofErr w:type="spellEnd"/>
-      <w:r>
-        <w:rPr>
-          <w:rStyle w:val="fontstyle21"/>
-          <w:rFonts w:ascii="Times New Roman" w:hAnsi="Times New Roman" w:cs="Times New Roman"/>
-        </w:rPr>
-        <w:t>(</w:t>
+        <w:t>CreateFile(</w:t>
       </w:r>
       <w:proofErr w:type="gramEnd"/>
       <w:r>

</xml_diff>